<commit_message>
add validation to the regiterbirth form
</commit_message>
<xml_diff>
--- a/Planning Analysis Sheet_Deliverable_2.docx
+++ b/Planning Analysis Sheet_Deliverable_2.docx
@@ -2257,11 +2257,12 @@
       <w:bookmarkEnd w:id="4"/>
     </w:p>
     <w:p>
-      <w:proofErr w:type="spellStart"/>
-      <w:r>
-        <w:t>FarMIeye</w:t>
-      </w:r>
-      <w:proofErr w:type="spellEnd"/>
+      <w:r>
+        <w:t>Far</w:t>
+      </w:r>
+      <w:r>
+        <w:t>MAI</w:t>
+      </w:r>
     </w:p>
     <w:p/>
     <w:p>
@@ -2279,18 +2280,10 @@
         <w:t xml:space="preserve">The goal of this website is </w:t>
       </w:r>
       <w:r>
-        <w:t xml:space="preserve">a Smart Agriculture Management System that is based purely on data and not on expensive infrastructure on farms. This means that farmers do not need to spend </w:t>
-      </w:r>
-      <w:r>
-        <w:t xml:space="preserve">large amounts of money to harness and benefit from the data that is available. We build algorithms based on individual farms so that insights, predictions, calving </w:t>
-      </w:r>
-      <w:proofErr w:type="gramStart"/>
-      <w:r>
-        <w:t>dates</w:t>
-      </w:r>
-      <w:proofErr w:type="gramEnd"/>
-      <w:r>
-        <w:t xml:space="preserve"> and alerts are specific to the farm.</w:t>
+        <w:t xml:space="preserve">a Smart Agriculture Management System that is based purely on data and not on expensive infrastructure on farms. </w:t>
+      </w:r>
+      <w:r>
+        <w:t>The goal of the website is to highlight to famers the capabilities of the technology our fictious company FarmAI support. There are also tools available that allow them to calculate winter fodder requirements, slurry tank capacity requirement and also register animal details.</w:t>
       </w:r>
     </w:p>
     <w:p/>
@@ -2323,6 +2316,9 @@
       <w:r>
         <w:t>Header</w:t>
       </w:r>
+      <w:r>
+        <w:t xml:space="preserve"> (add an SVG here)</w:t>
+      </w:r>
     </w:p>
     <w:p>
       <w:pPr>
@@ -2334,6 +2330,30 @@
       </w:pPr>
       <w:r>
         <w:t>Navigation</w:t>
+      </w:r>
+    </w:p>
+    <w:p>
+      <w:pPr>
+        <w:pStyle w:val="ListParagraph"/>
+        <w:numPr>
+          <w:ilvl w:val="1"/>
+          <w:numId w:val="9"/>
+        </w:numPr>
+      </w:pPr>
+      <w:r>
+        <w:t>Primary Navigation changed to a burger bar on mobile,</w:t>
+      </w:r>
+    </w:p>
+    <w:p>
+      <w:pPr>
+        <w:pStyle w:val="ListParagraph"/>
+        <w:numPr>
+          <w:ilvl w:val="1"/>
+          <w:numId w:val="9"/>
+        </w:numPr>
+      </w:pPr>
+      <w:r>
+        <w:t>Secondary Navigation</w:t>
       </w:r>
     </w:p>
     <w:p>
@@ -2481,13 +2501,11 @@
       <w:r>
         <w:t xml:space="preserve">of the </w:t>
       </w:r>
-      <w:proofErr w:type="spellStart"/>
-      <w:r>
-        <w:t>FarmAI</w:t>
-      </w:r>
-      <w:proofErr w:type="spellEnd"/>
-      <w:r>
-        <w:t xml:space="preserve"> Site Layout</w:t>
+      <w:r>
+        <w:t>FarmAI Site Layout</w:t>
+      </w:r>
+      <w:r>
+        <w:t xml:space="preserve"> of the planned layout for this site. However note that only some of the functionality is implemented in the submission.</w:t>
       </w:r>
     </w:p>
     <w:p>
@@ -2500,6 +2518,9 @@
     </w:p>
     <w:p>
       <w:r>
+        <w:rPr>
+          <w:noProof/>
+        </w:rPr>
         <w:drawing>
           <wp:inline distT="0" distB="0" distL="0" distR="0" wp14:anchorId="77E272DC" wp14:editId="75704944">
             <wp:extent cx="5731510" cy="2138045"/>
@@ -2574,21 +2595,12 @@
         </w:rPr>
         <w:t xml:space="preserve"> </w:t>
       </w:r>
-      <w:proofErr w:type="spellStart"/>
       <w:r>
         <w:rPr>
           <w:i/>
           <w:iCs/>
         </w:rPr>
-        <w:t>FarmAI</w:t>
-      </w:r>
-      <w:proofErr w:type="spellEnd"/>
-      <w:r>
-        <w:rPr>
-          <w:i/>
-          <w:iCs/>
-        </w:rPr>
-        <w:t xml:space="preserve"> Site Diagram</w:t>
+        <w:t>FarmAI Site Diagram</w:t>
       </w:r>
     </w:p>
     <w:p/>
@@ -2611,7 +2623,7 @@
         </w:numPr>
       </w:pPr>
       <w:r>
-        <w:t>TBA</w:t>
+        <w:t xml:space="preserve">Photographs taken from an Irish farm and some stock inages from </w:t>
       </w:r>
     </w:p>
     <w:p>
@@ -2642,7 +2654,10 @@
         <w:t xml:space="preserve">A single external style sheet was used as specified in the </w:t>
       </w:r>
       <w:r>
-        <w:t>assignment.</w:t>
+        <w:t>assignmen</w:t>
+      </w:r>
+      <w:r>
+        <w:t>t</w:t>
       </w:r>
     </w:p>
     <w:p>
@@ -2673,19 +2688,1753 @@
         <w:t xml:space="preserve">and </w:t>
       </w:r>
       <w:r>
-        <w:t xml:space="preserve">describes </w:t>
-      </w:r>
-      <w:proofErr w:type="spellStart"/>
-      <w:proofErr w:type="gramStart"/>
-      <w:r>
-        <w:t>FarMAI</w:t>
-      </w:r>
-      <w:proofErr w:type="spellEnd"/>
-      <w:proofErr w:type="gramEnd"/>
+        <w:t>describes FarMAI</w:t>
+      </w:r>
       <w:r>
         <w:t xml:space="preserve"> </w:t>
       </w:r>
     </w:p>
+    <w:p>
+      <w:pPr>
+        <w:pStyle w:val="Heading1"/>
+      </w:pPr>
+      <w:r>
+        <w:lastRenderedPageBreak/>
+        <w:t>HomePage</w:t>
+      </w:r>
+    </w:p>
+    <w:p>
+      <w:r>
+        <w:t xml:space="preserve">The Homepage describes the capability of the Farm App offered by FarmAI. Each of the main services are described  on the home page. </w:t>
+      </w:r>
+    </w:p>
+    <w:p>
+      <w:pPr>
+        <w:pStyle w:val="Heading2"/>
+      </w:pPr>
+      <w:r>
+        <w:t>HTML</w:t>
+      </w:r>
+    </w:p>
+    <w:p>
+      <w:r>
+        <w:t>Each of the main items are flex boxes.</w:t>
+      </w:r>
+    </w:p>
+    <w:p>
+      <w:pPr>
+        <w:pStyle w:val="Heading2"/>
+      </w:pPr>
+      <w:r>
+        <w:t>CSS</w:t>
+      </w:r>
+    </w:p>
+    <w:p>
+      <w:r>
+        <w:t>Media Queries are applied to make the home page responsive. All images with the exception of the first one are removed from the view.</w:t>
+      </w:r>
+    </w:p>
+    <w:p>
+      <w:pPr>
+        <w:pStyle w:val="Heading2"/>
+      </w:pPr>
+      <w:r>
+        <w:t>Javascript</w:t>
+      </w:r>
+    </w:p>
+    <w:p>
+      <w:r>
+        <w:t xml:space="preserve">There is no Javascript </w:t>
+      </w:r>
+      <w:r>
+        <w:t xml:space="preserve">required </w:t>
+      </w:r>
+      <w:r>
+        <w:t>for the Home page. (yet)</w:t>
+      </w:r>
+    </w:p>
+    <w:p>
+      <w:pPr>
+        <w:pStyle w:val="Heading1"/>
+      </w:pPr>
+      <w:r>
+        <w:t>Herd Management</w:t>
+      </w:r>
+    </w:p>
+    <w:p>
+      <w:pPr>
+        <w:pStyle w:val="Heading2"/>
+      </w:pPr>
+      <w:r>
+        <w:t>HTML</w:t>
+      </w:r>
+    </w:p>
+    <w:p>
+      <w:r>
+        <w:t>In the Herd Management page, there are a number of menu options presented to the user for, when clicked a corresponding form will be opened.;</w:t>
+      </w:r>
+    </w:p>
+    <w:p>
+      <w:pPr>
+        <w:pStyle w:val="ListParagraph"/>
+        <w:numPr>
+          <w:ilvl w:val="0"/>
+          <w:numId w:val="15"/>
+        </w:numPr>
+      </w:pPr>
+      <w:r>
+        <w:t>Birth Registration-  Register the birth of the a calf [ Add if twin add 2</w:t>
+      </w:r>
+      <w:r>
+        <w:rPr>
+          <w:vertAlign w:val="superscript"/>
+        </w:rPr>
+        <w:t>nd</w:t>
+      </w:r>
+      <w:r>
+        <w:t xml:space="preserve"> tag, male/female. Everything else remains the same. Also add message with the count of calves.] </w:t>
+      </w:r>
+    </w:p>
+    <w:p>
+      <w:pPr>
+        <w:pStyle w:val="ListParagraph"/>
+        <w:numPr>
+          <w:ilvl w:val="0"/>
+          <w:numId w:val="15"/>
+        </w:numPr>
+      </w:pPr>
+      <w:r>
+        <w:t xml:space="preserve"> Animal Registration – A new animal bought</w:t>
+      </w:r>
+    </w:p>
+    <w:p>
+      <w:pPr>
+        <w:pStyle w:val="ListParagraph"/>
+        <w:numPr>
+          <w:ilvl w:val="0"/>
+          <w:numId w:val="15"/>
+        </w:numPr>
+      </w:pPr>
+      <w:r>
+        <w:t xml:space="preserve"> AI Registration – Register Artificial insemination.</w:t>
+      </w:r>
+    </w:p>
+    <w:p>
+      <w:pPr>
+        <w:pStyle w:val="ListParagraph"/>
+        <w:numPr>
+          <w:ilvl w:val="0"/>
+          <w:numId w:val="15"/>
+        </w:numPr>
+      </w:pPr>
+      <w:r>
+        <w:t xml:space="preserve">Animal Summary </w:t>
+      </w:r>
+    </w:p>
+    <w:p>
+      <w:pPr>
+        <w:pStyle w:val="ListParagraph"/>
+        <w:numPr>
+          <w:ilvl w:val="0"/>
+          <w:numId w:val="15"/>
+        </w:numPr>
+      </w:pPr>
+      <w:r>
+        <w:t xml:space="preserve"> Animal Sale</w:t>
+      </w:r>
+    </w:p>
+    <w:p/>
+    <w:p/>
+    <w:p>
+      <w:pPr>
+        <w:pStyle w:val="Heading2"/>
+      </w:pPr>
+      <w:r>
+        <w:t>CSS</w:t>
+      </w:r>
+    </w:p>
+    <w:p>
+      <w:pPr>
+        <w:pStyle w:val="Heading2"/>
+      </w:pPr>
+      <w:r>
+        <w:t>Javascript</w:t>
+      </w:r>
+    </w:p>
+    <w:p/>
+    <w:p>
+      <w:r>
+        <w:t>Event Listeners are created for each of these six buttons. All forms are hidden initially and are revealed when the selects one of the options. Each individual form has several buttons for which there are also Event Listeners created.</w:t>
+      </w:r>
+    </w:p>
+    <w:p>
+      <w:r>
+        <w:t>The RegisterCowAndCalf.js has a number of functions</w:t>
+      </w:r>
+    </w:p>
+    <w:p>
+      <w:pPr>
+        <w:pStyle w:val="ListParagraph"/>
+        <w:numPr>
+          <w:ilvl w:val="0"/>
+          <w:numId w:val="15"/>
+        </w:numPr>
+      </w:pPr>
+      <w:r>
+        <w:t>Validation of each input (not done yet)</w:t>
+      </w:r>
+      <w:r>
+        <w:t>. This checks that valid data is entered before allowing the user to proceed.  Also ensure that Male or Female is selected</w:t>
+      </w:r>
+    </w:p>
+    <w:p>
+      <w:pPr>
+        <w:pStyle w:val="ListParagraph"/>
+        <w:numPr>
+          <w:ilvl w:val="0"/>
+          <w:numId w:val="15"/>
+        </w:numPr>
+        <w:rPr>
+          <w:rFonts w:ascii="Ubuntu Mono" w:hAnsi="Ubuntu Mono"/>
+          <w:color w:val="FFFFFF"/>
+          <w:sz w:val="21"/>
+          <w:szCs w:val="21"/>
+          <w:shd w:val="clear" w:color="auto" w:fill="000000"/>
+          <w14:ligatures w14:val="none"/>
+        </w:rPr>
+      </w:pPr>
+      <w:r>
+        <w:rPr>
+          <w:rFonts w:ascii="Ubuntu Mono" w:hAnsi="Ubuntu Mono"/>
+          <w:color w:val="FFFFFF"/>
+          <w:sz w:val="21"/>
+          <w:szCs w:val="21"/>
+          <w:bdr w:val="single" w:sz="2" w:space="0" w:color="D9D9E3" w:frame="1"/>
+          <w:shd w:val="clear" w:color="auto" w:fill="000000"/>
+          <w14:ligatures w14:val="none"/>
+        </w:rPr>
+        <w:t xml:space="preserve">&lt;form </w:t>
+      </w:r>
+      <w:r>
+        <w:rPr>
+          <w:rFonts w:ascii="Ubuntu Mono" w:hAnsi="Ubuntu Mono"/>
+          <w:color w:val="DF3079"/>
+          <w:sz w:val="21"/>
+          <w:szCs w:val="21"/>
+          <w:bdr w:val="single" w:sz="2" w:space="0" w:color="D9D9E3" w:frame="1"/>
+          <w:shd w:val="clear" w:color="auto" w:fill="000000"/>
+          <w14:ligatures w14:val="none"/>
+        </w:rPr>
+        <w:t>id</w:t>
+      </w:r>
+      <w:r>
+        <w:rPr>
+          <w:rFonts w:ascii="Ubuntu Mono" w:hAnsi="Ubuntu Mono"/>
+          <w:color w:val="FFFFFF"/>
+          <w:sz w:val="21"/>
+          <w:szCs w:val="21"/>
+          <w:bdr w:val="single" w:sz="2" w:space="0" w:color="D9D9E3" w:frame="1"/>
+          <w:shd w:val="clear" w:color="auto" w:fill="000000"/>
+          <w14:ligatures w14:val="none"/>
+        </w:rPr>
+        <w:t>=</w:t>
+      </w:r>
+      <w:r>
+        <w:rPr>
+          <w:rFonts w:ascii="Ubuntu Mono" w:hAnsi="Ubuntu Mono"/>
+          <w:color w:val="00A67D"/>
+          <w:sz w:val="21"/>
+          <w:szCs w:val="21"/>
+          <w:bdr w:val="single" w:sz="2" w:space="0" w:color="D9D9E3" w:frame="1"/>
+          <w:shd w:val="clear" w:color="auto" w:fill="000000"/>
+          <w14:ligatures w14:val="none"/>
+        </w:rPr>
+        <w:t>"myForm"</w:t>
+      </w:r>
+      <w:r>
+        <w:rPr>
+          <w:rFonts w:ascii="Ubuntu Mono" w:hAnsi="Ubuntu Mono"/>
+          <w:color w:val="FFFFFF"/>
+          <w:sz w:val="21"/>
+          <w:szCs w:val="21"/>
+          <w:bdr w:val="single" w:sz="2" w:space="0" w:color="D9D9E3" w:frame="1"/>
+          <w:shd w:val="clear" w:color="auto" w:fill="000000"/>
+          <w14:ligatures w14:val="none"/>
+        </w:rPr>
+        <w:t>&gt;</w:t>
+      </w:r>
+    </w:p>
+    <w:p>
+      <w:pPr>
+        <w:pStyle w:val="ListParagraph"/>
+        <w:numPr>
+          <w:ilvl w:val="0"/>
+          <w:numId w:val="15"/>
+        </w:numPr>
+        <w:rPr>
+          <w:rFonts w:ascii="Ubuntu Mono" w:hAnsi="Ubuntu Mono"/>
+          <w:color w:val="FFFFFF"/>
+          <w:sz w:val="21"/>
+          <w:szCs w:val="21"/>
+          <w:shd w:val="clear" w:color="auto" w:fill="000000"/>
+          <w14:ligatures w14:val="none"/>
+        </w:rPr>
+      </w:pPr>
+      <w:r>
+        <w:rPr>
+          <w:rFonts w:ascii="Ubuntu Mono" w:hAnsi="Ubuntu Mono"/>
+          <w:color w:val="FFFFFF"/>
+          <w:sz w:val="21"/>
+          <w:szCs w:val="21"/>
+          <w:shd w:val="clear" w:color="auto" w:fill="000000"/>
+          <w14:ligatures w14:val="none"/>
+        </w:rPr>
+        <w:t xml:space="preserve">  </w:t>
+      </w:r>
+      <w:r>
+        <w:rPr>
+          <w:rFonts w:ascii="Ubuntu Mono" w:hAnsi="Ubuntu Mono"/>
+          <w:color w:val="FFFFFF"/>
+          <w:sz w:val="21"/>
+          <w:szCs w:val="21"/>
+          <w:bdr w:val="single" w:sz="2" w:space="0" w:color="D9D9E3" w:frame="1"/>
+          <w:shd w:val="clear" w:color="auto" w:fill="000000"/>
+          <w14:ligatures w14:val="none"/>
+        </w:rPr>
+        <w:t xml:space="preserve">&lt;input </w:t>
+      </w:r>
+      <w:r>
+        <w:rPr>
+          <w:rFonts w:ascii="Ubuntu Mono" w:hAnsi="Ubuntu Mono"/>
+          <w:color w:val="DF3079"/>
+          <w:sz w:val="21"/>
+          <w:szCs w:val="21"/>
+          <w:bdr w:val="single" w:sz="2" w:space="0" w:color="D9D9E3" w:frame="1"/>
+          <w:shd w:val="clear" w:color="auto" w:fill="000000"/>
+          <w14:ligatures w14:val="none"/>
+        </w:rPr>
+        <w:t>type</w:t>
+      </w:r>
+      <w:r>
+        <w:rPr>
+          <w:rFonts w:ascii="Ubuntu Mono" w:hAnsi="Ubuntu Mono"/>
+          <w:color w:val="FFFFFF"/>
+          <w:sz w:val="21"/>
+          <w:szCs w:val="21"/>
+          <w:bdr w:val="single" w:sz="2" w:space="0" w:color="D9D9E3" w:frame="1"/>
+          <w:shd w:val="clear" w:color="auto" w:fill="000000"/>
+          <w14:ligatures w14:val="none"/>
+        </w:rPr>
+        <w:t>=</w:t>
+      </w:r>
+      <w:r>
+        <w:rPr>
+          <w:rFonts w:ascii="Ubuntu Mono" w:hAnsi="Ubuntu Mono"/>
+          <w:color w:val="00A67D"/>
+          <w:sz w:val="21"/>
+          <w:szCs w:val="21"/>
+          <w:bdr w:val="single" w:sz="2" w:space="0" w:color="D9D9E3" w:frame="1"/>
+          <w:shd w:val="clear" w:color="auto" w:fill="000000"/>
+          <w14:ligatures w14:val="none"/>
+        </w:rPr>
+        <w:t>"text"</w:t>
+      </w:r>
+      <w:r>
+        <w:rPr>
+          <w:rFonts w:ascii="Ubuntu Mono" w:hAnsi="Ubuntu Mono"/>
+          <w:color w:val="FFFFFF"/>
+          <w:sz w:val="21"/>
+          <w:szCs w:val="21"/>
+          <w:bdr w:val="single" w:sz="2" w:space="0" w:color="D9D9E3" w:frame="1"/>
+          <w:shd w:val="clear" w:color="auto" w:fill="000000"/>
+          <w14:ligatures w14:val="none"/>
+        </w:rPr>
+        <w:t xml:space="preserve"> </w:t>
+      </w:r>
+      <w:r>
+        <w:rPr>
+          <w:rFonts w:ascii="Ubuntu Mono" w:hAnsi="Ubuntu Mono"/>
+          <w:color w:val="DF3079"/>
+          <w:sz w:val="21"/>
+          <w:szCs w:val="21"/>
+          <w:bdr w:val="single" w:sz="2" w:space="0" w:color="D9D9E3" w:frame="1"/>
+          <w:shd w:val="clear" w:color="auto" w:fill="000000"/>
+          <w14:ligatures w14:val="none"/>
+        </w:rPr>
+        <w:t>id</w:t>
+      </w:r>
+      <w:r>
+        <w:rPr>
+          <w:rFonts w:ascii="Ubuntu Mono" w:hAnsi="Ubuntu Mono"/>
+          <w:color w:val="FFFFFF"/>
+          <w:sz w:val="21"/>
+          <w:szCs w:val="21"/>
+          <w:bdr w:val="single" w:sz="2" w:space="0" w:color="D9D9E3" w:frame="1"/>
+          <w:shd w:val="clear" w:color="auto" w:fill="000000"/>
+          <w14:ligatures w14:val="none"/>
+        </w:rPr>
+        <w:t>=</w:t>
+      </w:r>
+      <w:r>
+        <w:rPr>
+          <w:rFonts w:ascii="Ubuntu Mono" w:hAnsi="Ubuntu Mono"/>
+          <w:color w:val="00A67D"/>
+          <w:sz w:val="21"/>
+          <w:szCs w:val="21"/>
+          <w:bdr w:val="single" w:sz="2" w:space="0" w:color="D9D9E3" w:frame="1"/>
+          <w:shd w:val="clear" w:color="auto" w:fill="000000"/>
+          <w14:ligatures w14:val="none"/>
+        </w:rPr>
+        <w:t>"alphanumericInput"</w:t>
+      </w:r>
+      <w:r>
+        <w:rPr>
+          <w:rFonts w:ascii="Ubuntu Mono" w:hAnsi="Ubuntu Mono"/>
+          <w:color w:val="FFFFFF"/>
+          <w:sz w:val="21"/>
+          <w:szCs w:val="21"/>
+          <w:bdr w:val="single" w:sz="2" w:space="0" w:color="D9D9E3" w:frame="1"/>
+          <w:shd w:val="clear" w:color="auto" w:fill="000000"/>
+          <w14:ligatures w14:val="none"/>
+        </w:rPr>
+        <w:t xml:space="preserve"> </w:t>
+      </w:r>
+      <w:r>
+        <w:rPr>
+          <w:rFonts w:ascii="Ubuntu Mono" w:hAnsi="Ubuntu Mono"/>
+          <w:color w:val="DF3079"/>
+          <w:sz w:val="21"/>
+          <w:szCs w:val="21"/>
+          <w:bdr w:val="single" w:sz="2" w:space="0" w:color="D9D9E3" w:frame="1"/>
+          <w:shd w:val="clear" w:color="auto" w:fill="000000"/>
+          <w14:ligatures w14:val="none"/>
+        </w:rPr>
+        <w:t>placeholder</w:t>
+      </w:r>
+      <w:r>
+        <w:rPr>
+          <w:rFonts w:ascii="Ubuntu Mono" w:hAnsi="Ubuntu Mono"/>
+          <w:color w:val="FFFFFF"/>
+          <w:sz w:val="21"/>
+          <w:szCs w:val="21"/>
+          <w:bdr w:val="single" w:sz="2" w:space="0" w:color="D9D9E3" w:frame="1"/>
+          <w:shd w:val="clear" w:color="auto" w:fill="000000"/>
+          <w14:ligatures w14:val="none"/>
+        </w:rPr>
+        <w:t>=</w:t>
+      </w:r>
+      <w:r>
+        <w:rPr>
+          <w:rFonts w:ascii="Ubuntu Mono" w:hAnsi="Ubuntu Mono"/>
+          <w:color w:val="00A67D"/>
+          <w:sz w:val="21"/>
+          <w:szCs w:val="21"/>
+          <w:bdr w:val="single" w:sz="2" w:space="0" w:color="D9D9E3" w:frame="1"/>
+          <w:shd w:val="clear" w:color="auto" w:fill="000000"/>
+          <w14:ligatures w14:val="none"/>
+        </w:rPr>
+        <w:t>"Enter alphanumeric data"</w:t>
+      </w:r>
+      <w:r>
+        <w:rPr>
+          <w:rFonts w:ascii="Ubuntu Mono" w:hAnsi="Ubuntu Mono"/>
+          <w:color w:val="FFFFFF"/>
+          <w:sz w:val="21"/>
+          <w:szCs w:val="21"/>
+          <w:bdr w:val="single" w:sz="2" w:space="0" w:color="D9D9E3" w:frame="1"/>
+          <w:shd w:val="clear" w:color="auto" w:fill="000000"/>
+          <w14:ligatures w14:val="none"/>
+        </w:rPr>
+        <w:t>&gt;</w:t>
+      </w:r>
+    </w:p>
+    <w:p>
+      <w:pPr>
+        <w:pStyle w:val="ListParagraph"/>
+        <w:numPr>
+          <w:ilvl w:val="0"/>
+          <w:numId w:val="15"/>
+        </w:numPr>
+        <w:rPr>
+          <w:rFonts w:ascii="Ubuntu Mono" w:hAnsi="Ubuntu Mono"/>
+          <w:color w:val="FFFFFF"/>
+          <w:sz w:val="21"/>
+          <w:szCs w:val="21"/>
+          <w:shd w:val="clear" w:color="auto" w:fill="000000"/>
+          <w14:ligatures w14:val="none"/>
+        </w:rPr>
+      </w:pPr>
+      <w:r>
+        <w:rPr>
+          <w:rFonts w:ascii="Ubuntu Mono" w:hAnsi="Ubuntu Mono"/>
+          <w:color w:val="FFFFFF"/>
+          <w:sz w:val="21"/>
+          <w:szCs w:val="21"/>
+          <w:shd w:val="clear" w:color="auto" w:fill="000000"/>
+          <w14:ligatures w14:val="none"/>
+        </w:rPr>
+        <w:t xml:space="preserve">  </w:t>
+      </w:r>
+      <w:r>
+        <w:rPr>
+          <w:rFonts w:ascii="Ubuntu Mono" w:hAnsi="Ubuntu Mono"/>
+          <w:color w:val="FFFFFF"/>
+          <w:sz w:val="21"/>
+          <w:szCs w:val="21"/>
+          <w:bdr w:val="single" w:sz="2" w:space="0" w:color="D9D9E3" w:frame="1"/>
+          <w:shd w:val="clear" w:color="auto" w:fill="000000"/>
+          <w14:ligatures w14:val="none"/>
+        </w:rPr>
+        <w:t xml:space="preserve">&lt;input </w:t>
+      </w:r>
+      <w:r>
+        <w:rPr>
+          <w:rFonts w:ascii="Ubuntu Mono" w:hAnsi="Ubuntu Mono"/>
+          <w:color w:val="DF3079"/>
+          <w:sz w:val="21"/>
+          <w:szCs w:val="21"/>
+          <w:bdr w:val="single" w:sz="2" w:space="0" w:color="D9D9E3" w:frame="1"/>
+          <w:shd w:val="clear" w:color="auto" w:fill="000000"/>
+          <w14:ligatures w14:val="none"/>
+        </w:rPr>
+        <w:t>type</w:t>
+      </w:r>
+      <w:r>
+        <w:rPr>
+          <w:rFonts w:ascii="Ubuntu Mono" w:hAnsi="Ubuntu Mono"/>
+          <w:color w:val="FFFFFF"/>
+          <w:sz w:val="21"/>
+          <w:szCs w:val="21"/>
+          <w:bdr w:val="single" w:sz="2" w:space="0" w:color="D9D9E3" w:frame="1"/>
+          <w:shd w:val="clear" w:color="auto" w:fill="000000"/>
+          <w14:ligatures w14:val="none"/>
+        </w:rPr>
+        <w:t>=</w:t>
+      </w:r>
+      <w:r>
+        <w:rPr>
+          <w:rFonts w:ascii="Ubuntu Mono" w:hAnsi="Ubuntu Mono"/>
+          <w:color w:val="00A67D"/>
+          <w:sz w:val="21"/>
+          <w:szCs w:val="21"/>
+          <w:bdr w:val="single" w:sz="2" w:space="0" w:color="D9D9E3" w:frame="1"/>
+          <w:shd w:val="clear" w:color="auto" w:fill="000000"/>
+          <w14:ligatures w14:val="none"/>
+        </w:rPr>
+        <w:t>"text"</w:t>
+      </w:r>
+      <w:r>
+        <w:rPr>
+          <w:rFonts w:ascii="Ubuntu Mono" w:hAnsi="Ubuntu Mono"/>
+          <w:color w:val="FFFFFF"/>
+          <w:sz w:val="21"/>
+          <w:szCs w:val="21"/>
+          <w:bdr w:val="single" w:sz="2" w:space="0" w:color="D9D9E3" w:frame="1"/>
+          <w:shd w:val="clear" w:color="auto" w:fill="000000"/>
+          <w14:ligatures w14:val="none"/>
+        </w:rPr>
+        <w:t xml:space="preserve"> </w:t>
+      </w:r>
+      <w:r>
+        <w:rPr>
+          <w:rFonts w:ascii="Ubuntu Mono" w:hAnsi="Ubuntu Mono"/>
+          <w:color w:val="DF3079"/>
+          <w:sz w:val="21"/>
+          <w:szCs w:val="21"/>
+          <w:bdr w:val="single" w:sz="2" w:space="0" w:color="D9D9E3" w:frame="1"/>
+          <w:shd w:val="clear" w:color="auto" w:fill="000000"/>
+          <w14:ligatures w14:val="none"/>
+        </w:rPr>
+        <w:t>id</w:t>
+      </w:r>
+      <w:r>
+        <w:rPr>
+          <w:rFonts w:ascii="Ubuntu Mono" w:hAnsi="Ubuntu Mono"/>
+          <w:color w:val="FFFFFF"/>
+          <w:sz w:val="21"/>
+          <w:szCs w:val="21"/>
+          <w:bdr w:val="single" w:sz="2" w:space="0" w:color="D9D9E3" w:frame="1"/>
+          <w:shd w:val="clear" w:color="auto" w:fill="000000"/>
+          <w14:ligatures w14:val="none"/>
+        </w:rPr>
+        <w:t>=</w:t>
+      </w:r>
+      <w:r>
+        <w:rPr>
+          <w:rFonts w:ascii="Ubuntu Mono" w:hAnsi="Ubuntu Mono"/>
+          <w:color w:val="00A67D"/>
+          <w:sz w:val="21"/>
+          <w:szCs w:val="21"/>
+          <w:bdr w:val="single" w:sz="2" w:space="0" w:color="D9D9E3" w:frame="1"/>
+          <w:shd w:val="clear" w:color="auto" w:fill="000000"/>
+          <w14:ligatures w14:val="none"/>
+        </w:rPr>
+        <w:t>"secondInput"</w:t>
+      </w:r>
+      <w:r>
+        <w:rPr>
+          <w:rFonts w:ascii="Ubuntu Mono" w:hAnsi="Ubuntu Mono"/>
+          <w:color w:val="FFFFFF"/>
+          <w:sz w:val="21"/>
+          <w:szCs w:val="21"/>
+          <w:bdr w:val="single" w:sz="2" w:space="0" w:color="D9D9E3" w:frame="1"/>
+          <w:shd w:val="clear" w:color="auto" w:fill="000000"/>
+          <w14:ligatures w14:val="none"/>
+        </w:rPr>
+        <w:t xml:space="preserve"> </w:t>
+      </w:r>
+      <w:r>
+        <w:rPr>
+          <w:rFonts w:ascii="Ubuntu Mono" w:hAnsi="Ubuntu Mono"/>
+          <w:color w:val="DF3079"/>
+          <w:sz w:val="21"/>
+          <w:szCs w:val="21"/>
+          <w:bdr w:val="single" w:sz="2" w:space="0" w:color="D9D9E3" w:frame="1"/>
+          <w:shd w:val="clear" w:color="auto" w:fill="000000"/>
+          <w14:ligatures w14:val="none"/>
+        </w:rPr>
+        <w:t>placeholder</w:t>
+      </w:r>
+      <w:r>
+        <w:rPr>
+          <w:rFonts w:ascii="Ubuntu Mono" w:hAnsi="Ubuntu Mono"/>
+          <w:color w:val="FFFFFF"/>
+          <w:sz w:val="21"/>
+          <w:szCs w:val="21"/>
+          <w:bdr w:val="single" w:sz="2" w:space="0" w:color="D9D9E3" w:frame="1"/>
+          <w:shd w:val="clear" w:color="auto" w:fill="000000"/>
+          <w14:ligatures w14:val="none"/>
+        </w:rPr>
+        <w:t>=</w:t>
+      </w:r>
+      <w:r>
+        <w:rPr>
+          <w:rFonts w:ascii="Ubuntu Mono" w:hAnsi="Ubuntu Mono"/>
+          <w:color w:val="00A67D"/>
+          <w:sz w:val="21"/>
+          <w:szCs w:val="21"/>
+          <w:bdr w:val="single" w:sz="2" w:space="0" w:color="D9D9E3" w:frame="1"/>
+          <w:shd w:val="clear" w:color="auto" w:fill="000000"/>
+          <w14:ligatures w14:val="none"/>
+        </w:rPr>
+        <w:t>"Next box"</w:t>
+      </w:r>
+      <w:r>
+        <w:rPr>
+          <w:rFonts w:ascii="Ubuntu Mono" w:hAnsi="Ubuntu Mono"/>
+          <w:color w:val="FFFFFF"/>
+          <w:sz w:val="21"/>
+          <w:szCs w:val="21"/>
+          <w:bdr w:val="single" w:sz="2" w:space="0" w:color="D9D9E3" w:frame="1"/>
+          <w:shd w:val="clear" w:color="auto" w:fill="000000"/>
+          <w14:ligatures w14:val="none"/>
+        </w:rPr>
+        <w:t xml:space="preserve"> </w:t>
+      </w:r>
+      <w:r>
+        <w:rPr>
+          <w:rFonts w:ascii="Ubuntu Mono" w:hAnsi="Ubuntu Mono"/>
+          <w:color w:val="DF3079"/>
+          <w:sz w:val="21"/>
+          <w:szCs w:val="21"/>
+          <w:bdr w:val="single" w:sz="2" w:space="0" w:color="D9D9E3" w:frame="1"/>
+          <w:shd w:val="clear" w:color="auto" w:fill="000000"/>
+          <w14:ligatures w14:val="none"/>
+        </w:rPr>
+        <w:t>disabled</w:t>
+      </w:r>
+      <w:r>
+        <w:rPr>
+          <w:rFonts w:ascii="Ubuntu Mono" w:hAnsi="Ubuntu Mono"/>
+          <w:color w:val="FFFFFF"/>
+          <w:sz w:val="21"/>
+          <w:szCs w:val="21"/>
+          <w:bdr w:val="single" w:sz="2" w:space="0" w:color="D9D9E3" w:frame="1"/>
+          <w:shd w:val="clear" w:color="auto" w:fill="000000"/>
+          <w14:ligatures w14:val="none"/>
+        </w:rPr>
+        <w:t>&gt;</w:t>
+      </w:r>
+    </w:p>
+    <w:p>
+      <w:pPr>
+        <w:pStyle w:val="ListParagraph"/>
+        <w:numPr>
+          <w:ilvl w:val="0"/>
+          <w:numId w:val="15"/>
+        </w:numPr>
+      </w:pPr>
+      <w:r>
+        <w:rPr>
+          <w:rFonts w:ascii="Ubuntu Mono" w:hAnsi="Ubuntu Mono"/>
+          <w:color w:val="FFFFFF"/>
+          <w:sz w:val="21"/>
+          <w:szCs w:val="21"/>
+          <w:bdr w:val="single" w:sz="2" w:space="0" w:color="D9D9E3" w:frame="1"/>
+          <w:shd w:val="clear" w:color="auto" w:fill="000000"/>
+          <w14:ligatures w14:val="none"/>
+        </w:rPr>
+        <w:t>&lt;/form&gt;</w:t>
+      </w:r>
+    </w:p>
+    <w:p/>
+    <w:p>
+      <w:pPr>
+        <w:rPr>
+          <w:rFonts w:ascii="Ubuntu Mono" w:hAnsi="Ubuntu Mono"/>
+          <w:color w:val="FFFFFF"/>
+          <w:sz w:val="21"/>
+          <w:szCs w:val="21"/>
+          <w:shd w:val="clear" w:color="auto" w:fill="000000"/>
+          <w14:ligatures w14:val="none"/>
+        </w:rPr>
+      </w:pPr>
+      <w:r>
+        <w:rPr>
+          <w:rFonts w:ascii="Ubuntu Mono" w:hAnsi="Ubuntu Mono"/>
+          <w:color w:val="2E95D3"/>
+          <w:sz w:val="21"/>
+          <w:szCs w:val="21"/>
+          <w:bdr w:val="single" w:sz="2" w:space="0" w:color="D9D9E3" w:frame="1"/>
+          <w:shd w:val="clear" w:color="auto" w:fill="000000"/>
+          <w14:ligatures w14:val="none"/>
+        </w:rPr>
+        <w:t>const</w:t>
+      </w:r>
+      <w:r>
+        <w:rPr>
+          <w:rFonts w:ascii="Ubuntu Mono" w:hAnsi="Ubuntu Mono"/>
+          <w:color w:val="FFFFFF"/>
+          <w:sz w:val="21"/>
+          <w:szCs w:val="21"/>
+          <w:shd w:val="clear" w:color="auto" w:fill="000000"/>
+          <w14:ligatures w14:val="none"/>
+        </w:rPr>
+        <w:t xml:space="preserve"> alphanumericInput = </w:t>
+      </w:r>
+      <w:r>
+        <w:rPr>
+          <w:rFonts w:ascii="Ubuntu Mono" w:hAnsi="Ubuntu Mono"/>
+          <w:color w:val="DF3079"/>
+          <w:sz w:val="21"/>
+          <w:szCs w:val="21"/>
+          <w:bdr w:val="single" w:sz="2" w:space="0" w:color="D9D9E3" w:frame="1"/>
+          <w:shd w:val="clear" w:color="auto" w:fill="000000"/>
+          <w14:ligatures w14:val="none"/>
+        </w:rPr>
+        <w:t>document</w:t>
+      </w:r>
+      <w:r>
+        <w:rPr>
+          <w:rFonts w:ascii="Ubuntu Mono" w:hAnsi="Ubuntu Mono"/>
+          <w:color w:val="FFFFFF"/>
+          <w:sz w:val="21"/>
+          <w:szCs w:val="21"/>
+          <w:shd w:val="clear" w:color="auto" w:fill="000000"/>
+          <w14:ligatures w14:val="none"/>
+        </w:rPr>
+        <w:t>.</w:t>
+      </w:r>
+      <w:r>
+        <w:rPr>
+          <w:rFonts w:ascii="Ubuntu Mono" w:hAnsi="Ubuntu Mono"/>
+          <w:color w:val="F22C3D"/>
+          <w:sz w:val="21"/>
+          <w:szCs w:val="21"/>
+          <w:bdr w:val="single" w:sz="2" w:space="0" w:color="D9D9E3" w:frame="1"/>
+          <w:shd w:val="clear" w:color="auto" w:fill="000000"/>
+          <w14:ligatures w14:val="none"/>
+        </w:rPr>
+        <w:t>getElementById</w:t>
+      </w:r>
+      <w:r>
+        <w:rPr>
+          <w:rFonts w:ascii="Ubuntu Mono" w:hAnsi="Ubuntu Mono"/>
+          <w:color w:val="FFFFFF"/>
+          <w:sz w:val="21"/>
+          <w:szCs w:val="21"/>
+          <w:shd w:val="clear" w:color="auto" w:fill="000000"/>
+          <w14:ligatures w14:val="none"/>
+        </w:rPr>
+        <w:t>(</w:t>
+      </w:r>
+      <w:r>
+        <w:rPr>
+          <w:rFonts w:ascii="Ubuntu Mono" w:hAnsi="Ubuntu Mono"/>
+          <w:color w:val="00A67D"/>
+          <w:sz w:val="21"/>
+          <w:szCs w:val="21"/>
+          <w:bdr w:val="single" w:sz="2" w:space="0" w:color="D9D9E3" w:frame="1"/>
+          <w:shd w:val="clear" w:color="auto" w:fill="000000"/>
+          <w14:ligatures w14:val="none"/>
+        </w:rPr>
+        <w:t>'alphanumericInput'</w:t>
+      </w:r>
+      <w:r>
+        <w:rPr>
+          <w:rFonts w:ascii="Ubuntu Mono" w:hAnsi="Ubuntu Mono"/>
+          <w:color w:val="FFFFFF"/>
+          <w:sz w:val="21"/>
+          <w:szCs w:val="21"/>
+          <w:shd w:val="clear" w:color="auto" w:fill="000000"/>
+          <w14:ligatures w14:val="none"/>
+        </w:rPr>
+        <w:t>);</w:t>
+      </w:r>
+    </w:p>
+    <w:p>
+      <w:pPr>
+        <w:rPr>
+          <w:rFonts w:ascii="Ubuntu Mono" w:hAnsi="Ubuntu Mono"/>
+          <w:color w:val="FFFFFF"/>
+          <w:sz w:val="21"/>
+          <w:szCs w:val="21"/>
+          <w:shd w:val="clear" w:color="auto" w:fill="000000"/>
+          <w14:ligatures w14:val="none"/>
+        </w:rPr>
+      </w:pPr>
+      <w:r>
+        <w:rPr>
+          <w:rFonts w:ascii="Ubuntu Mono" w:hAnsi="Ubuntu Mono"/>
+          <w:color w:val="2E95D3"/>
+          <w:sz w:val="21"/>
+          <w:szCs w:val="21"/>
+          <w:bdr w:val="single" w:sz="2" w:space="0" w:color="D9D9E3" w:frame="1"/>
+          <w:shd w:val="clear" w:color="auto" w:fill="000000"/>
+          <w14:ligatures w14:val="none"/>
+        </w:rPr>
+        <w:t>const</w:t>
+      </w:r>
+      <w:r>
+        <w:rPr>
+          <w:rFonts w:ascii="Ubuntu Mono" w:hAnsi="Ubuntu Mono"/>
+          <w:color w:val="FFFFFF"/>
+          <w:sz w:val="21"/>
+          <w:szCs w:val="21"/>
+          <w:shd w:val="clear" w:color="auto" w:fill="000000"/>
+          <w14:ligatures w14:val="none"/>
+        </w:rPr>
+        <w:t xml:space="preserve"> secondInput = </w:t>
+      </w:r>
+      <w:r>
+        <w:rPr>
+          <w:rFonts w:ascii="Ubuntu Mono" w:hAnsi="Ubuntu Mono"/>
+          <w:color w:val="DF3079"/>
+          <w:sz w:val="21"/>
+          <w:szCs w:val="21"/>
+          <w:bdr w:val="single" w:sz="2" w:space="0" w:color="D9D9E3" w:frame="1"/>
+          <w:shd w:val="clear" w:color="auto" w:fill="000000"/>
+          <w14:ligatures w14:val="none"/>
+        </w:rPr>
+        <w:t>document</w:t>
+      </w:r>
+      <w:r>
+        <w:rPr>
+          <w:rFonts w:ascii="Ubuntu Mono" w:hAnsi="Ubuntu Mono"/>
+          <w:color w:val="FFFFFF"/>
+          <w:sz w:val="21"/>
+          <w:szCs w:val="21"/>
+          <w:shd w:val="clear" w:color="auto" w:fill="000000"/>
+          <w14:ligatures w14:val="none"/>
+        </w:rPr>
+        <w:t>.</w:t>
+      </w:r>
+      <w:r>
+        <w:rPr>
+          <w:rFonts w:ascii="Ubuntu Mono" w:hAnsi="Ubuntu Mono"/>
+          <w:color w:val="F22C3D"/>
+          <w:sz w:val="21"/>
+          <w:szCs w:val="21"/>
+          <w:bdr w:val="single" w:sz="2" w:space="0" w:color="D9D9E3" w:frame="1"/>
+          <w:shd w:val="clear" w:color="auto" w:fill="000000"/>
+          <w14:ligatures w14:val="none"/>
+        </w:rPr>
+        <w:t>getElementById</w:t>
+      </w:r>
+      <w:r>
+        <w:rPr>
+          <w:rFonts w:ascii="Ubuntu Mono" w:hAnsi="Ubuntu Mono"/>
+          <w:color w:val="FFFFFF"/>
+          <w:sz w:val="21"/>
+          <w:szCs w:val="21"/>
+          <w:shd w:val="clear" w:color="auto" w:fill="000000"/>
+          <w14:ligatures w14:val="none"/>
+        </w:rPr>
+        <w:t>(</w:t>
+      </w:r>
+      <w:r>
+        <w:rPr>
+          <w:rFonts w:ascii="Ubuntu Mono" w:hAnsi="Ubuntu Mono"/>
+          <w:color w:val="00A67D"/>
+          <w:sz w:val="21"/>
+          <w:szCs w:val="21"/>
+          <w:bdr w:val="single" w:sz="2" w:space="0" w:color="D9D9E3" w:frame="1"/>
+          <w:shd w:val="clear" w:color="auto" w:fill="000000"/>
+          <w14:ligatures w14:val="none"/>
+        </w:rPr>
+        <w:t>'secondInput'</w:t>
+      </w:r>
+      <w:r>
+        <w:rPr>
+          <w:rFonts w:ascii="Ubuntu Mono" w:hAnsi="Ubuntu Mono"/>
+          <w:color w:val="FFFFFF"/>
+          <w:sz w:val="21"/>
+          <w:szCs w:val="21"/>
+          <w:shd w:val="clear" w:color="auto" w:fill="000000"/>
+          <w14:ligatures w14:val="none"/>
+        </w:rPr>
+        <w:t>);</w:t>
+      </w:r>
+    </w:p>
+    <w:p>
+      <w:pPr>
+        <w:rPr>
+          <w:rFonts w:ascii="Ubuntu Mono" w:hAnsi="Ubuntu Mono"/>
+          <w:color w:val="FFFFFF"/>
+          <w:sz w:val="21"/>
+          <w:szCs w:val="21"/>
+          <w:shd w:val="clear" w:color="auto" w:fill="000000"/>
+          <w14:ligatures w14:val="none"/>
+        </w:rPr>
+      </w:pPr>
+    </w:p>
+    <w:p>
+      <w:pPr>
+        <w:rPr>
+          <w:rFonts w:ascii="Ubuntu Mono" w:hAnsi="Ubuntu Mono"/>
+          <w:color w:val="FFFFFF"/>
+          <w:sz w:val="21"/>
+          <w:szCs w:val="21"/>
+          <w:shd w:val="clear" w:color="auto" w:fill="000000"/>
+          <w14:ligatures w14:val="none"/>
+        </w:rPr>
+      </w:pPr>
+      <w:r>
+        <w:rPr>
+          <w:rFonts w:ascii="Ubuntu Mono" w:hAnsi="Ubuntu Mono"/>
+          <w:color w:val="FFFFFF"/>
+          <w:sz w:val="21"/>
+          <w:szCs w:val="21"/>
+          <w:shd w:val="clear" w:color="auto" w:fill="000000"/>
+          <w14:ligatures w14:val="none"/>
+        </w:rPr>
+        <w:t>alphanumericInput.</w:t>
+      </w:r>
+      <w:r>
+        <w:rPr>
+          <w:rFonts w:ascii="Ubuntu Mono" w:hAnsi="Ubuntu Mono"/>
+          <w:color w:val="F22C3D"/>
+          <w:sz w:val="21"/>
+          <w:szCs w:val="21"/>
+          <w:bdr w:val="single" w:sz="2" w:space="0" w:color="D9D9E3" w:frame="1"/>
+          <w:shd w:val="clear" w:color="auto" w:fill="000000"/>
+          <w14:ligatures w14:val="none"/>
+        </w:rPr>
+        <w:t>addEventListener</w:t>
+      </w:r>
+      <w:r>
+        <w:rPr>
+          <w:rFonts w:ascii="Ubuntu Mono" w:hAnsi="Ubuntu Mono"/>
+          <w:color w:val="FFFFFF"/>
+          <w:sz w:val="21"/>
+          <w:szCs w:val="21"/>
+          <w:shd w:val="clear" w:color="auto" w:fill="000000"/>
+          <w14:ligatures w14:val="none"/>
+        </w:rPr>
+        <w:t>(</w:t>
+      </w:r>
+      <w:r>
+        <w:rPr>
+          <w:rFonts w:ascii="Ubuntu Mono" w:hAnsi="Ubuntu Mono"/>
+          <w:color w:val="00A67D"/>
+          <w:sz w:val="21"/>
+          <w:szCs w:val="21"/>
+          <w:bdr w:val="single" w:sz="2" w:space="0" w:color="D9D9E3" w:frame="1"/>
+          <w:shd w:val="clear" w:color="auto" w:fill="000000"/>
+          <w14:ligatures w14:val="none"/>
+        </w:rPr>
+        <w:t>'input'</w:t>
+      </w:r>
+      <w:r>
+        <w:rPr>
+          <w:rFonts w:ascii="Ubuntu Mono" w:hAnsi="Ubuntu Mono"/>
+          <w:color w:val="FFFFFF"/>
+          <w:sz w:val="21"/>
+          <w:szCs w:val="21"/>
+          <w:shd w:val="clear" w:color="auto" w:fill="000000"/>
+          <w14:ligatures w14:val="none"/>
+        </w:rPr>
+        <w:t xml:space="preserve">, </w:t>
+      </w:r>
+      <w:r>
+        <w:rPr>
+          <w:rFonts w:ascii="Ubuntu Mono" w:hAnsi="Ubuntu Mono"/>
+          <w:color w:val="2E95D3"/>
+          <w:sz w:val="21"/>
+          <w:szCs w:val="21"/>
+          <w:bdr w:val="single" w:sz="2" w:space="0" w:color="D9D9E3" w:frame="1"/>
+          <w:shd w:val="clear" w:color="auto" w:fill="000000"/>
+          <w14:ligatures w14:val="none"/>
+        </w:rPr>
+        <w:t>function</w:t>
+      </w:r>
+      <w:r>
+        <w:rPr>
+          <w:rFonts w:ascii="Ubuntu Mono" w:hAnsi="Ubuntu Mono"/>
+          <w:color w:val="FFFFFF"/>
+          <w:sz w:val="21"/>
+          <w:szCs w:val="21"/>
+          <w:shd w:val="clear" w:color="auto" w:fill="000000"/>
+          <w14:ligatures w14:val="none"/>
+        </w:rPr>
+        <w:t>(</w:t>
+      </w:r>
+      <w:r>
+        <w:rPr>
+          <w:rFonts w:ascii="Ubuntu Mono" w:hAnsi="Ubuntu Mono"/>
+          <w:color w:val="FFFFFF"/>
+          <w:sz w:val="21"/>
+          <w:szCs w:val="21"/>
+          <w:bdr w:val="single" w:sz="2" w:space="0" w:color="D9D9E3" w:frame="1"/>
+          <w:shd w:val="clear" w:color="auto" w:fill="000000"/>
+          <w14:ligatures w14:val="none"/>
+        </w:rPr>
+        <w:t>event</w:t>
+      </w:r>
+      <w:r>
+        <w:rPr>
+          <w:rFonts w:ascii="Ubuntu Mono" w:hAnsi="Ubuntu Mono"/>
+          <w:color w:val="FFFFFF"/>
+          <w:sz w:val="21"/>
+          <w:szCs w:val="21"/>
+          <w:shd w:val="clear" w:color="auto" w:fill="000000"/>
+          <w14:ligatures w14:val="none"/>
+        </w:rPr>
+        <w:t>) {</w:t>
+      </w:r>
+    </w:p>
+    <w:p>
+      <w:pPr>
+        <w:rPr>
+          <w:rFonts w:ascii="Ubuntu Mono" w:hAnsi="Ubuntu Mono"/>
+          <w:color w:val="FFFFFF"/>
+          <w:sz w:val="21"/>
+          <w:szCs w:val="21"/>
+          <w:shd w:val="clear" w:color="auto" w:fill="000000"/>
+          <w14:ligatures w14:val="none"/>
+        </w:rPr>
+      </w:pPr>
+      <w:r>
+        <w:rPr>
+          <w:rFonts w:ascii="Ubuntu Mono" w:hAnsi="Ubuntu Mono"/>
+          <w:color w:val="FFFFFF"/>
+          <w:sz w:val="21"/>
+          <w:szCs w:val="21"/>
+          <w:shd w:val="clear" w:color="auto" w:fill="000000"/>
+          <w14:ligatures w14:val="none"/>
+        </w:rPr>
+        <w:t xml:space="preserve">  </w:t>
+      </w:r>
+      <w:r>
+        <w:rPr>
+          <w:rFonts w:ascii="Ubuntu Mono" w:hAnsi="Ubuntu Mono"/>
+          <w:color w:val="2E95D3"/>
+          <w:sz w:val="21"/>
+          <w:szCs w:val="21"/>
+          <w:bdr w:val="single" w:sz="2" w:space="0" w:color="D9D9E3" w:frame="1"/>
+          <w:shd w:val="clear" w:color="auto" w:fill="000000"/>
+          <w14:ligatures w14:val="none"/>
+        </w:rPr>
+        <w:t>const</w:t>
+      </w:r>
+      <w:r>
+        <w:rPr>
+          <w:rFonts w:ascii="Ubuntu Mono" w:hAnsi="Ubuntu Mono"/>
+          <w:color w:val="FFFFFF"/>
+          <w:sz w:val="21"/>
+          <w:szCs w:val="21"/>
+          <w:shd w:val="clear" w:color="auto" w:fill="000000"/>
+          <w14:ligatures w14:val="none"/>
+        </w:rPr>
+        <w:t xml:space="preserve"> inputValue = alphanumericInput.</w:t>
+      </w:r>
+      <w:r>
+        <w:rPr>
+          <w:rFonts w:ascii="Ubuntu Mono" w:hAnsi="Ubuntu Mono"/>
+          <w:color w:val="FFFFFF"/>
+          <w:sz w:val="21"/>
+          <w:szCs w:val="21"/>
+          <w:bdr w:val="single" w:sz="2" w:space="0" w:color="D9D9E3" w:frame="1"/>
+          <w:shd w:val="clear" w:color="auto" w:fill="000000"/>
+          <w14:ligatures w14:val="none"/>
+        </w:rPr>
+        <w:t>value</w:t>
+      </w:r>
+      <w:r>
+        <w:rPr>
+          <w:rFonts w:ascii="Ubuntu Mono" w:hAnsi="Ubuntu Mono"/>
+          <w:color w:val="FFFFFF"/>
+          <w:sz w:val="21"/>
+          <w:szCs w:val="21"/>
+          <w:shd w:val="clear" w:color="auto" w:fill="000000"/>
+          <w14:ligatures w14:val="none"/>
+        </w:rPr>
+        <w:t>;</w:t>
+      </w:r>
+    </w:p>
+    <w:p>
+      <w:pPr>
+        <w:rPr>
+          <w:rFonts w:ascii="Ubuntu Mono" w:hAnsi="Ubuntu Mono"/>
+          <w:color w:val="FFFFFF"/>
+          <w:sz w:val="21"/>
+          <w:szCs w:val="21"/>
+          <w:shd w:val="clear" w:color="auto" w:fill="000000"/>
+          <w14:ligatures w14:val="none"/>
+        </w:rPr>
+      </w:pPr>
+      <w:r>
+        <w:rPr>
+          <w:rFonts w:ascii="Ubuntu Mono" w:hAnsi="Ubuntu Mono"/>
+          <w:color w:val="FFFFFF"/>
+          <w:sz w:val="21"/>
+          <w:szCs w:val="21"/>
+          <w:shd w:val="clear" w:color="auto" w:fill="000000"/>
+          <w14:ligatures w14:val="none"/>
+        </w:rPr>
+        <w:t xml:space="preserve">  </w:t>
+      </w:r>
+      <w:r>
+        <w:rPr>
+          <w:rFonts w:ascii="Ubuntu Mono" w:hAnsi="Ubuntu Mono"/>
+          <w:color w:val="2E95D3"/>
+          <w:sz w:val="21"/>
+          <w:szCs w:val="21"/>
+          <w:bdr w:val="single" w:sz="2" w:space="0" w:color="D9D9E3" w:frame="1"/>
+          <w:shd w:val="clear" w:color="auto" w:fill="000000"/>
+          <w14:ligatures w14:val="none"/>
+        </w:rPr>
+        <w:t>const</w:t>
+      </w:r>
+      <w:r>
+        <w:rPr>
+          <w:rFonts w:ascii="Ubuntu Mono" w:hAnsi="Ubuntu Mono"/>
+          <w:color w:val="FFFFFF"/>
+          <w:sz w:val="21"/>
+          <w:szCs w:val="21"/>
+          <w:shd w:val="clear" w:color="auto" w:fill="000000"/>
+          <w14:ligatures w14:val="none"/>
+        </w:rPr>
+        <w:t xml:space="preserve"> alphanumericRegex = </w:t>
+      </w:r>
+      <w:r>
+        <w:rPr>
+          <w:rFonts w:ascii="Ubuntu Mono" w:hAnsi="Ubuntu Mono"/>
+          <w:color w:val="00A67D"/>
+          <w:sz w:val="21"/>
+          <w:szCs w:val="21"/>
+          <w:bdr w:val="single" w:sz="2" w:space="0" w:color="D9D9E3" w:frame="1"/>
+          <w:shd w:val="clear" w:color="auto" w:fill="000000"/>
+          <w14:ligatures w14:val="none"/>
+        </w:rPr>
+        <w:t>/^[a-zA-Z0-9]+$/</w:t>
+      </w:r>
+      <w:r>
+        <w:rPr>
+          <w:rFonts w:ascii="Ubuntu Mono" w:hAnsi="Ubuntu Mono"/>
+          <w:color w:val="FFFFFF"/>
+          <w:sz w:val="21"/>
+          <w:szCs w:val="21"/>
+          <w:shd w:val="clear" w:color="auto" w:fill="000000"/>
+          <w14:ligatures w14:val="none"/>
+        </w:rPr>
+        <w:t>;</w:t>
+      </w:r>
+    </w:p>
+    <w:p>
+      <w:pPr>
+        <w:rPr>
+          <w:rFonts w:ascii="Ubuntu Mono" w:hAnsi="Ubuntu Mono"/>
+          <w:color w:val="FFFFFF"/>
+          <w:sz w:val="21"/>
+          <w:szCs w:val="21"/>
+          <w:shd w:val="clear" w:color="auto" w:fill="000000"/>
+          <w14:ligatures w14:val="none"/>
+        </w:rPr>
+      </w:pPr>
+    </w:p>
+    <w:p>
+      <w:pPr>
+        <w:rPr>
+          <w:rFonts w:ascii="Ubuntu Mono" w:hAnsi="Ubuntu Mono"/>
+          <w:color w:val="FFFFFF"/>
+          <w:sz w:val="21"/>
+          <w:szCs w:val="21"/>
+          <w:shd w:val="clear" w:color="auto" w:fill="000000"/>
+          <w14:ligatures w14:val="none"/>
+        </w:rPr>
+      </w:pPr>
+      <w:r>
+        <w:rPr>
+          <w:rFonts w:ascii="Ubuntu Mono" w:hAnsi="Ubuntu Mono"/>
+          <w:color w:val="FFFFFF"/>
+          <w:sz w:val="21"/>
+          <w:szCs w:val="21"/>
+          <w:shd w:val="clear" w:color="auto" w:fill="000000"/>
+          <w14:ligatures w14:val="none"/>
+        </w:rPr>
+        <w:t xml:space="preserve">  </w:t>
+      </w:r>
+      <w:r>
+        <w:rPr>
+          <w:rFonts w:ascii="Ubuntu Mono" w:hAnsi="Ubuntu Mono"/>
+          <w:color w:val="2E95D3"/>
+          <w:sz w:val="21"/>
+          <w:szCs w:val="21"/>
+          <w:bdr w:val="single" w:sz="2" w:space="0" w:color="D9D9E3" w:frame="1"/>
+          <w:shd w:val="clear" w:color="auto" w:fill="000000"/>
+          <w14:ligatures w14:val="none"/>
+        </w:rPr>
+        <w:t>if</w:t>
+      </w:r>
+      <w:r>
+        <w:rPr>
+          <w:rFonts w:ascii="Ubuntu Mono" w:hAnsi="Ubuntu Mono"/>
+          <w:color w:val="FFFFFF"/>
+          <w:sz w:val="21"/>
+          <w:szCs w:val="21"/>
+          <w:shd w:val="clear" w:color="auto" w:fill="000000"/>
+          <w14:ligatures w14:val="none"/>
+        </w:rPr>
+        <w:t xml:space="preserve"> (alphanumericRegex.</w:t>
+      </w:r>
+      <w:r>
+        <w:rPr>
+          <w:rFonts w:ascii="Ubuntu Mono" w:hAnsi="Ubuntu Mono"/>
+          <w:color w:val="F22C3D"/>
+          <w:sz w:val="21"/>
+          <w:szCs w:val="21"/>
+          <w:bdr w:val="single" w:sz="2" w:space="0" w:color="D9D9E3" w:frame="1"/>
+          <w:shd w:val="clear" w:color="auto" w:fill="000000"/>
+          <w14:ligatures w14:val="none"/>
+        </w:rPr>
+        <w:t>test</w:t>
+      </w:r>
+      <w:r>
+        <w:rPr>
+          <w:rFonts w:ascii="Ubuntu Mono" w:hAnsi="Ubuntu Mono"/>
+          <w:color w:val="FFFFFF"/>
+          <w:sz w:val="21"/>
+          <w:szCs w:val="21"/>
+          <w:shd w:val="clear" w:color="auto" w:fill="000000"/>
+          <w14:ligatures w14:val="none"/>
+        </w:rPr>
+        <w:t>(inputValue)) {</w:t>
+      </w:r>
+    </w:p>
+    <w:p>
+      <w:pPr>
+        <w:rPr>
+          <w:rFonts w:ascii="Ubuntu Mono" w:hAnsi="Ubuntu Mono"/>
+          <w:color w:val="FFFFFF"/>
+          <w:sz w:val="21"/>
+          <w:szCs w:val="21"/>
+          <w:shd w:val="clear" w:color="auto" w:fill="000000"/>
+          <w14:ligatures w14:val="none"/>
+        </w:rPr>
+      </w:pPr>
+      <w:r>
+        <w:rPr>
+          <w:rFonts w:ascii="Ubuntu Mono" w:hAnsi="Ubuntu Mono"/>
+          <w:color w:val="FFFFFF"/>
+          <w:sz w:val="21"/>
+          <w:szCs w:val="21"/>
+          <w:shd w:val="clear" w:color="auto" w:fill="000000"/>
+          <w14:ligatures w14:val="none"/>
+        </w:rPr>
+        <w:t xml:space="preserve">    </w:t>
+      </w:r>
+      <w:r>
+        <w:rPr>
+          <w:rFonts w:ascii="Ubuntu Mono" w:hAnsi="Ubuntu Mono"/>
+          <w:sz w:val="21"/>
+          <w:szCs w:val="21"/>
+          <w:bdr w:val="single" w:sz="2" w:space="0" w:color="D9D9E3" w:frame="1"/>
+          <w:shd w:val="clear" w:color="auto" w:fill="000000"/>
+          <w14:ligatures w14:val="none"/>
+        </w:rPr>
+        <w:t>// Input contains only alphanumeric characters, allow progression to the next input box</w:t>
+      </w:r>
+    </w:p>
+    <w:p>
+      <w:pPr>
+        <w:rPr>
+          <w:rFonts w:ascii="Ubuntu Mono" w:hAnsi="Ubuntu Mono"/>
+          <w:color w:val="FFFFFF"/>
+          <w:sz w:val="21"/>
+          <w:szCs w:val="21"/>
+          <w:shd w:val="clear" w:color="auto" w:fill="000000"/>
+          <w14:ligatures w14:val="none"/>
+        </w:rPr>
+      </w:pPr>
+      <w:r>
+        <w:rPr>
+          <w:rFonts w:ascii="Ubuntu Mono" w:hAnsi="Ubuntu Mono"/>
+          <w:color w:val="FFFFFF"/>
+          <w:sz w:val="21"/>
+          <w:szCs w:val="21"/>
+          <w:shd w:val="clear" w:color="auto" w:fill="000000"/>
+          <w14:ligatures w14:val="none"/>
+        </w:rPr>
+        <w:t xml:space="preserve">    secondInput.</w:t>
+      </w:r>
+      <w:r>
+        <w:rPr>
+          <w:rFonts w:ascii="Ubuntu Mono" w:hAnsi="Ubuntu Mono"/>
+          <w:color w:val="FFFFFF"/>
+          <w:sz w:val="21"/>
+          <w:szCs w:val="21"/>
+          <w:bdr w:val="single" w:sz="2" w:space="0" w:color="D9D9E3" w:frame="1"/>
+          <w:shd w:val="clear" w:color="auto" w:fill="000000"/>
+          <w14:ligatures w14:val="none"/>
+        </w:rPr>
+        <w:t>disabled</w:t>
+      </w:r>
+      <w:r>
+        <w:rPr>
+          <w:rFonts w:ascii="Ubuntu Mono" w:hAnsi="Ubuntu Mono"/>
+          <w:color w:val="FFFFFF"/>
+          <w:sz w:val="21"/>
+          <w:szCs w:val="21"/>
+          <w:shd w:val="clear" w:color="auto" w:fill="000000"/>
+          <w14:ligatures w14:val="none"/>
+        </w:rPr>
+        <w:t xml:space="preserve"> = </w:t>
+      </w:r>
+      <w:r>
+        <w:rPr>
+          <w:rFonts w:ascii="Ubuntu Mono" w:hAnsi="Ubuntu Mono"/>
+          <w:color w:val="2E95D3"/>
+          <w:sz w:val="21"/>
+          <w:szCs w:val="21"/>
+          <w:bdr w:val="single" w:sz="2" w:space="0" w:color="D9D9E3" w:frame="1"/>
+          <w:shd w:val="clear" w:color="auto" w:fill="000000"/>
+          <w14:ligatures w14:val="none"/>
+        </w:rPr>
+        <w:t>false</w:t>
+      </w:r>
+      <w:r>
+        <w:rPr>
+          <w:rFonts w:ascii="Ubuntu Mono" w:hAnsi="Ubuntu Mono"/>
+          <w:color w:val="FFFFFF"/>
+          <w:sz w:val="21"/>
+          <w:szCs w:val="21"/>
+          <w:shd w:val="clear" w:color="auto" w:fill="000000"/>
+          <w14:ligatures w14:val="none"/>
+        </w:rPr>
+        <w:t>;</w:t>
+      </w:r>
+    </w:p>
+    <w:p>
+      <w:pPr>
+        <w:rPr>
+          <w:rFonts w:ascii="Ubuntu Mono" w:hAnsi="Ubuntu Mono"/>
+          <w:color w:val="FFFFFF"/>
+          <w:sz w:val="21"/>
+          <w:szCs w:val="21"/>
+          <w:shd w:val="clear" w:color="auto" w:fill="000000"/>
+          <w14:ligatures w14:val="none"/>
+        </w:rPr>
+      </w:pPr>
+      <w:r>
+        <w:rPr>
+          <w:rFonts w:ascii="Ubuntu Mono" w:hAnsi="Ubuntu Mono"/>
+          <w:color w:val="FFFFFF"/>
+          <w:sz w:val="21"/>
+          <w:szCs w:val="21"/>
+          <w:shd w:val="clear" w:color="auto" w:fill="000000"/>
+          <w14:ligatures w14:val="none"/>
+        </w:rPr>
+        <w:lastRenderedPageBreak/>
+        <w:t xml:space="preserve">  } </w:t>
+      </w:r>
+      <w:r>
+        <w:rPr>
+          <w:rFonts w:ascii="Ubuntu Mono" w:hAnsi="Ubuntu Mono"/>
+          <w:color w:val="2E95D3"/>
+          <w:sz w:val="21"/>
+          <w:szCs w:val="21"/>
+          <w:bdr w:val="single" w:sz="2" w:space="0" w:color="D9D9E3" w:frame="1"/>
+          <w:shd w:val="clear" w:color="auto" w:fill="000000"/>
+          <w14:ligatures w14:val="none"/>
+        </w:rPr>
+        <w:t>else</w:t>
+      </w:r>
+      <w:r>
+        <w:rPr>
+          <w:rFonts w:ascii="Ubuntu Mono" w:hAnsi="Ubuntu Mono"/>
+          <w:color w:val="FFFFFF"/>
+          <w:sz w:val="21"/>
+          <w:szCs w:val="21"/>
+          <w:shd w:val="clear" w:color="auto" w:fill="000000"/>
+          <w14:ligatures w14:val="none"/>
+        </w:rPr>
+        <w:t xml:space="preserve"> {</w:t>
+      </w:r>
+    </w:p>
+    <w:p>
+      <w:pPr>
+        <w:rPr>
+          <w:rFonts w:ascii="Ubuntu Mono" w:hAnsi="Ubuntu Mono"/>
+          <w:color w:val="FFFFFF"/>
+          <w:sz w:val="21"/>
+          <w:szCs w:val="21"/>
+          <w:shd w:val="clear" w:color="auto" w:fill="000000"/>
+          <w14:ligatures w14:val="none"/>
+        </w:rPr>
+      </w:pPr>
+      <w:r>
+        <w:rPr>
+          <w:rFonts w:ascii="Ubuntu Mono" w:hAnsi="Ubuntu Mono"/>
+          <w:color w:val="FFFFFF"/>
+          <w:sz w:val="21"/>
+          <w:szCs w:val="21"/>
+          <w:shd w:val="clear" w:color="auto" w:fill="000000"/>
+          <w14:ligatures w14:val="none"/>
+        </w:rPr>
+        <w:t xml:space="preserve">    </w:t>
+      </w:r>
+      <w:r>
+        <w:rPr>
+          <w:rFonts w:ascii="Ubuntu Mono" w:hAnsi="Ubuntu Mono"/>
+          <w:sz w:val="21"/>
+          <w:szCs w:val="21"/>
+          <w:bdr w:val="single" w:sz="2" w:space="0" w:color="D9D9E3" w:frame="1"/>
+          <w:shd w:val="clear" w:color="auto" w:fill="000000"/>
+          <w14:ligatures w14:val="none"/>
+        </w:rPr>
+        <w:t>// Invalid input, prevent progression to the next input box</w:t>
+      </w:r>
+    </w:p>
+    <w:p>
+      <w:pPr>
+        <w:rPr>
+          <w:rFonts w:ascii="Ubuntu Mono" w:hAnsi="Ubuntu Mono"/>
+          <w:color w:val="FFFFFF"/>
+          <w:sz w:val="21"/>
+          <w:szCs w:val="21"/>
+          <w:shd w:val="clear" w:color="auto" w:fill="000000"/>
+          <w14:ligatures w14:val="none"/>
+        </w:rPr>
+      </w:pPr>
+      <w:r>
+        <w:rPr>
+          <w:rFonts w:ascii="Ubuntu Mono" w:hAnsi="Ubuntu Mono"/>
+          <w:color w:val="FFFFFF"/>
+          <w:sz w:val="21"/>
+          <w:szCs w:val="21"/>
+          <w:shd w:val="clear" w:color="auto" w:fill="000000"/>
+          <w14:ligatures w14:val="none"/>
+        </w:rPr>
+        <w:t xml:space="preserve">    secondInput.</w:t>
+      </w:r>
+      <w:r>
+        <w:rPr>
+          <w:rFonts w:ascii="Ubuntu Mono" w:hAnsi="Ubuntu Mono"/>
+          <w:color w:val="FFFFFF"/>
+          <w:sz w:val="21"/>
+          <w:szCs w:val="21"/>
+          <w:bdr w:val="single" w:sz="2" w:space="0" w:color="D9D9E3" w:frame="1"/>
+          <w:shd w:val="clear" w:color="auto" w:fill="000000"/>
+          <w14:ligatures w14:val="none"/>
+        </w:rPr>
+        <w:t>disabled</w:t>
+      </w:r>
+      <w:r>
+        <w:rPr>
+          <w:rFonts w:ascii="Ubuntu Mono" w:hAnsi="Ubuntu Mono"/>
+          <w:color w:val="FFFFFF"/>
+          <w:sz w:val="21"/>
+          <w:szCs w:val="21"/>
+          <w:shd w:val="clear" w:color="auto" w:fill="000000"/>
+          <w14:ligatures w14:val="none"/>
+        </w:rPr>
+        <w:t xml:space="preserve"> = </w:t>
+      </w:r>
+      <w:r>
+        <w:rPr>
+          <w:rFonts w:ascii="Ubuntu Mono" w:hAnsi="Ubuntu Mono"/>
+          <w:color w:val="2E95D3"/>
+          <w:sz w:val="21"/>
+          <w:szCs w:val="21"/>
+          <w:bdr w:val="single" w:sz="2" w:space="0" w:color="D9D9E3" w:frame="1"/>
+          <w:shd w:val="clear" w:color="auto" w:fill="000000"/>
+          <w14:ligatures w14:val="none"/>
+        </w:rPr>
+        <w:t>true</w:t>
+      </w:r>
+      <w:r>
+        <w:rPr>
+          <w:rFonts w:ascii="Ubuntu Mono" w:hAnsi="Ubuntu Mono"/>
+          <w:color w:val="FFFFFF"/>
+          <w:sz w:val="21"/>
+          <w:szCs w:val="21"/>
+          <w:shd w:val="clear" w:color="auto" w:fill="000000"/>
+          <w14:ligatures w14:val="none"/>
+        </w:rPr>
+        <w:t>;</w:t>
+      </w:r>
+    </w:p>
+    <w:p>
+      <w:pPr>
+        <w:rPr>
+          <w:rFonts w:ascii="Ubuntu Mono" w:hAnsi="Ubuntu Mono"/>
+          <w:color w:val="FFFFFF"/>
+          <w:sz w:val="21"/>
+          <w:szCs w:val="21"/>
+          <w:shd w:val="clear" w:color="auto" w:fill="000000"/>
+          <w14:ligatures w14:val="none"/>
+        </w:rPr>
+      </w:pPr>
+      <w:r>
+        <w:rPr>
+          <w:rFonts w:ascii="Ubuntu Mono" w:hAnsi="Ubuntu Mono"/>
+          <w:color w:val="FFFFFF"/>
+          <w:sz w:val="21"/>
+          <w:szCs w:val="21"/>
+          <w:shd w:val="clear" w:color="auto" w:fill="000000"/>
+          <w14:ligatures w14:val="none"/>
+        </w:rPr>
+        <w:t xml:space="preserve">  }</w:t>
+      </w:r>
+    </w:p>
+    <w:p>
+      <w:r>
+        <w:rPr>
+          <w:rFonts w:ascii="Ubuntu Mono" w:hAnsi="Ubuntu Mono"/>
+          <w:color w:val="FFFFFF"/>
+          <w:sz w:val="21"/>
+          <w:szCs w:val="21"/>
+          <w:shd w:val="clear" w:color="auto" w:fill="000000"/>
+          <w14:ligatures w14:val="none"/>
+        </w:rPr>
+        <w:t>});</w:t>
+      </w:r>
+    </w:p>
+    <w:p/>
+    <w:p>
+      <w:pPr>
+        <w:pStyle w:val="ListParagraph"/>
+        <w:numPr>
+          <w:ilvl w:val="0"/>
+          <w:numId w:val="15"/>
+        </w:numPr>
+      </w:pPr>
+      <w:r>
+        <w:t>Event Listeners for each Button on each of the Forms</w:t>
+      </w:r>
+    </w:p>
+    <w:p>
+      <w:pPr>
+        <w:pStyle w:val="ListParagraph"/>
+        <w:numPr>
+          <w:ilvl w:val="0"/>
+          <w:numId w:val="15"/>
+        </w:numPr>
+      </w:pPr>
+      <w:r>
+        <w:t>The date is automatically populated with today’s date</w:t>
+      </w:r>
+    </w:p>
+    <w:p>
+      <w:pPr>
+        <w:pStyle w:val="ListParagraph"/>
+        <w:numPr>
+          <w:ilvl w:val="0"/>
+          <w:numId w:val="15"/>
+        </w:numPr>
+      </w:pPr>
+      <w:r>
+        <w:t>Some of the fields have default data</w:t>
+      </w:r>
+    </w:p>
+    <w:p>
+      <w:pPr>
+        <w:pStyle w:val="ListParagraph"/>
+      </w:pPr>
+    </w:p>
+    <w:p/>
+    <w:p>
+      <w:pPr>
+        <w:pStyle w:val="Heading1"/>
+      </w:pPr>
+      <w:r>
+        <w:t>AgriIoT</w:t>
+      </w:r>
+    </w:p>
+    <w:p>
+      <w:pPr>
+        <w:pStyle w:val="Heading2"/>
+      </w:pPr>
+      <w:r>
+        <w:t>HTML</w:t>
+      </w:r>
+    </w:p>
+    <w:p>
+      <w:pPr>
+        <w:pStyle w:val="Heading2"/>
+      </w:pPr>
+      <w:r>
+        <w:t>CSS</w:t>
+      </w:r>
+    </w:p>
+    <w:p>
+      <w:pPr>
+        <w:pStyle w:val="Heading2"/>
+      </w:pPr>
+      <w:r>
+        <w:t>Javascript</w:t>
+      </w:r>
+    </w:p>
+    <w:p/>
+    <w:p>
+      <w:pPr>
+        <w:pStyle w:val="Heading1"/>
+      </w:pPr>
+      <w:r>
+        <w:t>Slurry</w:t>
+      </w:r>
+    </w:p>
+    <w:p>
+      <w:pPr>
+        <w:pStyle w:val="Heading2"/>
+      </w:pPr>
+      <w:r>
+        <w:t>HTML</w:t>
+      </w:r>
+    </w:p>
+    <w:p>
+      <w:pPr>
+        <w:pStyle w:val="Heading2"/>
+      </w:pPr>
+      <w:r>
+        <w:t>CSS</w:t>
+      </w:r>
+    </w:p>
+    <w:p>
+      <w:pPr>
+        <w:pStyle w:val="Heading2"/>
+      </w:pPr>
+      <w:r>
+        <w:t>Javascript</w:t>
+      </w:r>
+    </w:p>
+    <w:p/>
+    <w:p/>
+    <w:p>
+      <w:pPr>
+        <w:pStyle w:val="Heading1"/>
+      </w:pPr>
+      <w:r>
+        <w:t>Winter Fodder Management</w:t>
+      </w:r>
+    </w:p>
+    <w:p>
+      <w:pPr>
+        <w:pStyle w:val="Heading2"/>
+      </w:pPr>
+      <w:r>
+        <w:t>HTML</w:t>
+      </w:r>
+    </w:p>
+    <w:p>
+      <w:pPr>
+        <w:pStyle w:val="Heading2"/>
+      </w:pPr>
+      <w:r>
+        <w:t>CSS</w:t>
+      </w:r>
+    </w:p>
+    <w:p>
+      <w:pPr>
+        <w:pStyle w:val="Heading2"/>
+      </w:pPr>
+      <w:r>
+        <w:t>Javascript</w:t>
+      </w:r>
+    </w:p>
+    <w:p/>
+    <w:p/>
+    <w:p>
+      <w:pPr>
+        <w:pStyle w:val="Heading1"/>
+      </w:pPr>
+      <w:r>
+        <w:t>Time Management</w:t>
+      </w:r>
+    </w:p>
+    <w:p>
+      <w:pPr>
+        <w:pStyle w:val="Heading2"/>
+      </w:pPr>
+      <w:r>
+        <w:t>HTML</w:t>
+      </w:r>
+    </w:p>
+    <w:p>
+      <w:pPr>
+        <w:pStyle w:val="Heading2"/>
+      </w:pPr>
+      <w:r>
+        <w:t>CSS</w:t>
+      </w:r>
+    </w:p>
+    <w:p>
+      <w:pPr>
+        <w:pStyle w:val="Heading2"/>
+      </w:pPr>
+      <w:r>
+        <w:t>Javascript</w:t>
+      </w:r>
+    </w:p>
+    <w:p/>
+    <w:p/>
+    <w:p>
+      <w:pPr>
+        <w:pStyle w:val="Heading1"/>
+      </w:pPr>
+      <w:r>
+        <w:t>Farm Alerts</w:t>
+      </w:r>
+    </w:p>
+    <w:p>
+      <w:pPr>
+        <w:pStyle w:val="Heading2"/>
+      </w:pPr>
+      <w:r>
+        <w:t>HTML</w:t>
+      </w:r>
+    </w:p>
+    <w:p>
+      <w:pPr>
+        <w:pStyle w:val="Heading2"/>
+      </w:pPr>
+      <w:r>
+        <w:t>CSS</w:t>
+      </w:r>
+    </w:p>
+    <w:p>
+      <w:pPr>
+        <w:pStyle w:val="Heading2"/>
+      </w:pPr>
+      <w:r>
+        <w:t>Javascript</w:t>
+      </w:r>
+    </w:p>
+    <w:p/>
+    <w:p/>
+    <w:p/>
+    <w:p/>
     <w:p>
       <w:pPr>
         <w:pStyle w:val="Heading2"/>
@@ -2715,7 +4464,6 @@
       </w:pPr>
       <w:bookmarkStart w:id="12" w:name="_Toc148336465"/>
       <w:r>
-        <w:lastRenderedPageBreak/>
         <w:t>Contact Us Page</w:t>
       </w:r>
       <w:bookmarkEnd w:id="12"/>
@@ -2723,15 +4471,7 @@
     <w:p/>
     <w:p>
       <w:r>
-        <w:t xml:space="preserve">Use a Flexbox for </w:t>
-      </w:r>
-      <w:proofErr w:type="gramStart"/>
-      <w:r>
-        <w:t>main</w:t>
-      </w:r>
-      <w:proofErr w:type="gramEnd"/>
-      <w:r>
-        <w:t xml:space="preserve"> </w:t>
+        <w:t xml:space="preserve">Use a Flexbox for main </w:t>
       </w:r>
     </w:p>
     <w:p>
@@ -2755,15 +4495,7 @@
     </w:p>
     <w:p>
       <w:r>
-        <w:t xml:space="preserve">This page has the form that includes a Form to Register an animal at birth or add any animal. In the first project, I used the standard Form Layout. But this time, I have made the Form more responsive having read Chapter 19 (Learning Web Design, Robbins) by making each &lt;li&gt; item more responsive. I’ve used Flexbox to make the labels stack on top of their respective inputs when and </w:t>
-      </w:r>
-      <w:proofErr w:type="spellStart"/>
-      <w:r>
-        <w:t>fieldsets</w:t>
-      </w:r>
-      <w:proofErr w:type="spellEnd"/>
-      <w:r>
-        <w:t xml:space="preserve"> on narrow screens, so that there is no wasted space. </w:t>
+        <w:t xml:space="preserve">This page has the form that includes a Form to Register an animal at birth or add any animal. In the first project, I used the standard Form Layout. But this time, I have made the Form more responsive having read Chapter 19 (Learning Web Design, Robbins) by making each &lt;li&gt; item more responsive. I’ve used Flexbox to make the labels stack on top of their respective inputs when and fieldsets on narrow screens, so that there is no wasted space. </w:t>
       </w:r>
     </w:p>
     <w:p/>
@@ -2795,33 +4527,7 @@
           <w:szCs w:val="21"/>
           <w14:ligatures w14:val="none"/>
         </w:rPr>
-        <w:t xml:space="preserve">/* </w:t>
-      </w:r>
-      <w:proofErr w:type="spellStart"/>
-      <w:r>
-        <w:rPr>
-          <w:rFonts w:ascii="Consolas" w:hAnsi="Consolas"/>
-          <w:i/>
-          <w:iCs/>
-          <w:color w:val="727072"/>
-          <w:sz w:val="21"/>
-          <w:szCs w:val="21"/>
-          <w14:ligatures w14:val="none"/>
-        </w:rPr>
-        <w:t>Corodinated</w:t>
-      </w:r>
-      <w:proofErr w:type="spellEnd"/>
-      <w:r>
-        <w:rPr>
-          <w:rFonts w:ascii="Consolas" w:hAnsi="Consolas"/>
-          <w:i/>
-          <w:iCs/>
-          <w:color w:val="727072"/>
-          <w:sz w:val="21"/>
-          <w:szCs w:val="21"/>
-          <w14:ligatures w14:val="none"/>
-        </w:rPr>
-        <w:t xml:space="preserve"> Fonts across for all form elements. Pg. 548*/</w:t>
+        <w:t>/* Corodinated Fonts across for all form elements. Pg. 548*/</w:t>
       </w:r>
     </w:p>
     <w:p>
@@ -2926,7 +4632,6 @@
         </w:rPr>
         <w:t xml:space="preserve"> </w:t>
       </w:r>
-      <w:proofErr w:type="spellStart"/>
       <w:r>
         <w:rPr>
           <w:rFonts w:ascii="Consolas" w:hAnsi="Consolas"/>
@@ -2937,7 +4642,6 @@
         </w:rPr>
         <w:t>textarea</w:t>
       </w:r>
-      <w:proofErr w:type="spellEnd"/>
       <w:r>
         <w:rPr>
           <w:rFonts w:ascii="Consolas" w:hAnsi="Consolas"/>
@@ -3001,7 +4705,6 @@
         </w:rPr>
         <w:t xml:space="preserve"> </w:t>
       </w:r>
-      <w:proofErr w:type="gramStart"/>
       <w:r>
         <w:rPr>
           <w:rFonts w:ascii="Consolas" w:hAnsi="Consolas"/>
@@ -3022,7 +4725,6 @@
         </w:rPr>
         <w:t>;</w:t>
       </w:r>
-      <w:proofErr w:type="gramEnd"/>
     </w:p>
     <w:p>
       <w:pPr>
@@ -3066,7 +4768,6 @@
         </w:rPr>
         <w:t xml:space="preserve"> </w:t>
       </w:r>
-      <w:proofErr w:type="gramStart"/>
       <w:r>
         <w:rPr>
           <w:rFonts w:ascii="Consolas" w:hAnsi="Consolas"/>
@@ -3097,7 +4798,6 @@
         </w:rPr>
         <w:t>;</w:t>
       </w:r>
-      <w:proofErr w:type="gramEnd"/>
     </w:p>
     <w:p>
       <w:pPr>
@@ -3133,15 +4833,7 @@
         </w:numPr>
       </w:pPr>
       <w:r>
-        <w:t xml:space="preserve">Consider an option where the main is the parent  is a flexbox, form is a </w:t>
-      </w:r>
-      <w:proofErr w:type="spellStart"/>
-      <w:r>
-        <w:t>flexitem</w:t>
-      </w:r>
-      <w:proofErr w:type="spellEnd"/>
-      <w:r>
-        <w:t xml:space="preserve"> for this form like the </w:t>
+        <w:t xml:space="preserve">Consider an option where the main is the parent  is a flexbox, form is a flexitem for this form like the </w:t>
       </w:r>
       <w:hyperlink r:id="rId8" w:history="1">
         <w:r>
@@ -3153,15 +4845,7 @@
         </w:r>
       </w:hyperlink>
       <w:r>
-        <w:t xml:space="preserve"> used body to be the parent item and the Form to be the Flex item. But I will have other elements so it would be better to have main as flexbox and Form as </w:t>
-      </w:r>
-      <w:proofErr w:type="spellStart"/>
-      <w:r>
-        <w:t>Flexitem</w:t>
-      </w:r>
-      <w:proofErr w:type="spellEnd"/>
-      <w:r>
-        <w:t>.</w:t>
+        <w:t xml:space="preserve"> used body to be the parent item and the Form to be the Flex item. But I will have other elements so it would be better to have main as flexbox and Form as Flexitem.</w:t>
       </w:r>
     </w:p>
     <w:p>
@@ -3173,23 +4857,7 @@
         </w:numPr>
       </w:pPr>
       <w:r>
-        <w:t xml:space="preserve">The good thing about this is that building a Form using Flexbox means that w </w:t>
-      </w:r>
-      <w:proofErr w:type="spellStart"/>
-      <w:r>
-        <w:t>edon’t</w:t>
-      </w:r>
-      <w:proofErr w:type="spellEnd"/>
-      <w:r>
-        <w:t xml:space="preserve"> </w:t>
-      </w:r>
-      <w:proofErr w:type="gramStart"/>
-      <w:r>
-        <w:t>have to</w:t>
-      </w:r>
-      <w:proofErr w:type="gramEnd"/>
-      <w:r>
-        <w:t xml:space="preserve"> use media queries.</w:t>
+        <w:t>The good thing about this is that building a Form using Flexbox means that w edon’t have to use media queries.</w:t>
       </w:r>
     </w:p>
     <w:p>
@@ -3206,23 +4874,7 @@
             <w:rStyle w:val="Hyperlink"/>
             <w:rFonts w:eastAsiaTheme="majorEastAsia"/>
           </w:rPr>
-          <w:t xml:space="preserve">CSS Flexbox Responsive Form Layout </w:t>
-        </w:r>
-        <w:proofErr w:type="gramStart"/>
-        <w:r>
-          <w:rPr>
-            <w:rStyle w:val="Hyperlink"/>
-            <w:rFonts w:eastAsiaTheme="majorEastAsia"/>
-          </w:rPr>
-          <w:t>With</w:t>
-        </w:r>
-        <w:proofErr w:type="gramEnd"/>
-        <w:r>
-          <w:rPr>
-            <w:rStyle w:val="Hyperlink"/>
-            <w:rFonts w:eastAsiaTheme="majorEastAsia"/>
-          </w:rPr>
-          <w:t xml:space="preserve"> Source Code (softauthor.com)</w:t>
+          <w:t>CSS Flexbox Responsive Form Layout With Source Code (softauthor.com)</w:t>
         </w:r>
       </w:hyperlink>
     </w:p>
@@ -3304,21 +4956,14 @@
         <w:rPr>
           <w:color w:val="FF0000"/>
         </w:rPr>
-        <w:t xml:space="preserve">The Assignment sheet has stated that popular browsers including Chrome, Edge, Firefox must render each page correctly. Based on this, the submitted project may not render well for IE users.  Only a small number of browsers support Internet </w:t>
-      </w:r>
-      <w:proofErr w:type="gramStart"/>
+        <w:t xml:space="preserve">The Assignment sheet has stated that popular browsers including Chrome, Edge, Firefox must render each page correctly. Based on this, the submitted project may not render well for IE users.  Only a small number of browsers support Internet Explorer,  </w:t>
+      </w:r>
       <w:r>
         <w:rPr>
           <w:color w:val="FF0000"/>
         </w:rPr>
-        <w:t>Explorer,  “</w:t>
-      </w:r>
-      <w:proofErr w:type="gramEnd"/>
-      <w:r>
-        <w:rPr>
-          <w:color w:val="FF0000"/>
-        </w:rPr>
-        <w:t>1.5% of browser traffic in 2017 was using Internet Explorer versions 8 and earlier” (Robins, 2017)</w:t>
+        <w:lastRenderedPageBreak/>
+        <w:t>“1.5% of browser traffic in 2017 was using Internet Explorer versions 8 and earlier” (Robins, 2017)</w:t>
       </w:r>
     </w:p>
     <w:p>
@@ -3372,14 +5017,7 @@
         <w:rPr>
           <w:color w:val="FF0000"/>
         </w:rPr>
-        <w:t xml:space="preserve"> HTML element as it is semantically appropriate for the content, which are supplementary links that are not directly related </w:t>
-      </w:r>
-      <w:r>
-        <w:rPr>
-          <w:color w:val="FF0000"/>
-        </w:rPr>
-        <w:lastRenderedPageBreak/>
-        <w:t>to the content but provides additional information. The content in the side bar has a semantic relationship with the main content. &lt;div&gt; would be used if the sidebar was for layout and styling.</w:t>
+        <w:t xml:space="preserve"> HTML element as it is semantically appropriate for the content, which are supplementary links that are not directly related to the content but provides additional information. The content in the side bar has a semantic relationship with the main content. &lt;div&gt; would be used if the sidebar was for layout and styling.</w:t>
       </w:r>
     </w:p>
     <w:p>
@@ -3476,21 +5114,7 @@
         <w:rPr>
           <w:color w:val="FF0000"/>
         </w:rPr>
-        <w:t xml:space="preserve"> to prevent printing of the images to avoid unnecessary use of </w:t>
-      </w:r>
-      <w:proofErr w:type="spellStart"/>
-      <w:r>
-        <w:rPr>
-          <w:color w:val="FF0000"/>
-        </w:rPr>
-        <w:t>color</w:t>
-      </w:r>
-      <w:proofErr w:type="spellEnd"/>
-      <w:r>
-        <w:rPr>
-          <w:color w:val="FF0000"/>
-        </w:rPr>
-        <w:t xml:space="preserve"> ink. Also prevent the printing of the aside links as </w:t>
+        <w:t xml:space="preserve"> to prevent printing of the images to avoid unnecessary use of color ink. Also prevent the printing of the aside links as </w:t>
       </w:r>
       <w:r>
         <w:rPr>
@@ -3876,7 +5500,6 @@
                 <w:szCs w:val="16"/>
               </w:rPr>
             </w:pPr>
-            <w:proofErr w:type="gramStart"/>
             <w:r>
               <w:rPr>
                 <w:rFonts w:ascii="Calibri" w:hAnsi="Calibri" w:cs="Calibri"/>
@@ -3884,28 +5507,7 @@
                 <w:sz w:val="16"/>
                 <w:szCs w:val="16"/>
               </w:rPr>
-              <w:t>Android(</w:t>
-            </w:r>
-            <w:proofErr w:type="spellStart"/>
-            <w:proofErr w:type="gramEnd"/>
-            <w:r>
-              <w:rPr>
-                <w:rFonts w:ascii="Calibri" w:hAnsi="Calibri" w:cs="Calibri"/>
-                <w:color w:val="000000"/>
-                <w:sz w:val="16"/>
-                <w:szCs w:val="16"/>
-              </w:rPr>
-              <w:t>Potrait</w:t>
-            </w:r>
-            <w:proofErr w:type="spellEnd"/>
-            <w:r>
-              <w:rPr>
-                <w:rFonts w:ascii="Calibri" w:hAnsi="Calibri" w:cs="Calibri"/>
-                <w:color w:val="000000"/>
-                <w:sz w:val="16"/>
-                <w:szCs w:val="16"/>
-              </w:rPr>
-              <w:t>)</w:t>
+              <w:t>Android(Potrait)</w:t>
             </w:r>
           </w:p>
         </w:tc>
@@ -3933,7 +5535,6 @@
                 <w:szCs w:val="16"/>
               </w:rPr>
             </w:pPr>
-            <w:proofErr w:type="gramStart"/>
             <w:r>
               <w:rPr>
                 <w:rFonts w:ascii="Calibri" w:hAnsi="Calibri" w:cs="Calibri"/>
@@ -3941,17 +5542,7 @@
                 <w:sz w:val="16"/>
                 <w:szCs w:val="16"/>
               </w:rPr>
-              <w:t>Android(</w:t>
-            </w:r>
-            <w:proofErr w:type="gramEnd"/>
-            <w:r>
-              <w:rPr>
-                <w:rFonts w:ascii="Calibri" w:hAnsi="Calibri" w:cs="Calibri"/>
-                <w:color w:val="000000"/>
-                <w:sz w:val="16"/>
-                <w:szCs w:val="16"/>
-              </w:rPr>
-              <w:t>Landscape)</w:t>
+              <w:t>Android(Landscape)</w:t>
             </w:r>
           </w:p>
         </w:tc>
@@ -5093,7 +6684,6 @@
                 <w:szCs w:val="20"/>
               </w:rPr>
             </w:pPr>
-            <w:proofErr w:type="spellStart"/>
             <w:r>
               <w:rPr>
                 <w:rFonts w:ascii="Calibri" w:hAnsi="Calibri" w:cs="Calibri"/>
@@ -5101,37 +6691,7 @@
                 <w:sz w:val="20"/>
                 <w:szCs w:val="20"/>
               </w:rPr>
-              <w:t>Ipad</w:t>
-            </w:r>
-            <w:proofErr w:type="spellEnd"/>
-            <w:r>
-              <w:rPr>
-                <w:rFonts w:ascii="Calibri" w:hAnsi="Calibri" w:cs="Calibri"/>
-                <w:color w:val="000000"/>
-                <w:sz w:val="20"/>
-                <w:szCs w:val="20"/>
-              </w:rPr>
-              <w:t xml:space="preserve"> (</w:t>
-            </w:r>
-            <w:proofErr w:type="spellStart"/>
-            <w:r>
-              <w:rPr>
-                <w:rFonts w:ascii="Calibri" w:hAnsi="Calibri" w:cs="Calibri"/>
-                <w:color w:val="000000"/>
-                <w:sz w:val="20"/>
-                <w:szCs w:val="20"/>
-              </w:rPr>
-              <w:t>potrait</w:t>
-            </w:r>
-            <w:proofErr w:type="spellEnd"/>
-            <w:r>
-              <w:rPr>
-                <w:rFonts w:ascii="Calibri" w:hAnsi="Calibri" w:cs="Calibri"/>
-                <w:color w:val="000000"/>
-                <w:sz w:val="20"/>
-                <w:szCs w:val="20"/>
-              </w:rPr>
-              <w:t>)</w:t>
+              <w:t>Ipad (potrait)</w:t>
             </w:r>
           </w:p>
         </w:tc>
@@ -5159,7 +6719,6 @@
                 <w:szCs w:val="20"/>
               </w:rPr>
             </w:pPr>
-            <w:proofErr w:type="spellStart"/>
             <w:r>
               <w:rPr>
                 <w:rFonts w:ascii="Calibri" w:hAnsi="Calibri" w:cs="Calibri"/>
@@ -5167,17 +6726,7 @@
                 <w:sz w:val="20"/>
                 <w:szCs w:val="20"/>
               </w:rPr>
-              <w:t>Ipad</w:t>
-            </w:r>
-            <w:proofErr w:type="spellEnd"/>
-            <w:r>
-              <w:rPr>
-                <w:rFonts w:ascii="Calibri" w:hAnsi="Calibri" w:cs="Calibri"/>
-                <w:color w:val="000000"/>
-                <w:sz w:val="20"/>
-                <w:szCs w:val="20"/>
-              </w:rPr>
-              <w:t xml:space="preserve"> (landscape)</w:t>
+              <w:t>Ipad (landscape)</w:t>
             </w:r>
           </w:p>
         </w:tc>
@@ -5408,6 +6957,7 @@
                 <w:sz w:val="20"/>
                 <w:szCs w:val="20"/>
               </w:rPr>
+              <w:lastRenderedPageBreak/>
               <w:t>Note 1</w:t>
             </w:r>
           </w:p>
@@ -5580,59 +7130,31 @@
         <w:rPr>
           <w:color w:val="FF0000"/>
         </w:rPr>
-        <w:t xml:space="preserve">There was one issue with the Safari on </w:t>
-      </w:r>
-      <w:proofErr w:type="spellStart"/>
+        <w:t>There was one issue with the Safari on IP</w:t>
+      </w:r>
       <w:r>
         <w:rPr>
           <w:color w:val="FF0000"/>
         </w:rPr>
-        <w:t>IP</w:t>
+        <w:t>ad running Safari</w:t>
       </w:r>
       <w:r>
         <w:rPr>
           <w:color w:val="FF0000"/>
         </w:rPr>
-        <w:t>ad</w:t>
-      </w:r>
-      <w:proofErr w:type="spellEnd"/>
+        <w:t xml:space="preserve"> where the header was being extended. </w:t>
+      </w:r>
       <w:r>
         <w:rPr>
           <w:color w:val="FF0000"/>
         </w:rPr>
-        <w:t xml:space="preserve"> running Safari</w:t>
+        <w:t>The</w:t>
       </w:r>
       <w:r>
         <w:rPr>
           <w:color w:val="FF0000"/>
         </w:rPr>
-        <w:t xml:space="preserve"> where the header was being extended. </w:t>
-      </w:r>
-      <w:r>
-        <w:rPr>
-          <w:color w:val="FF0000"/>
-        </w:rPr>
-        <w:t>The</w:t>
-      </w:r>
-      <w:r>
-        <w:rPr>
-          <w:color w:val="FF0000"/>
-        </w:rPr>
-        <w:t xml:space="preserve"> </w:t>
-      </w:r>
-      <w:proofErr w:type="spellStart"/>
-      <w:r>
-        <w:rPr>
-          <w:color w:val="FF0000"/>
-        </w:rPr>
-        <w:t>IPad</w:t>
-      </w:r>
-      <w:proofErr w:type="spellEnd"/>
-      <w:r>
-        <w:rPr>
-          <w:color w:val="FF0000"/>
-        </w:rPr>
-        <w:t xml:space="preserve"> </w:t>
+        <w:t xml:space="preserve"> IPad </w:t>
       </w:r>
       <w:r>
         <w:rPr>
@@ -5741,21 +7263,7 @@
         <w:rPr>
           <w:color w:val="FF0000"/>
         </w:rPr>
-        <w:t xml:space="preserve"> ‘grey’ font with </w:t>
-      </w:r>
-      <w:proofErr w:type="spellStart"/>
-      <w:r>
-        <w:rPr>
-          <w:color w:val="FF0000"/>
-        </w:rPr>
-        <w:t>Javascript</w:t>
-      </w:r>
-      <w:proofErr w:type="spellEnd"/>
-      <w:r>
-        <w:rPr>
-          <w:color w:val="FF0000"/>
-        </w:rPr>
-        <w:t>.</w:t>
+        <w:t xml:space="preserve"> ‘grey’ font with Javascript.</w:t>
       </w:r>
     </w:p>
     <w:p/>
@@ -5764,32 +7272,14 @@
         <w:pStyle w:val="Heading2"/>
       </w:pPr>
       <w:bookmarkStart w:id="20" w:name="_Toc148336473"/>
-      <w:proofErr w:type="spellStart"/>
       <w:r>
         <w:t>SilkTide</w:t>
       </w:r>
       <w:bookmarkEnd w:id="20"/>
-      <w:proofErr w:type="spellEnd"/>
-    </w:p>
-    <w:p>
-      <w:r>
-        <w:t xml:space="preserve">Ran the </w:t>
-      </w:r>
-      <w:proofErr w:type="spellStart"/>
-      <w:r>
-        <w:t>Silktide</w:t>
-      </w:r>
-      <w:proofErr w:type="spellEnd"/>
-      <w:r>
-        <w:t xml:space="preserve"> tool on the four pages, just focusing on Blindness. </w:t>
-      </w:r>
-      <w:proofErr w:type="gramStart"/>
-      <w:r>
-        <w:t>Overall</w:t>
-      </w:r>
-      <w:proofErr w:type="gramEnd"/>
-      <w:r>
-        <w:t xml:space="preserve"> the pages read like were meant to, so semantically the site is setup well. </w:t>
+    </w:p>
+    <w:p>
+      <w:r>
+        <w:t xml:space="preserve">Ran the Silktide tool on the four pages, just focusing on Blindness. Overall the pages read like were meant to, so semantically the site is setup well. </w:t>
       </w:r>
     </w:p>
     <w:p/>
@@ -5821,9 +7311,8 @@
           <w:szCs w:val="21"/>
           <w:shd w:val="clear" w:color="auto" w:fill="FFFFFF"/>
         </w:rPr>
-        <w:t xml:space="preserve">Below </w:t>
-      </w:r>
-      <w:proofErr w:type="gramStart"/>
+        <w:t xml:space="preserve">Below are the </w:t>
+      </w:r>
       <w:r>
         <w:rPr>
           <w:rFonts w:ascii="Arial" w:hAnsi="Arial" w:cs="Arial"/>
@@ -5832,9 +7321,8 @@
           <w:szCs w:val="21"/>
           <w:shd w:val="clear" w:color="auto" w:fill="FFFFFF"/>
         </w:rPr>
-        <w:t>are</w:t>
-      </w:r>
-      <w:proofErr w:type="gramEnd"/>
+        <w:t>result</w:t>
+      </w:r>
       <w:r>
         <w:rPr>
           <w:rFonts w:ascii="Arial" w:hAnsi="Arial" w:cs="Arial"/>
@@ -5843,40 +7331,8 @@
           <w:szCs w:val="21"/>
           <w:shd w:val="clear" w:color="auto" w:fill="FFFFFF"/>
         </w:rPr>
-        <w:t xml:space="preserve"> the </w:t>
-      </w:r>
-      <w:r>
-        <w:rPr>
-          <w:rFonts w:ascii="Arial" w:hAnsi="Arial" w:cs="Arial"/>
-          <w:color w:val="333333"/>
-          <w:sz w:val="21"/>
-          <w:szCs w:val="21"/>
-          <w:shd w:val="clear" w:color="auto" w:fill="FFFFFF"/>
-        </w:rPr>
-        <w:t>result</w:t>
-      </w:r>
-      <w:r>
-        <w:rPr>
-          <w:rFonts w:ascii="Arial" w:hAnsi="Arial" w:cs="Arial"/>
-          <w:color w:val="333333"/>
-          <w:sz w:val="21"/>
-          <w:szCs w:val="21"/>
-          <w:shd w:val="clear" w:color="auto" w:fill="FFFFFF"/>
-        </w:rPr>
-        <w:t xml:space="preserve"> for from </w:t>
-      </w:r>
-      <w:proofErr w:type="spellStart"/>
-      <w:r>
-        <w:rPr>
-          <w:rFonts w:ascii="Arial" w:hAnsi="Arial" w:cs="Arial"/>
-          <w:color w:val="333333"/>
-          <w:sz w:val="21"/>
-          <w:szCs w:val="21"/>
-          <w:shd w:val="clear" w:color="auto" w:fill="FFFFFF"/>
-        </w:rPr>
-        <w:t>pagespeed.web.dev</w:t>
-      </w:r>
-      <w:proofErr w:type="spellEnd"/>
+        <w:t xml:space="preserve"> for from pagespeed.web.dev</w:t>
+      </w:r>
       <w:r>
         <w:rPr>
           <w:rFonts w:ascii="Arial" w:hAnsi="Arial" w:cs="Arial"/>
@@ -6057,23 +7513,13 @@
                 <w14:ligatures w14:val="none"/>
               </w:rPr>
             </w:pPr>
-            <w:proofErr w:type="gramStart"/>
             <w:r>
               <w:rPr>
                 <w:rFonts w:ascii="Calibri" w:hAnsi="Calibri" w:cs="Calibri"/>
                 <w:color w:val="000000"/>
                 <w14:ligatures w14:val="none"/>
               </w:rPr>
-              <w:t>Performance(</w:t>
-            </w:r>
-            <w:proofErr w:type="gramEnd"/>
-            <w:r>
-              <w:rPr>
-                <w:rFonts w:ascii="Calibri" w:hAnsi="Calibri" w:cs="Calibri"/>
-                <w:color w:val="000000"/>
-                <w14:ligatures w14:val="none"/>
-              </w:rPr>
-              <w:t>%)</w:t>
+              <w:t>Performance(%)</w:t>
             </w:r>
           </w:p>
         </w:tc>
@@ -6100,23 +7546,13 @@
                 <w14:ligatures w14:val="none"/>
               </w:rPr>
             </w:pPr>
-            <w:proofErr w:type="gramStart"/>
             <w:r>
               <w:rPr>
                 <w:rFonts w:ascii="Calibri" w:hAnsi="Calibri" w:cs="Calibri"/>
                 <w:color w:val="000000"/>
                 <w14:ligatures w14:val="none"/>
               </w:rPr>
-              <w:t>Accessibility(</w:t>
-            </w:r>
-            <w:proofErr w:type="gramEnd"/>
-            <w:r>
-              <w:rPr>
-                <w:rFonts w:ascii="Calibri" w:hAnsi="Calibri" w:cs="Calibri"/>
-                <w:color w:val="000000"/>
-                <w14:ligatures w14:val="none"/>
-              </w:rPr>
-              <w:t>%)</w:t>
+              <w:t>Accessibility(%)</w:t>
             </w:r>
           </w:p>
         </w:tc>
@@ -6149,25 +7585,7 @@
                 <w:color w:val="000000"/>
                 <w14:ligatures w14:val="none"/>
               </w:rPr>
-              <w:t xml:space="preserve">Best </w:t>
-            </w:r>
-            <w:proofErr w:type="gramStart"/>
-            <w:r>
-              <w:rPr>
-                <w:rFonts w:ascii="Calibri" w:hAnsi="Calibri" w:cs="Calibri"/>
-                <w:color w:val="000000"/>
-                <w14:ligatures w14:val="none"/>
-              </w:rPr>
-              <w:t>Practices(</w:t>
-            </w:r>
-            <w:proofErr w:type="gramEnd"/>
-            <w:r>
-              <w:rPr>
-                <w:rFonts w:ascii="Calibri" w:hAnsi="Calibri" w:cs="Calibri"/>
-                <w:color w:val="000000"/>
-                <w14:ligatures w14:val="none"/>
-              </w:rPr>
-              <w:t>%)</w:t>
+              <w:t>Best Practices(%)</w:t>
             </w:r>
           </w:p>
         </w:tc>
@@ -6194,23 +7612,13 @@
                 <w14:ligatures w14:val="none"/>
               </w:rPr>
             </w:pPr>
-            <w:proofErr w:type="gramStart"/>
             <w:r>
               <w:rPr>
                 <w:rFonts w:ascii="Calibri" w:hAnsi="Calibri" w:cs="Calibri"/>
                 <w:color w:val="000000"/>
                 <w14:ligatures w14:val="none"/>
               </w:rPr>
-              <w:t>SEO(</w:t>
-            </w:r>
-            <w:proofErr w:type="gramEnd"/>
-            <w:r>
-              <w:rPr>
-                <w:rFonts w:ascii="Calibri" w:hAnsi="Calibri" w:cs="Calibri"/>
-                <w:color w:val="000000"/>
-                <w14:ligatures w14:val="none"/>
-              </w:rPr>
-              <w:t>%)</w:t>
+              <w:t>SEO(%)</w:t>
             </w:r>
           </w:p>
         </w:tc>
@@ -6412,26 +7820,14 @@
                 <w14:ligatures w14:val="none"/>
               </w:rPr>
             </w:pPr>
-            <w:proofErr w:type="spellStart"/>
             <w:r>
               <w:rPr>
                 <w:rFonts w:ascii="Calibri" w:hAnsi="Calibri" w:cs="Calibri"/>
                 <w:color w:val="000000"/>
                 <w14:ligatures w14:val="none"/>
               </w:rPr>
-              <w:t>About_</w:t>
-            </w:r>
-            <w:proofErr w:type="gramStart"/>
-            <w:r>
-              <w:rPr>
-                <w:rFonts w:ascii="Calibri" w:hAnsi="Calibri" w:cs="Calibri"/>
-                <w:color w:val="000000"/>
-                <w14:ligatures w14:val="none"/>
-              </w:rPr>
-              <w:t>Us,html</w:t>
-            </w:r>
-            <w:proofErr w:type="spellEnd"/>
-            <w:proofErr w:type="gramEnd"/>
+              <w:t>About_Us,html</w:t>
+            </w:r>
           </w:p>
         </w:tc>
         <w:tc>
@@ -6923,7 +8319,6 @@
         </w:rPr>
         <w:t xml:space="preserve">Figure </w:t>
       </w:r>
-      <w:proofErr w:type="gramStart"/>
       <w:r>
         <w:rPr>
           <w:i/>
@@ -6938,22 +8333,12 @@
         </w:rPr>
         <w:t xml:space="preserve"> </w:t>
       </w:r>
-      <w:proofErr w:type="spellStart"/>
       <w:r>
         <w:rPr>
           <w:i/>
           <w:iCs/>
         </w:rPr>
-        <w:t>PageSpeed</w:t>
-      </w:r>
-      <w:proofErr w:type="spellEnd"/>
-      <w:proofErr w:type="gramEnd"/>
-      <w:r>
-        <w:rPr>
-          <w:i/>
-          <w:iCs/>
-        </w:rPr>
-        <w:t xml:space="preserve"> Results for Mobile. See Note 1 below.</w:t>
+        <w:t>PageSpeed Results for Mobile. See Note 1 below.</w:t>
       </w:r>
     </w:p>
     <w:p/>
@@ -7105,23 +8490,13 @@
                 <w14:ligatures w14:val="none"/>
               </w:rPr>
             </w:pPr>
-            <w:proofErr w:type="gramStart"/>
             <w:r>
               <w:rPr>
                 <w:rFonts w:ascii="Calibri" w:hAnsi="Calibri" w:cs="Calibri"/>
                 <w:color w:val="000000"/>
                 <w14:ligatures w14:val="none"/>
               </w:rPr>
-              <w:t>Performance(</w:t>
-            </w:r>
-            <w:proofErr w:type="gramEnd"/>
-            <w:r>
-              <w:rPr>
-                <w:rFonts w:ascii="Calibri" w:hAnsi="Calibri" w:cs="Calibri"/>
-                <w:color w:val="000000"/>
-                <w14:ligatures w14:val="none"/>
-              </w:rPr>
-              <w:t>%)</w:t>
+              <w:t>Performance(%)</w:t>
             </w:r>
           </w:p>
         </w:tc>
@@ -7148,23 +8523,13 @@
                 <w14:ligatures w14:val="none"/>
               </w:rPr>
             </w:pPr>
-            <w:proofErr w:type="gramStart"/>
             <w:r>
               <w:rPr>
                 <w:rFonts w:ascii="Calibri" w:hAnsi="Calibri" w:cs="Calibri"/>
                 <w:color w:val="000000"/>
                 <w14:ligatures w14:val="none"/>
               </w:rPr>
-              <w:t>Accessibility(</w:t>
-            </w:r>
-            <w:proofErr w:type="gramEnd"/>
-            <w:r>
-              <w:rPr>
-                <w:rFonts w:ascii="Calibri" w:hAnsi="Calibri" w:cs="Calibri"/>
-                <w:color w:val="000000"/>
-                <w14:ligatures w14:val="none"/>
-              </w:rPr>
-              <w:t>%)</w:t>
+              <w:t>Accessibility(%)</w:t>
             </w:r>
           </w:p>
         </w:tc>
@@ -7197,25 +8562,7 @@
                 <w:color w:val="000000"/>
                 <w14:ligatures w14:val="none"/>
               </w:rPr>
-              <w:t xml:space="preserve">Best </w:t>
-            </w:r>
-            <w:proofErr w:type="gramStart"/>
-            <w:r>
-              <w:rPr>
-                <w:rFonts w:ascii="Calibri" w:hAnsi="Calibri" w:cs="Calibri"/>
-                <w:color w:val="000000"/>
-                <w14:ligatures w14:val="none"/>
-              </w:rPr>
-              <w:t>Practices(</w:t>
-            </w:r>
-            <w:proofErr w:type="gramEnd"/>
-            <w:r>
-              <w:rPr>
-                <w:rFonts w:ascii="Calibri" w:hAnsi="Calibri" w:cs="Calibri"/>
-                <w:color w:val="000000"/>
-                <w14:ligatures w14:val="none"/>
-              </w:rPr>
-              <w:t>%)</w:t>
+              <w:t>Best Practices(%)</w:t>
             </w:r>
           </w:p>
         </w:tc>
@@ -7242,23 +8589,13 @@
                 <w14:ligatures w14:val="none"/>
               </w:rPr>
             </w:pPr>
-            <w:proofErr w:type="gramStart"/>
             <w:r>
               <w:rPr>
                 <w:rFonts w:ascii="Calibri" w:hAnsi="Calibri" w:cs="Calibri"/>
                 <w:color w:val="000000"/>
                 <w14:ligatures w14:val="none"/>
               </w:rPr>
-              <w:t>SEO(</w:t>
-            </w:r>
-            <w:proofErr w:type="gramEnd"/>
-            <w:r>
-              <w:rPr>
-                <w:rFonts w:ascii="Calibri" w:hAnsi="Calibri" w:cs="Calibri"/>
-                <w:color w:val="000000"/>
-                <w14:ligatures w14:val="none"/>
-              </w:rPr>
-              <w:t>%)</w:t>
+              <w:t>SEO(%)</w:t>
             </w:r>
           </w:p>
         </w:tc>
@@ -7460,26 +8797,14 @@
                 <w14:ligatures w14:val="none"/>
               </w:rPr>
             </w:pPr>
-            <w:proofErr w:type="spellStart"/>
             <w:r>
               <w:rPr>
                 <w:rFonts w:ascii="Calibri" w:hAnsi="Calibri" w:cs="Calibri"/>
                 <w:color w:val="000000"/>
                 <w14:ligatures w14:val="none"/>
               </w:rPr>
-              <w:t>About_</w:t>
-            </w:r>
-            <w:proofErr w:type="gramStart"/>
-            <w:r>
-              <w:rPr>
-                <w:rFonts w:ascii="Calibri" w:hAnsi="Calibri" w:cs="Calibri"/>
-                <w:color w:val="000000"/>
-                <w14:ligatures w14:val="none"/>
-              </w:rPr>
-              <w:t>Us,html</w:t>
-            </w:r>
-            <w:proofErr w:type="spellEnd"/>
-            <w:proofErr w:type="gramEnd"/>
+              <w:t>About_Us,html</w:t>
+            </w:r>
           </w:p>
         </w:tc>
         <w:tc>
@@ -7985,21 +9310,12 @@
         </w:rPr>
         <w:t xml:space="preserve"> </w:t>
       </w:r>
-      <w:proofErr w:type="spellStart"/>
       <w:r>
         <w:rPr>
           <w:i/>
           <w:iCs/>
         </w:rPr>
-        <w:t>PageSpeed</w:t>
-      </w:r>
-      <w:proofErr w:type="spellEnd"/>
-      <w:r>
-        <w:rPr>
-          <w:i/>
-          <w:iCs/>
-        </w:rPr>
-        <w:t xml:space="preserve"> Results for Desktop. See Note 1 below.</w:t>
+        <w:t>PageSpeed Results for Desktop. See Note 1 below.</w:t>
       </w:r>
     </w:p>
     <w:p/>
@@ -8157,21 +9473,12 @@
         </w:rPr>
         <w:t xml:space="preserve"> </w:t>
       </w:r>
-      <w:proofErr w:type="spellStart"/>
       <w:r>
         <w:rPr>
           <w:i/>
           <w:iCs/>
         </w:rPr>
-        <w:t>Screamingfrog</w:t>
-      </w:r>
-      <w:proofErr w:type="spellEnd"/>
-      <w:r>
-        <w:rPr>
-          <w:i/>
-          <w:iCs/>
-        </w:rPr>
-        <w:t xml:space="preserve"> </w:t>
+        <w:t xml:space="preserve">Screamingfrog </w:t>
       </w:r>
     </w:p>
     <w:p/>
@@ -8234,7 +9541,6 @@
         </w:rPr>
         <w:t>Figure</w:t>
       </w:r>
-      <w:proofErr w:type="gramStart"/>
       <w:r>
         <w:rPr>
           <w:i/>
@@ -8247,47 +9553,35 @@
           <w:i/>
           <w:iCs/>
         </w:rPr>
-        <w:t xml:space="preserve"> </w:t>
-      </w:r>
-      <w:proofErr w:type="spellStart"/>
+        <w:t xml:space="preserve"> Screamingfrog</w:t>
+      </w:r>
       <w:r>
         <w:rPr>
           <w:i/>
           <w:iCs/>
         </w:rPr>
-        <w:t>Screamingfrog</w:t>
-      </w:r>
-      <w:proofErr w:type="spellEnd"/>
-      <w:proofErr w:type="gramEnd"/>
+        <w:t>,</w:t>
+      </w:r>
       <w:r>
         <w:rPr>
           <w:i/>
           <w:iCs/>
         </w:rPr>
-        <w:t>,</w:t>
+        <w:t xml:space="preserve">  </w:t>
       </w:r>
       <w:r>
         <w:rPr>
           <w:i/>
           <w:iCs/>
         </w:rPr>
-        <w:t xml:space="preserve">  </w:t>
-      </w:r>
-      <w:r>
-        <w:rPr>
-          <w:i/>
-          <w:iCs/>
-        </w:rPr>
         <w:t>Each html page has a meta description and is less than 150 characters.</w:t>
       </w:r>
     </w:p>
     <w:p/>
     <w:p>
-      <w:proofErr w:type="gramStart"/>
       <w:r>
         <w:t>Added;</w:t>
       </w:r>
-      <w:proofErr w:type="gramEnd"/>
     </w:p>
     <w:p>
       <w:pPr>
@@ -8331,7 +9625,6 @@
         </w:rPr>
         <w:t xml:space="preserve"> </w:t>
       </w:r>
-      <w:proofErr w:type="spellStart"/>
       <w:r>
         <w:rPr>
           <w:rFonts w:ascii="Consolas" w:hAnsi="Consolas"/>
@@ -8342,7 +9635,6 @@
         </w:rPr>
         <w:t>rel</w:t>
       </w:r>
-      <w:proofErr w:type="spellEnd"/>
       <w:r>
         <w:rPr>
           <w:rFonts w:ascii="Consolas" w:hAnsi="Consolas"/>
@@ -8458,7 +9750,6 @@
         </w:rPr>
         <w:t xml:space="preserve">: Using </w:t>
       </w:r>
-      <w:proofErr w:type="spellStart"/>
       <w:r>
         <w:rPr>
           <w:rFonts w:ascii="Ubuntu Mono" w:hAnsi="Ubuntu Mono" w:cs="Courier New"/>
@@ -8470,21 +9761,7 @@
           <w:bdr w:val="single" w:sz="2" w:space="0" w:color="D9D9E3" w:frame="1"/>
           <w14:ligatures w14:val="none"/>
         </w:rPr>
-        <w:t>rel</w:t>
-      </w:r>
-      <w:proofErr w:type="spellEnd"/>
-      <w:r>
-        <w:rPr>
-          <w:rFonts w:ascii="Ubuntu Mono" w:hAnsi="Ubuntu Mono" w:cs="Courier New"/>
-          <w:b/>
-          <w:bCs/>
-          <w:color w:val="374151"/>
-          <w:sz w:val="21"/>
-          <w:szCs w:val="21"/>
-          <w:bdr w:val="single" w:sz="2" w:space="0" w:color="D9D9E3" w:frame="1"/>
-          <w14:ligatures w14:val="none"/>
-        </w:rPr>
-        <w:t>="canonical"</w:t>
+        <w:t>rel="canonical"</w:t>
       </w:r>
       <w:r>
         <w:rPr>
@@ -8545,21 +9822,7 @@
         <w:rPr>
           <w:color w:val="FF0000"/>
         </w:rPr>
-        <w:t>Added meta tag to provide a description of the page to improve SEO.  I used a sentence in the meta name</w:t>
-      </w:r>
-      <w:proofErr w:type="gramStart"/>
-      <w:r>
-        <w:rPr>
-          <w:color w:val="FF0000"/>
-        </w:rPr>
-        <w:t>=”description</w:t>
-      </w:r>
-      <w:proofErr w:type="gramEnd"/>
-      <w:r>
-        <w:rPr>
-          <w:color w:val="FF0000"/>
-        </w:rPr>
-        <w:t xml:space="preserve">” rather than individual key terms. </w:t>
+        <w:t xml:space="preserve">Added meta tag to provide a description of the page to improve SEO.  I used a sentence in the meta name=”description” rather than individual key terms. </w:t>
       </w:r>
     </w:p>
     <w:p/>
@@ -8660,16 +9923,8 @@
         <w:rPr>
           <w:color w:val="FF0000"/>
         </w:rPr>
-        <w:t xml:space="preserve">All four HTML files passed on the </w:t>
-      </w:r>
-      <w:proofErr w:type="gramStart"/>
-      <w:r>
-        <w:rPr>
-          <w:color w:val="FF0000"/>
-        </w:rPr>
-        <w:t>23/09/2023</w:t>
-      </w:r>
-      <w:proofErr w:type="gramEnd"/>
+        <w:t>All four HTML files passed on the 23/09/2023</w:t>
+      </w:r>
     </w:p>
     <w:p>
       <w:pPr>
@@ -8706,16 +9961,8 @@
         <w:rPr>
           <w:color w:val="FF0000"/>
         </w:rPr>
-        <w:t xml:space="preserve">CSS Validation passed on the </w:t>
-      </w:r>
-      <w:proofErr w:type="gramStart"/>
-      <w:r>
-        <w:rPr>
-          <w:color w:val="FF0000"/>
-        </w:rPr>
-        <w:t>30/09/2023</w:t>
-      </w:r>
-      <w:proofErr w:type="gramEnd"/>
+        <w:t>CSS Validation passed on the 30/09/2023</w:t>
+      </w:r>
     </w:p>
     <w:p/>
     <w:p>
@@ -8784,29 +10031,7 @@
         <w:rPr>
           <w:color w:val="FF0000"/>
         </w:rPr>
-        <w:t xml:space="preserve">Logged into Google Search Console and uploaded a Google.html file to </w:t>
-      </w:r>
-      <w:proofErr w:type="spellStart"/>
-      <w:proofErr w:type="gramStart"/>
-      <w:r>
-        <w:rPr>
-          <w:color w:val="FF0000"/>
-        </w:rPr>
-        <w:t>Github</w:t>
-      </w:r>
-      <w:proofErr w:type="spellEnd"/>
-      <w:r>
-        <w:rPr>
-          <w:color w:val="FF0000"/>
-        </w:rPr>
-        <w:t xml:space="preserve">  to</w:t>
-      </w:r>
-      <w:proofErr w:type="gramEnd"/>
-      <w:r>
-        <w:rPr>
-          <w:color w:val="FF0000"/>
-        </w:rPr>
-        <w:t xml:space="preserve"> verify ownership verification of the link. I used the HTML verification method. </w:t>
+        <w:t xml:space="preserve">Logged into Google Search Console and uploaded a Google.html file to Github  to verify ownership verification of the link. I used the HTML verification method. </w:t>
       </w:r>
     </w:p>
     <w:p>
@@ -8931,21 +10156,7 @@
         <w:rPr>
           <w:color w:val="FF0000"/>
         </w:rPr>
-        <w:t xml:space="preserve">However, was getting an error, saying there was an error as I was loading HTML instead of XML. Generated an XML file using </w:t>
-      </w:r>
-      <w:proofErr w:type="spellStart"/>
-      <w:r>
-        <w:rPr>
-          <w:color w:val="FF0000"/>
-        </w:rPr>
-        <w:t>ScreamingFrog</w:t>
-      </w:r>
-      <w:proofErr w:type="spellEnd"/>
-      <w:r>
-        <w:rPr>
-          <w:color w:val="FF0000"/>
-        </w:rPr>
-        <w:t>.</w:t>
+        <w:t>However, was getting an error, saying there was an error as I was loading HTML instead of XML. Generated an XML file using ScreamingFrog.</w:t>
       </w:r>
     </w:p>
     <w:p/>
@@ -9007,33 +10218,8 @@
           <w:i/>
           <w:iCs/>
         </w:rPr>
-        <w:t xml:space="preserve">Figure 9 </w:t>
-      </w:r>
-      <w:proofErr w:type="spellStart"/>
-      <w:r>
-        <w:rPr>
-          <w:i/>
-          <w:iCs/>
-        </w:rPr>
-        <w:t>ScreamingFrom</w:t>
-      </w:r>
-      <w:proofErr w:type="spellEnd"/>
-      <w:r>
-        <w:rPr>
-          <w:i/>
-          <w:iCs/>
-        </w:rPr>
-        <w:t xml:space="preserve"> generated sitemap xml </w:t>
-      </w:r>
-      <w:proofErr w:type="gramStart"/>
-      <w:r>
-        <w:rPr>
-          <w:i/>
-          <w:iCs/>
-        </w:rPr>
-        <w:t>file</w:t>
-      </w:r>
-      <w:proofErr w:type="gramEnd"/>
+        <w:t>Figure 9 ScreamingFrom generated sitemap xml file</w:t>
+      </w:r>
     </w:p>
     <w:p>
       <w:r>
@@ -9060,19 +10246,21 @@
           <w:szCs w:val="22"/>
           <w:lang w:eastAsia="en-US"/>
         </w:rPr>
-        <w:t>&lt;?xml version="1.0" encoding="utf-8"?&gt;</w:t>
-      </w:r>
-      <w:proofErr w:type="gramStart"/>
-      <w:r>
+        <w:t>&lt;?xml version="1.0" encoding="utf-8"?&gt;&lt;!--Generated by Screaming Frog SEO Spider 19.2--&gt;</w:t>
+      </w:r>
+    </w:p>
+    <w:p>
+      <w:pPr>
+        <w:autoSpaceDE w:val="0"/>
+        <w:autoSpaceDN w:val="0"/>
+        <w:adjustRightInd w:val="0"/>
         <w:rPr>
           <w:rFonts w:ascii="Courier New" w:eastAsiaTheme="minorHAnsi" w:hAnsi="Courier New" w:cs="Courier New"/>
           <w:sz w:val="22"/>
           <w:szCs w:val="22"/>
           <w:lang w:eastAsia="en-US"/>
         </w:rPr>
-        <w:t>&lt;!--</w:t>
-      </w:r>
-      <w:proofErr w:type="gramEnd"/>
+      </w:pPr>
       <w:r>
         <w:rPr>
           <w:rFonts w:ascii="Courier New" w:eastAsiaTheme="minorHAnsi" w:hAnsi="Courier New" w:cs="Courier New"/>
@@ -9080,7 +10268,7 @@
           <w:szCs w:val="22"/>
           <w:lang w:eastAsia="en-US"/>
         </w:rPr>
-        <w:t>Generated by Screaming Frog SEO Spider 19.2--&gt;</w:t>
+        <w:t>&lt;urlset xmlns="http://www.sitemaps.org/schemas/sitemap/0.9"&gt;</w:t>
       </w:r>
     </w:p>
     <w:p>
@@ -9102,19 +10290,21 @@
           <w:szCs w:val="22"/>
           <w:lang w:eastAsia="en-US"/>
         </w:rPr>
-        <w:t>&lt;</w:t>
-      </w:r>
-      <w:proofErr w:type="spellStart"/>
-      <w:r>
+        <w:t xml:space="preserve">  &lt;url&gt;</w:t>
+      </w:r>
+    </w:p>
+    <w:p>
+      <w:pPr>
+        <w:autoSpaceDE w:val="0"/>
+        <w:autoSpaceDN w:val="0"/>
+        <w:adjustRightInd w:val="0"/>
         <w:rPr>
           <w:rFonts w:ascii="Courier New" w:eastAsiaTheme="minorHAnsi" w:hAnsi="Courier New" w:cs="Courier New"/>
           <w:sz w:val="22"/>
           <w:szCs w:val="22"/>
           <w:lang w:eastAsia="en-US"/>
         </w:rPr>
-        <w:t>urlset</w:t>
-      </w:r>
-      <w:proofErr w:type="spellEnd"/>
+      </w:pPr>
       <w:r>
         <w:rPr>
           <w:rFonts w:ascii="Courier New" w:eastAsiaTheme="minorHAnsi" w:hAnsi="Courier New" w:cs="Courier New"/>
@@ -9122,19 +10312,21 @@
           <w:szCs w:val="22"/>
           <w:lang w:eastAsia="en-US"/>
         </w:rPr>
-        <w:t xml:space="preserve"> </w:t>
-      </w:r>
-      <w:proofErr w:type="spellStart"/>
-      <w:r>
+        <w:t xml:space="preserve">    &lt;loc&gt;https://ivcos.github.io/soccer_fans_project/index.html&lt;/loc&gt;</w:t>
+      </w:r>
+    </w:p>
+    <w:p>
+      <w:pPr>
+        <w:autoSpaceDE w:val="0"/>
+        <w:autoSpaceDN w:val="0"/>
+        <w:adjustRightInd w:val="0"/>
         <w:rPr>
           <w:rFonts w:ascii="Courier New" w:eastAsiaTheme="minorHAnsi" w:hAnsi="Courier New" w:cs="Courier New"/>
           <w:sz w:val="22"/>
           <w:szCs w:val="22"/>
           <w:lang w:eastAsia="en-US"/>
         </w:rPr>
-        <w:t>xmlns</w:t>
-      </w:r>
-      <w:proofErr w:type="spellEnd"/>
+      </w:pPr>
       <w:r>
         <w:rPr>
           <w:rFonts w:ascii="Courier New" w:eastAsiaTheme="minorHAnsi" w:hAnsi="Courier New" w:cs="Courier New"/>
@@ -9142,7 +10334,7 @@
           <w:szCs w:val="22"/>
           <w:lang w:eastAsia="en-US"/>
         </w:rPr>
-        <w:t>="http://www.sitemaps.org/schemas/sitemap/0.9"&gt;</w:t>
+        <w:t xml:space="preserve">    &lt;lastmod&gt;2023-10-01&lt;/lastmod&gt;</w:t>
       </w:r>
     </w:p>
     <w:p>
@@ -9164,19 +10356,21 @@
           <w:szCs w:val="22"/>
           <w:lang w:eastAsia="en-US"/>
         </w:rPr>
-        <w:t xml:space="preserve">  &lt;</w:t>
-      </w:r>
-      <w:proofErr w:type="spellStart"/>
-      <w:r>
+        <w:t xml:space="preserve">    &lt;changefreq&gt;daily&lt;/changefreq&gt;</w:t>
+      </w:r>
+    </w:p>
+    <w:p>
+      <w:pPr>
+        <w:autoSpaceDE w:val="0"/>
+        <w:autoSpaceDN w:val="0"/>
+        <w:adjustRightInd w:val="0"/>
         <w:rPr>
           <w:rFonts w:ascii="Courier New" w:eastAsiaTheme="minorHAnsi" w:hAnsi="Courier New" w:cs="Courier New"/>
           <w:sz w:val="22"/>
           <w:szCs w:val="22"/>
           <w:lang w:eastAsia="en-US"/>
         </w:rPr>
-        <w:t>url</w:t>
-      </w:r>
-      <w:proofErr w:type="spellEnd"/>
+      </w:pPr>
       <w:r>
         <w:rPr>
           <w:rFonts w:ascii="Courier New" w:eastAsiaTheme="minorHAnsi" w:hAnsi="Courier New" w:cs="Courier New"/>
@@ -9184,7 +10378,7 @@
           <w:szCs w:val="22"/>
           <w:lang w:eastAsia="en-US"/>
         </w:rPr>
-        <w:t>&gt;</w:t>
+        <w:t xml:space="preserve">    &lt;priority&gt;1.0&lt;/priority&gt;</w:t>
       </w:r>
     </w:p>
     <w:p>
@@ -9206,7 +10400,7 @@
           <w:szCs w:val="22"/>
           <w:lang w:eastAsia="en-US"/>
         </w:rPr>
-        <w:t xml:space="preserve">    &lt;loc&gt;https://ivcos.github.io/soccer_fans_project/index.html&lt;/loc&gt;</w:t>
+        <w:t xml:space="preserve">  &lt;/url&gt;</w:t>
       </w:r>
     </w:p>
     <w:p>
@@ -9228,19 +10422,21 @@
           <w:szCs w:val="22"/>
           <w:lang w:eastAsia="en-US"/>
         </w:rPr>
-        <w:t xml:space="preserve">    &lt;</w:t>
-      </w:r>
-      <w:proofErr w:type="spellStart"/>
-      <w:r>
+        <w:t xml:space="preserve">  &lt;url&gt;</w:t>
+      </w:r>
+    </w:p>
+    <w:p>
+      <w:pPr>
+        <w:autoSpaceDE w:val="0"/>
+        <w:autoSpaceDN w:val="0"/>
+        <w:adjustRightInd w:val="0"/>
         <w:rPr>
           <w:rFonts w:ascii="Courier New" w:eastAsiaTheme="minorHAnsi" w:hAnsi="Courier New" w:cs="Courier New"/>
           <w:sz w:val="22"/>
           <w:szCs w:val="22"/>
           <w:lang w:eastAsia="en-US"/>
         </w:rPr>
-        <w:t>lastmod</w:t>
-      </w:r>
-      <w:proofErr w:type="spellEnd"/>
+      </w:pPr>
       <w:r>
         <w:rPr>
           <w:rFonts w:ascii="Courier New" w:eastAsiaTheme="minorHAnsi" w:hAnsi="Courier New" w:cs="Courier New"/>
@@ -9248,19 +10444,21 @@
           <w:szCs w:val="22"/>
           <w:lang w:eastAsia="en-US"/>
         </w:rPr>
-        <w:t>&gt;2023-10-01&lt;/</w:t>
-      </w:r>
-      <w:proofErr w:type="spellStart"/>
-      <w:r>
+        <w:t xml:space="preserve">    &lt;loc&gt;https://ivcos.github.io/soccer_fans_project/contact_us.html&lt;/loc&gt;</w:t>
+      </w:r>
+    </w:p>
+    <w:p>
+      <w:pPr>
+        <w:autoSpaceDE w:val="0"/>
+        <w:autoSpaceDN w:val="0"/>
+        <w:adjustRightInd w:val="0"/>
         <w:rPr>
           <w:rFonts w:ascii="Courier New" w:eastAsiaTheme="minorHAnsi" w:hAnsi="Courier New" w:cs="Courier New"/>
           <w:sz w:val="22"/>
           <w:szCs w:val="22"/>
           <w:lang w:eastAsia="en-US"/>
         </w:rPr>
-        <w:t>lastmod</w:t>
-      </w:r>
-      <w:proofErr w:type="spellEnd"/>
+      </w:pPr>
       <w:r>
         <w:rPr>
           <w:rFonts w:ascii="Courier New" w:eastAsiaTheme="minorHAnsi" w:hAnsi="Courier New" w:cs="Courier New"/>
@@ -9268,7 +10466,7 @@
           <w:szCs w:val="22"/>
           <w:lang w:eastAsia="en-US"/>
         </w:rPr>
-        <w:t>&gt;</w:t>
+        <w:t xml:space="preserve">    &lt;lastmod&gt;2023-10-01&lt;/lastmod&gt;</w:t>
       </w:r>
     </w:p>
     <w:p>
@@ -9290,19 +10488,21 @@
           <w:szCs w:val="22"/>
           <w:lang w:eastAsia="en-US"/>
         </w:rPr>
-        <w:t xml:space="preserve">    &lt;</w:t>
-      </w:r>
-      <w:proofErr w:type="spellStart"/>
-      <w:r>
+        <w:t xml:space="preserve">    &lt;changefreq&gt;daily&lt;/changefreq&gt;</w:t>
+      </w:r>
+    </w:p>
+    <w:p>
+      <w:pPr>
+        <w:autoSpaceDE w:val="0"/>
+        <w:autoSpaceDN w:val="0"/>
+        <w:adjustRightInd w:val="0"/>
         <w:rPr>
           <w:rFonts w:ascii="Courier New" w:eastAsiaTheme="minorHAnsi" w:hAnsi="Courier New" w:cs="Courier New"/>
           <w:sz w:val="22"/>
           <w:szCs w:val="22"/>
           <w:lang w:eastAsia="en-US"/>
         </w:rPr>
-        <w:t>changefreq</w:t>
-      </w:r>
-      <w:proofErr w:type="spellEnd"/>
+      </w:pPr>
       <w:r>
         <w:rPr>
           <w:rFonts w:ascii="Courier New" w:eastAsiaTheme="minorHAnsi" w:hAnsi="Courier New" w:cs="Courier New"/>
@@ -9310,19 +10510,21 @@
           <w:szCs w:val="22"/>
           <w:lang w:eastAsia="en-US"/>
         </w:rPr>
-        <w:t>&gt;daily&lt;/</w:t>
-      </w:r>
-      <w:proofErr w:type="spellStart"/>
-      <w:r>
+        <w:t xml:space="preserve">    &lt;priority&gt;0.9&lt;/priority&gt;</w:t>
+      </w:r>
+    </w:p>
+    <w:p>
+      <w:pPr>
+        <w:autoSpaceDE w:val="0"/>
+        <w:autoSpaceDN w:val="0"/>
+        <w:adjustRightInd w:val="0"/>
         <w:rPr>
           <w:rFonts w:ascii="Courier New" w:eastAsiaTheme="minorHAnsi" w:hAnsi="Courier New" w:cs="Courier New"/>
           <w:sz w:val="22"/>
           <w:szCs w:val="22"/>
           <w:lang w:eastAsia="en-US"/>
         </w:rPr>
-        <w:t>changefreq</w:t>
-      </w:r>
-      <w:proofErr w:type="spellEnd"/>
+      </w:pPr>
       <w:r>
         <w:rPr>
           <w:rFonts w:ascii="Courier New" w:eastAsiaTheme="minorHAnsi" w:hAnsi="Courier New" w:cs="Courier New"/>
@@ -9330,7 +10532,7 @@
           <w:szCs w:val="22"/>
           <w:lang w:eastAsia="en-US"/>
         </w:rPr>
-        <w:t>&gt;</w:t>
+        <w:t xml:space="preserve">  &lt;/url&gt;</w:t>
       </w:r>
     </w:p>
     <w:p>
@@ -9352,7 +10554,7 @@
           <w:szCs w:val="22"/>
           <w:lang w:eastAsia="en-US"/>
         </w:rPr>
-        <w:t xml:space="preserve">    &lt;priority&gt;1.0&lt;/priority&gt;</w:t>
+        <w:t xml:space="preserve">  &lt;url&gt;</w:t>
       </w:r>
     </w:p>
     <w:p>
@@ -9374,19 +10576,21 @@
           <w:szCs w:val="22"/>
           <w:lang w:eastAsia="en-US"/>
         </w:rPr>
-        <w:t xml:space="preserve">  &lt;/</w:t>
-      </w:r>
-      <w:proofErr w:type="spellStart"/>
-      <w:r>
+        <w:t xml:space="preserve">    &lt;loc&gt;https://ivcos.github.io/soccer_fans_project/Duck&amp;amp;DrakeClub.html&lt;/loc&gt;</w:t>
+      </w:r>
+    </w:p>
+    <w:p>
+      <w:pPr>
+        <w:autoSpaceDE w:val="0"/>
+        <w:autoSpaceDN w:val="0"/>
+        <w:adjustRightInd w:val="0"/>
         <w:rPr>
           <w:rFonts w:ascii="Courier New" w:eastAsiaTheme="minorHAnsi" w:hAnsi="Courier New" w:cs="Courier New"/>
           <w:sz w:val="22"/>
           <w:szCs w:val="22"/>
           <w:lang w:eastAsia="en-US"/>
         </w:rPr>
-        <w:t>url</w:t>
-      </w:r>
-      <w:proofErr w:type="spellEnd"/>
+      </w:pPr>
       <w:r>
         <w:rPr>
           <w:rFonts w:ascii="Courier New" w:eastAsiaTheme="minorHAnsi" w:hAnsi="Courier New" w:cs="Courier New"/>
@@ -9394,7 +10598,7 @@
           <w:szCs w:val="22"/>
           <w:lang w:eastAsia="en-US"/>
         </w:rPr>
-        <w:t>&gt;</w:t>
+        <w:t xml:space="preserve">    &lt;lastmod&gt;2023-10-01&lt;/lastmod&gt;</w:t>
       </w:r>
     </w:p>
     <w:p>
@@ -9416,19 +10620,21 @@
           <w:szCs w:val="22"/>
           <w:lang w:eastAsia="en-US"/>
         </w:rPr>
-        <w:t xml:space="preserve">  &lt;</w:t>
-      </w:r>
-      <w:proofErr w:type="spellStart"/>
-      <w:r>
+        <w:t xml:space="preserve">    &lt;changefreq&gt;daily&lt;/changefreq&gt;</w:t>
+      </w:r>
+    </w:p>
+    <w:p>
+      <w:pPr>
+        <w:autoSpaceDE w:val="0"/>
+        <w:autoSpaceDN w:val="0"/>
+        <w:adjustRightInd w:val="0"/>
         <w:rPr>
           <w:rFonts w:ascii="Courier New" w:eastAsiaTheme="minorHAnsi" w:hAnsi="Courier New" w:cs="Courier New"/>
           <w:sz w:val="22"/>
           <w:szCs w:val="22"/>
           <w:lang w:eastAsia="en-US"/>
         </w:rPr>
-        <w:t>url</w:t>
-      </w:r>
-      <w:proofErr w:type="spellEnd"/>
+      </w:pPr>
       <w:r>
         <w:rPr>
           <w:rFonts w:ascii="Courier New" w:eastAsiaTheme="minorHAnsi" w:hAnsi="Courier New" w:cs="Courier New"/>
@@ -9436,7 +10642,7 @@
           <w:szCs w:val="22"/>
           <w:lang w:eastAsia="en-US"/>
         </w:rPr>
-        <w:t>&gt;</w:t>
+        <w:t xml:space="preserve">    &lt;priority&gt;0.9&lt;/priority&gt;</w:t>
       </w:r>
     </w:p>
     <w:p>
@@ -9458,7 +10664,7 @@
           <w:szCs w:val="22"/>
           <w:lang w:eastAsia="en-US"/>
         </w:rPr>
-        <w:t xml:space="preserve">    &lt;loc&gt;https://ivcos.github.io/soccer_fans_project/contact_us.html&lt;/loc&gt;</w:t>
+        <w:t xml:space="preserve">  &lt;/url&gt;</w:t>
       </w:r>
     </w:p>
     <w:p>
@@ -9480,19 +10686,21 @@
           <w:szCs w:val="22"/>
           <w:lang w:eastAsia="en-US"/>
         </w:rPr>
-        <w:t xml:space="preserve">    &lt;</w:t>
-      </w:r>
-      <w:proofErr w:type="spellStart"/>
-      <w:r>
+        <w:t xml:space="preserve">  &lt;url&gt;</w:t>
+      </w:r>
+    </w:p>
+    <w:p>
+      <w:pPr>
+        <w:autoSpaceDE w:val="0"/>
+        <w:autoSpaceDN w:val="0"/>
+        <w:adjustRightInd w:val="0"/>
         <w:rPr>
           <w:rFonts w:ascii="Courier New" w:eastAsiaTheme="minorHAnsi" w:hAnsi="Courier New" w:cs="Courier New"/>
           <w:sz w:val="22"/>
           <w:szCs w:val="22"/>
           <w:lang w:eastAsia="en-US"/>
         </w:rPr>
-        <w:t>lastmod</w:t>
-      </w:r>
-      <w:proofErr w:type="spellEnd"/>
+      </w:pPr>
       <w:r>
         <w:rPr>
           <w:rFonts w:ascii="Courier New" w:eastAsiaTheme="minorHAnsi" w:hAnsi="Courier New" w:cs="Courier New"/>
@@ -9500,19 +10708,22 @@
           <w:szCs w:val="22"/>
           <w:lang w:eastAsia="en-US"/>
         </w:rPr>
-        <w:t>&gt;2023-10-01&lt;/</w:t>
-      </w:r>
-      <w:proofErr w:type="spellStart"/>
-      <w:r>
+        <w:lastRenderedPageBreak/>
+        <w:t xml:space="preserve">    &lt;loc&gt;https://ivcos.github.io/soccer_fans_project/about.html&lt;/loc&gt;</w:t>
+      </w:r>
+    </w:p>
+    <w:p>
+      <w:pPr>
+        <w:autoSpaceDE w:val="0"/>
+        <w:autoSpaceDN w:val="0"/>
+        <w:adjustRightInd w:val="0"/>
         <w:rPr>
           <w:rFonts w:ascii="Courier New" w:eastAsiaTheme="minorHAnsi" w:hAnsi="Courier New" w:cs="Courier New"/>
           <w:sz w:val="22"/>
           <w:szCs w:val="22"/>
           <w:lang w:eastAsia="en-US"/>
         </w:rPr>
-        <w:t>lastmod</w:t>
-      </w:r>
-      <w:proofErr w:type="spellEnd"/>
+      </w:pPr>
       <w:r>
         <w:rPr>
           <w:rFonts w:ascii="Courier New" w:eastAsiaTheme="minorHAnsi" w:hAnsi="Courier New" w:cs="Courier New"/>
@@ -9520,7 +10731,7 @@
           <w:szCs w:val="22"/>
           <w:lang w:eastAsia="en-US"/>
         </w:rPr>
-        <w:t>&gt;</w:t>
+        <w:t xml:space="preserve">    &lt;lastmod&gt;2023-10-01&lt;/lastmod&gt;</w:t>
       </w:r>
     </w:p>
     <w:p>
@@ -9542,19 +10753,21 @@
           <w:szCs w:val="22"/>
           <w:lang w:eastAsia="en-US"/>
         </w:rPr>
-        <w:t xml:space="preserve">    &lt;</w:t>
-      </w:r>
-      <w:proofErr w:type="spellStart"/>
-      <w:r>
+        <w:t xml:space="preserve">    &lt;changefreq&gt;daily&lt;/changefreq&gt;</w:t>
+      </w:r>
+    </w:p>
+    <w:p>
+      <w:pPr>
+        <w:autoSpaceDE w:val="0"/>
+        <w:autoSpaceDN w:val="0"/>
+        <w:adjustRightInd w:val="0"/>
         <w:rPr>
           <w:rFonts w:ascii="Courier New" w:eastAsiaTheme="minorHAnsi" w:hAnsi="Courier New" w:cs="Courier New"/>
           <w:sz w:val="22"/>
           <w:szCs w:val="22"/>
           <w:lang w:eastAsia="en-US"/>
         </w:rPr>
-        <w:t>changefreq</w:t>
-      </w:r>
-      <w:proofErr w:type="spellEnd"/>
+      </w:pPr>
       <w:r>
         <w:rPr>
           <w:rFonts w:ascii="Courier New" w:eastAsiaTheme="minorHAnsi" w:hAnsi="Courier New" w:cs="Courier New"/>
@@ -9562,19 +10775,21 @@
           <w:szCs w:val="22"/>
           <w:lang w:eastAsia="en-US"/>
         </w:rPr>
-        <w:t>&gt;daily&lt;/</w:t>
-      </w:r>
-      <w:proofErr w:type="spellStart"/>
-      <w:r>
+        <w:t xml:space="preserve">    &lt;priority&gt;0.9&lt;/priority&gt;</w:t>
+      </w:r>
+    </w:p>
+    <w:p>
+      <w:pPr>
+        <w:autoSpaceDE w:val="0"/>
+        <w:autoSpaceDN w:val="0"/>
+        <w:adjustRightInd w:val="0"/>
         <w:rPr>
           <w:rFonts w:ascii="Courier New" w:eastAsiaTheme="minorHAnsi" w:hAnsi="Courier New" w:cs="Courier New"/>
           <w:sz w:val="22"/>
           <w:szCs w:val="22"/>
           <w:lang w:eastAsia="en-US"/>
         </w:rPr>
-        <w:t>changefreq</w:t>
-      </w:r>
-      <w:proofErr w:type="spellEnd"/>
+      </w:pPr>
       <w:r>
         <w:rPr>
           <w:rFonts w:ascii="Courier New" w:eastAsiaTheme="minorHAnsi" w:hAnsi="Courier New" w:cs="Courier New"/>
@@ -9582,7 +10797,7 @@
           <w:szCs w:val="22"/>
           <w:lang w:eastAsia="en-US"/>
         </w:rPr>
-        <w:t>&gt;</w:t>
+        <w:t xml:space="preserve">  &lt;/url&gt;</w:t>
       </w:r>
     </w:p>
     <w:p>
@@ -9604,7 +10819,7 @@
           <w:szCs w:val="22"/>
           <w:lang w:eastAsia="en-US"/>
         </w:rPr>
-        <w:t xml:space="preserve">    &lt;priority&gt;0.9&lt;/priority&gt;</w:t>
+        <w:t xml:space="preserve">  &lt;url&gt;</w:t>
       </w:r>
     </w:p>
     <w:p>
@@ -9626,19 +10841,21 @@
           <w:szCs w:val="22"/>
           <w:lang w:eastAsia="en-US"/>
         </w:rPr>
-        <w:t xml:space="preserve">  &lt;/</w:t>
-      </w:r>
-      <w:proofErr w:type="spellStart"/>
-      <w:r>
+        <w:t xml:space="preserve">    &lt;loc&gt;https://ivcos.github.io/soccer_fans_project/membership.html&lt;/loc&gt;</w:t>
+      </w:r>
+    </w:p>
+    <w:p>
+      <w:pPr>
+        <w:autoSpaceDE w:val="0"/>
+        <w:autoSpaceDN w:val="0"/>
+        <w:adjustRightInd w:val="0"/>
         <w:rPr>
           <w:rFonts w:ascii="Courier New" w:eastAsiaTheme="minorHAnsi" w:hAnsi="Courier New" w:cs="Courier New"/>
           <w:sz w:val="22"/>
           <w:szCs w:val="22"/>
           <w:lang w:eastAsia="en-US"/>
         </w:rPr>
-        <w:t>url</w:t>
-      </w:r>
-      <w:proofErr w:type="spellEnd"/>
+      </w:pPr>
       <w:r>
         <w:rPr>
           <w:rFonts w:ascii="Courier New" w:eastAsiaTheme="minorHAnsi" w:hAnsi="Courier New" w:cs="Courier New"/>
@@ -9646,7 +10863,7 @@
           <w:szCs w:val="22"/>
           <w:lang w:eastAsia="en-US"/>
         </w:rPr>
-        <w:t>&gt;</w:t>
+        <w:t xml:space="preserve">    &lt;lastmod&gt;2023-10-01&lt;/lastmod&gt;</w:t>
       </w:r>
     </w:p>
     <w:p>
@@ -9668,19 +10885,21 @@
           <w:szCs w:val="22"/>
           <w:lang w:eastAsia="en-US"/>
         </w:rPr>
-        <w:t xml:space="preserve">  &lt;</w:t>
-      </w:r>
-      <w:proofErr w:type="spellStart"/>
-      <w:r>
+        <w:t xml:space="preserve">    &lt;changefreq&gt;daily&lt;/changefreq&gt;</w:t>
+      </w:r>
+    </w:p>
+    <w:p>
+      <w:pPr>
+        <w:autoSpaceDE w:val="0"/>
+        <w:autoSpaceDN w:val="0"/>
+        <w:adjustRightInd w:val="0"/>
         <w:rPr>
           <w:rFonts w:ascii="Courier New" w:eastAsiaTheme="minorHAnsi" w:hAnsi="Courier New" w:cs="Courier New"/>
           <w:sz w:val="22"/>
           <w:szCs w:val="22"/>
           <w:lang w:eastAsia="en-US"/>
         </w:rPr>
-        <w:t>url</w:t>
-      </w:r>
-      <w:proofErr w:type="spellEnd"/>
+      </w:pPr>
       <w:r>
         <w:rPr>
           <w:rFonts w:ascii="Courier New" w:eastAsiaTheme="minorHAnsi" w:hAnsi="Courier New" w:cs="Courier New"/>
@@ -9688,7 +10907,7 @@
           <w:szCs w:val="22"/>
           <w:lang w:eastAsia="en-US"/>
         </w:rPr>
-        <w:t>&gt;</w:t>
+        <w:t xml:space="preserve">    &lt;priority&gt;0.9&lt;/priority&gt;</w:t>
       </w:r>
     </w:p>
     <w:p>
@@ -9710,7 +10929,7 @@
           <w:szCs w:val="22"/>
           <w:lang w:eastAsia="en-US"/>
         </w:rPr>
-        <w:t xml:space="preserve">    &lt;loc&gt;https://ivcos.github.io/soccer_fans_project/Duck&amp;amp;DrakeClub.html&lt;/loc&gt;</w:t>
+        <w:t xml:space="preserve">  &lt;/url&gt;</w:t>
       </w:r>
     </w:p>
     <w:p>
@@ -9732,720 +10951,7 @@
           <w:szCs w:val="22"/>
           <w:lang w:eastAsia="en-US"/>
         </w:rPr>
-        <w:t xml:space="preserve">    &lt;</w:t>
-      </w:r>
-      <w:proofErr w:type="spellStart"/>
-      <w:r>
-        <w:rPr>
-          <w:rFonts w:ascii="Courier New" w:eastAsiaTheme="minorHAnsi" w:hAnsi="Courier New" w:cs="Courier New"/>
-          <w:sz w:val="22"/>
-          <w:szCs w:val="22"/>
-          <w:lang w:eastAsia="en-US"/>
-        </w:rPr>
-        <w:t>lastmod</w:t>
-      </w:r>
-      <w:proofErr w:type="spellEnd"/>
-      <w:r>
-        <w:rPr>
-          <w:rFonts w:ascii="Courier New" w:eastAsiaTheme="minorHAnsi" w:hAnsi="Courier New" w:cs="Courier New"/>
-          <w:sz w:val="22"/>
-          <w:szCs w:val="22"/>
-          <w:lang w:eastAsia="en-US"/>
-        </w:rPr>
-        <w:t>&gt;2023-10-01&lt;/</w:t>
-      </w:r>
-      <w:proofErr w:type="spellStart"/>
-      <w:r>
-        <w:rPr>
-          <w:rFonts w:ascii="Courier New" w:eastAsiaTheme="minorHAnsi" w:hAnsi="Courier New" w:cs="Courier New"/>
-          <w:sz w:val="22"/>
-          <w:szCs w:val="22"/>
-          <w:lang w:eastAsia="en-US"/>
-        </w:rPr>
-        <w:t>lastmod</w:t>
-      </w:r>
-      <w:proofErr w:type="spellEnd"/>
-      <w:r>
-        <w:rPr>
-          <w:rFonts w:ascii="Courier New" w:eastAsiaTheme="minorHAnsi" w:hAnsi="Courier New" w:cs="Courier New"/>
-          <w:sz w:val="22"/>
-          <w:szCs w:val="22"/>
-          <w:lang w:eastAsia="en-US"/>
-        </w:rPr>
-        <w:t>&gt;</w:t>
-      </w:r>
-    </w:p>
-    <w:p>
-      <w:pPr>
-        <w:autoSpaceDE w:val="0"/>
-        <w:autoSpaceDN w:val="0"/>
-        <w:adjustRightInd w:val="0"/>
-        <w:rPr>
-          <w:rFonts w:ascii="Courier New" w:eastAsiaTheme="minorHAnsi" w:hAnsi="Courier New" w:cs="Courier New"/>
-          <w:sz w:val="22"/>
-          <w:szCs w:val="22"/>
-          <w:lang w:eastAsia="en-US"/>
-        </w:rPr>
-      </w:pPr>
-      <w:r>
-        <w:rPr>
-          <w:rFonts w:ascii="Courier New" w:eastAsiaTheme="minorHAnsi" w:hAnsi="Courier New" w:cs="Courier New"/>
-          <w:sz w:val="22"/>
-          <w:szCs w:val="22"/>
-          <w:lang w:eastAsia="en-US"/>
-        </w:rPr>
-        <w:t xml:space="preserve">    &lt;</w:t>
-      </w:r>
-      <w:proofErr w:type="spellStart"/>
-      <w:r>
-        <w:rPr>
-          <w:rFonts w:ascii="Courier New" w:eastAsiaTheme="minorHAnsi" w:hAnsi="Courier New" w:cs="Courier New"/>
-          <w:sz w:val="22"/>
-          <w:szCs w:val="22"/>
-          <w:lang w:eastAsia="en-US"/>
-        </w:rPr>
-        <w:t>changefreq</w:t>
-      </w:r>
-      <w:proofErr w:type="spellEnd"/>
-      <w:r>
-        <w:rPr>
-          <w:rFonts w:ascii="Courier New" w:eastAsiaTheme="minorHAnsi" w:hAnsi="Courier New" w:cs="Courier New"/>
-          <w:sz w:val="22"/>
-          <w:szCs w:val="22"/>
-          <w:lang w:eastAsia="en-US"/>
-        </w:rPr>
-        <w:t>&gt;daily&lt;/</w:t>
-      </w:r>
-      <w:proofErr w:type="spellStart"/>
-      <w:r>
-        <w:rPr>
-          <w:rFonts w:ascii="Courier New" w:eastAsiaTheme="minorHAnsi" w:hAnsi="Courier New" w:cs="Courier New"/>
-          <w:sz w:val="22"/>
-          <w:szCs w:val="22"/>
-          <w:lang w:eastAsia="en-US"/>
-        </w:rPr>
-        <w:t>changefreq</w:t>
-      </w:r>
-      <w:proofErr w:type="spellEnd"/>
-      <w:r>
-        <w:rPr>
-          <w:rFonts w:ascii="Courier New" w:eastAsiaTheme="minorHAnsi" w:hAnsi="Courier New" w:cs="Courier New"/>
-          <w:sz w:val="22"/>
-          <w:szCs w:val="22"/>
-          <w:lang w:eastAsia="en-US"/>
-        </w:rPr>
-        <w:t>&gt;</w:t>
-      </w:r>
-    </w:p>
-    <w:p>
-      <w:pPr>
-        <w:autoSpaceDE w:val="0"/>
-        <w:autoSpaceDN w:val="0"/>
-        <w:adjustRightInd w:val="0"/>
-        <w:rPr>
-          <w:rFonts w:ascii="Courier New" w:eastAsiaTheme="minorHAnsi" w:hAnsi="Courier New" w:cs="Courier New"/>
-          <w:sz w:val="22"/>
-          <w:szCs w:val="22"/>
-          <w:lang w:eastAsia="en-US"/>
-        </w:rPr>
-      </w:pPr>
-      <w:r>
-        <w:rPr>
-          <w:rFonts w:ascii="Courier New" w:eastAsiaTheme="minorHAnsi" w:hAnsi="Courier New" w:cs="Courier New"/>
-          <w:sz w:val="22"/>
-          <w:szCs w:val="22"/>
-          <w:lang w:eastAsia="en-US"/>
-        </w:rPr>
-        <w:t xml:space="preserve">    &lt;priority&gt;0.9&lt;/priority&gt;</w:t>
-      </w:r>
-    </w:p>
-    <w:p>
-      <w:pPr>
-        <w:autoSpaceDE w:val="0"/>
-        <w:autoSpaceDN w:val="0"/>
-        <w:adjustRightInd w:val="0"/>
-        <w:rPr>
-          <w:rFonts w:ascii="Courier New" w:eastAsiaTheme="minorHAnsi" w:hAnsi="Courier New" w:cs="Courier New"/>
-          <w:sz w:val="22"/>
-          <w:szCs w:val="22"/>
-          <w:lang w:eastAsia="en-US"/>
-        </w:rPr>
-      </w:pPr>
-      <w:r>
-        <w:rPr>
-          <w:rFonts w:ascii="Courier New" w:eastAsiaTheme="minorHAnsi" w:hAnsi="Courier New" w:cs="Courier New"/>
-          <w:sz w:val="22"/>
-          <w:szCs w:val="22"/>
-          <w:lang w:eastAsia="en-US"/>
-        </w:rPr>
-        <w:t xml:space="preserve">  &lt;/</w:t>
-      </w:r>
-      <w:proofErr w:type="spellStart"/>
-      <w:r>
-        <w:rPr>
-          <w:rFonts w:ascii="Courier New" w:eastAsiaTheme="minorHAnsi" w:hAnsi="Courier New" w:cs="Courier New"/>
-          <w:sz w:val="22"/>
-          <w:szCs w:val="22"/>
-          <w:lang w:eastAsia="en-US"/>
-        </w:rPr>
-        <w:t>url</w:t>
-      </w:r>
-      <w:proofErr w:type="spellEnd"/>
-      <w:r>
-        <w:rPr>
-          <w:rFonts w:ascii="Courier New" w:eastAsiaTheme="minorHAnsi" w:hAnsi="Courier New" w:cs="Courier New"/>
-          <w:sz w:val="22"/>
-          <w:szCs w:val="22"/>
-          <w:lang w:eastAsia="en-US"/>
-        </w:rPr>
-        <w:t>&gt;</w:t>
-      </w:r>
-    </w:p>
-    <w:p>
-      <w:pPr>
-        <w:autoSpaceDE w:val="0"/>
-        <w:autoSpaceDN w:val="0"/>
-        <w:adjustRightInd w:val="0"/>
-        <w:rPr>
-          <w:rFonts w:ascii="Courier New" w:eastAsiaTheme="minorHAnsi" w:hAnsi="Courier New" w:cs="Courier New"/>
-          <w:sz w:val="22"/>
-          <w:szCs w:val="22"/>
-          <w:lang w:eastAsia="en-US"/>
-        </w:rPr>
-      </w:pPr>
-      <w:r>
-        <w:rPr>
-          <w:rFonts w:ascii="Courier New" w:eastAsiaTheme="minorHAnsi" w:hAnsi="Courier New" w:cs="Courier New"/>
-          <w:sz w:val="22"/>
-          <w:szCs w:val="22"/>
-          <w:lang w:eastAsia="en-US"/>
-        </w:rPr>
-        <w:t xml:space="preserve">  &lt;</w:t>
-      </w:r>
-      <w:proofErr w:type="spellStart"/>
-      <w:r>
-        <w:rPr>
-          <w:rFonts w:ascii="Courier New" w:eastAsiaTheme="minorHAnsi" w:hAnsi="Courier New" w:cs="Courier New"/>
-          <w:sz w:val="22"/>
-          <w:szCs w:val="22"/>
-          <w:lang w:eastAsia="en-US"/>
-        </w:rPr>
-        <w:t>url</w:t>
-      </w:r>
-      <w:proofErr w:type="spellEnd"/>
-      <w:r>
-        <w:rPr>
-          <w:rFonts w:ascii="Courier New" w:eastAsiaTheme="minorHAnsi" w:hAnsi="Courier New" w:cs="Courier New"/>
-          <w:sz w:val="22"/>
-          <w:szCs w:val="22"/>
-          <w:lang w:eastAsia="en-US"/>
-        </w:rPr>
-        <w:t>&gt;</w:t>
-      </w:r>
-    </w:p>
-    <w:p>
-      <w:pPr>
-        <w:autoSpaceDE w:val="0"/>
-        <w:autoSpaceDN w:val="0"/>
-        <w:adjustRightInd w:val="0"/>
-        <w:rPr>
-          <w:rFonts w:ascii="Courier New" w:eastAsiaTheme="minorHAnsi" w:hAnsi="Courier New" w:cs="Courier New"/>
-          <w:sz w:val="22"/>
-          <w:szCs w:val="22"/>
-          <w:lang w:eastAsia="en-US"/>
-        </w:rPr>
-      </w:pPr>
-      <w:r>
-        <w:rPr>
-          <w:rFonts w:ascii="Courier New" w:eastAsiaTheme="minorHAnsi" w:hAnsi="Courier New" w:cs="Courier New"/>
-          <w:sz w:val="22"/>
-          <w:szCs w:val="22"/>
-          <w:lang w:eastAsia="en-US"/>
-        </w:rPr>
-        <w:lastRenderedPageBreak/>
-        <w:t xml:space="preserve">    &lt;loc&gt;https://ivcos.github.io/soccer_fans_project/about.html&lt;/loc&gt;</w:t>
-      </w:r>
-    </w:p>
-    <w:p>
-      <w:pPr>
-        <w:autoSpaceDE w:val="0"/>
-        <w:autoSpaceDN w:val="0"/>
-        <w:adjustRightInd w:val="0"/>
-        <w:rPr>
-          <w:rFonts w:ascii="Courier New" w:eastAsiaTheme="minorHAnsi" w:hAnsi="Courier New" w:cs="Courier New"/>
-          <w:sz w:val="22"/>
-          <w:szCs w:val="22"/>
-          <w:lang w:eastAsia="en-US"/>
-        </w:rPr>
-      </w:pPr>
-      <w:r>
-        <w:rPr>
-          <w:rFonts w:ascii="Courier New" w:eastAsiaTheme="minorHAnsi" w:hAnsi="Courier New" w:cs="Courier New"/>
-          <w:sz w:val="22"/>
-          <w:szCs w:val="22"/>
-          <w:lang w:eastAsia="en-US"/>
-        </w:rPr>
-        <w:t xml:space="preserve">    &lt;</w:t>
-      </w:r>
-      <w:proofErr w:type="spellStart"/>
-      <w:r>
-        <w:rPr>
-          <w:rFonts w:ascii="Courier New" w:eastAsiaTheme="minorHAnsi" w:hAnsi="Courier New" w:cs="Courier New"/>
-          <w:sz w:val="22"/>
-          <w:szCs w:val="22"/>
-          <w:lang w:eastAsia="en-US"/>
-        </w:rPr>
-        <w:t>lastmod</w:t>
-      </w:r>
-      <w:proofErr w:type="spellEnd"/>
-      <w:r>
-        <w:rPr>
-          <w:rFonts w:ascii="Courier New" w:eastAsiaTheme="minorHAnsi" w:hAnsi="Courier New" w:cs="Courier New"/>
-          <w:sz w:val="22"/>
-          <w:szCs w:val="22"/>
-          <w:lang w:eastAsia="en-US"/>
-        </w:rPr>
-        <w:t>&gt;2023-10-01&lt;/</w:t>
-      </w:r>
-      <w:proofErr w:type="spellStart"/>
-      <w:r>
-        <w:rPr>
-          <w:rFonts w:ascii="Courier New" w:eastAsiaTheme="minorHAnsi" w:hAnsi="Courier New" w:cs="Courier New"/>
-          <w:sz w:val="22"/>
-          <w:szCs w:val="22"/>
-          <w:lang w:eastAsia="en-US"/>
-        </w:rPr>
-        <w:t>lastmod</w:t>
-      </w:r>
-      <w:proofErr w:type="spellEnd"/>
-      <w:r>
-        <w:rPr>
-          <w:rFonts w:ascii="Courier New" w:eastAsiaTheme="minorHAnsi" w:hAnsi="Courier New" w:cs="Courier New"/>
-          <w:sz w:val="22"/>
-          <w:szCs w:val="22"/>
-          <w:lang w:eastAsia="en-US"/>
-        </w:rPr>
-        <w:t>&gt;</w:t>
-      </w:r>
-    </w:p>
-    <w:p>
-      <w:pPr>
-        <w:autoSpaceDE w:val="0"/>
-        <w:autoSpaceDN w:val="0"/>
-        <w:adjustRightInd w:val="0"/>
-        <w:rPr>
-          <w:rFonts w:ascii="Courier New" w:eastAsiaTheme="minorHAnsi" w:hAnsi="Courier New" w:cs="Courier New"/>
-          <w:sz w:val="22"/>
-          <w:szCs w:val="22"/>
-          <w:lang w:eastAsia="en-US"/>
-        </w:rPr>
-      </w:pPr>
-      <w:r>
-        <w:rPr>
-          <w:rFonts w:ascii="Courier New" w:eastAsiaTheme="minorHAnsi" w:hAnsi="Courier New" w:cs="Courier New"/>
-          <w:sz w:val="22"/>
-          <w:szCs w:val="22"/>
-          <w:lang w:eastAsia="en-US"/>
-        </w:rPr>
-        <w:t xml:space="preserve">    &lt;</w:t>
-      </w:r>
-      <w:proofErr w:type="spellStart"/>
-      <w:r>
-        <w:rPr>
-          <w:rFonts w:ascii="Courier New" w:eastAsiaTheme="minorHAnsi" w:hAnsi="Courier New" w:cs="Courier New"/>
-          <w:sz w:val="22"/>
-          <w:szCs w:val="22"/>
-          <w:lang w:eastAsia="en-US"/>
-        </w:rPr>
-        <w:t>changefreq</w:t>
-      </w:r>
-      <w:proofErr w:type="spellEnd"/>
-      <w:r>
-        <w:rPr>
-          <w:rFonts w:ascii="Courier New" w:eastAsiaTheme="minorHAnsi" w:hAnsi="Courier New" w:cs="Courier New"/>
-          <w:sz w:val="22"/>
-          <w:szCs w:val="22"/>
-          <w:lang w:eastAsia="en-US"/>
-        </w:rPr>
-        <w:t>&gt;daily&lt;/</w:t>
-      </w:r>
-      <w:proofErr w:type="spellStart"/>
-      <w:r>
-        <w:rPr>
-          <w:rFonts w:ascii="Courier New" w:eastAsiaTheme="minorHAnsi" w:hAnsi="Courier New" w:cs="Courier New"/>
-          <w:sz w:val="22"/>
-          <w:szCs w:val="22"/>
-          <w:lang w:eastAsia="en-US"/>
-        </w:rPr>
-        <w:t>changefreq</w:t>
-      </w:r>
-      <w:proofErr w:type="spellEnd"/>
-      <w:r>
-        <w:rPr>
-          <w:rFonts w:ascii="Courier New" w:eastAsiaTheme="minorHAnsi" w:hAnsi="Courier New" w:cs="Courier New"/>
-          <w:sz w:val="22"/>
-          <w:szCs w:val="22"/>
-          <w:lang w:eastAsia="en-US"/>
-        </w:rPr>
-        <w:t>&gt;</w:t>
-      </w:r>
-    </w:p>
-    <w:p>
-      <w:pPr>
-        <w:autoSpaceDE w:val="0"/>
-        <w:autoSpaceDN w:val="0"/>
-        <w:adjustRightInd w:val="0"/>
-        <w:rPr>
-          <w:rFonts w:ascii="Courier New" w:eastAsiaTheme="minorHAnsi" w:hAnsi="Courier New" w:cs="Courier New"/>
-          <w:sz w:val="22"/>
-          <w:szCs w:val="22"/>
-          <w:lang w:eastAsia="en-US"/>
-        </w:rPr>
-      </w:pPr>
-      <w:r>
-        <w:rPr>
-          <w:rFonts w:ascii="Courier New" w:eastAsiaTheme="minorHAnsi" w:hAnsi="Courier New" w:cs="Courier New"/>
-          <w:sz w:val="22"/>
-          <w:szCs w:val="22"/>
-          <w:lang w:eastAsia="en-US"/>
-        </w:rPr>
-        <w:t xml:space="preserve">    &lt;priority&gt;0.9&lt;/priority&gt;</w:t>
-      </w:r>
-    </w:p>
-    <w:p>
-      <w:pPr>
-        <w:autoSpaceDE w:val="0"/>
-        <w:autoSpaceDN w:val="0"/>
-        <w:adjustRightInd w:val="0"/>
-        <w:rPr>
-          <w:rFonts w:ascii="Courier New" w:eastAsiaTheme="minorHAnsi" w:hAnsi="Courier New" w:cs="Courier New"/>
-          <w:sz w:val="22"/>
-          <w:szCs w:val="22"/>
-          <w:lang w:eastAsia="en-US"/>
-        </w:rPr>
-      </w:pPr>
-      <w:r>
-        <w:rPr>
-          <w:rFonts w:ascii="Courier New" w:eastAsiaTheme="minorHAnsi" w:hAnsi="Courier New" w:cs="Courier New"/>
-          <w:sz w:val="22"/>
-          <w:szCs w:val="22"/>
-          <w:lang w:eastAsia="en-US"/>
-        </w:rPr>
-        <w:t xml:space="preserve">  &lt;/</w:t>
-      </w:r>
-      <w:proofErr w:type="spellStart"/>
-      <w:r>
-        <w:rPr>
-          <w:rFonts w:ascii="Courier New" w:eastAsiaTheme="minorHAnsi" w:hAnsi="Courier New" w:cs="Courier New"/>
-          <w:sz w:val="22"/>
-          <w:szCs w:val="22"/>
-          <w:lang w:eastAsia="en-US"/>
-        </w:rPr>
-        <w:t>url</w:t>
-      </w:r>
-      <w:proofErr w:type="spellEnd"/>
-      <w:r>
-        <w:rPr>
-          <w:rFonts w:ascii="Courier New" w:eastAsiaTheme="minorHAnsi" w:hAnsi="Courier New" w:cs="Courier New"/>
-          <w:sz w:val="22"/>
-          <w:szCs w:val="22"/>
-          <w:lang w:eastAsia="en-US"/>
-        </w:rPr>
-        <w:t>&gt;</w:t>
-      </w:r>
-    </w:p>
-    <w:p>
-      <w:pPr>
-        <w:autoSpaceDE w:val="0"/>
-        <w:autoSpaceDN w:val="0"/>
-        <w:adjustRightInd w:val="0"/>
-        <w:rPr>
-          <w:rFonts w:ascii="Courier New" w:eastAsiaTheme="minorHAnsi" w:hAnsi="Courier New" w:cs="Courier New"/>
-          <w:sz w:val="22"/>
-          <w:szCs w:val="22"/>
-          <w:lang w:eastAsia="en-US"/>
-        </w:rPr>
-      </w:pPr>
-      <w:r>
-        <w:rPr>
-          <w:rFonts w:ascii="Courier New" w:eastAsiaTheme="minorHAnsi" w:hAnsi="Courier New" w:cs="Courier New"/>
-          <w:sz w:val="22"/>
-          <w:szCs w:val="22"/>
-          <w:lang w:eastAsia="en-US"/>
-        </w:rPr>
-        <w:t xml:space="preserve">  &lt;</w:t>
-      </w:r>
-      <w:proofErr w:type="spellStart"/>
-      <w:r>
-        <w:rPr>
-          <w:rFonts w:ascii="Courier New" w:eastAsiaTheme="minorHAnsi" w:hAnsi="Courier New" w:cs="Courier New"/>
-          <w:sz w:val="22"/>
-          <w:szCs w:val="22"/>
-          <w:lang w:eastAsia="en-US"/>
-        </w:rPr>
-        <w:t>url</w:t>
-      </w:r>
-      <w:proofErr w:type="spellEnd"/>
-      <w:r>
-        <w:rPr>
-          <w:rFonts w:ascii="Courier New" w:eastAsiaTheme="minorHAnsi" w:hAnsi="Courier New" w:cs="Courier New"/>
-          <w:sz w:val="22"/>
-          <w:szCs w:val="22"/>
-          <w:lang w:eastAsia="en-US"/>
-        </w:rPr>
-        <w:t>&gt;</w:t>
-      </w:r>
-    </w:p>
-    <w:p>
-      <w:pPr>
-        <w:autoSpaceDE w:val="0"/>
-        <w:autoSpaceDN w:val="0"/>
-        <w:adjustRightInd w:val="0"/>
-        <w:rPr>
-          <w:rFonts w:ascii="Courier New" w:eastAsiaTheme="minorHAnsi" w:hAnsi="Courier New" w:cs="Courier New"/>
-          <w:sz w:val="22"/>
-          <w:szCs w:val="22"/>
-          <w:lang w:eastAsia="en-US"/>
-        </w:rPr>
-      </w:pPr>
-      <w:r>
-        <w:rPr>
-          <w:rFonts w:ascii="Courier New" w:eastAsiaTheme="minorHAnsi" w:hAnsi="Courier New" w:cs="Courier New"/>
-          <w:sz w:val="22"/>
-          <w:szCs w:val="22"/>
-          <w:lang w:eastAsia="en-US"/>
-        </w:rPr>
-        <w:t xml:space="preserve">    &lt;loc&gt;https://ivcos.github.io/soccer_fans_project/membership.html&lt;/loc&gt;</w:t>
-      </w:r>
-    </w:p>
-    <w:p>
-      <w:pPr>
-        <w:autoSpaceDE w:val="0"/>
-        <w:autoSpaceDN w:val="0"/>
-        <w:adjustRightInd w:val="0"/>
-        <w:rPr>
-          <w:rFonts w:ascii="Courier New" w:eastAsiaTheme="minorHAnsi" w:hAnsi="Courier New" w:cs="Courier New"/>
-          <w:sz w:val="22"/>
-          <w:szCs w:val="22"/>
-          <w:lang w:eastAsia="en-US"/>
-        </w:rPr>
-      </w:pPr>
-      <w:r>
-        <w:rPr>
-          <w:rFonts w:ascii="Courier New" w:eastAsiaTheme="minorHAnsi" w:hAnsi="Courier New" w:cs="Courier New"/>
-          <w:sz w:val="22"/>
-          <w:szCs w:val="22"/>
-          <w:lang w:eastAsia="en-US"/>
-        </w:rPr>
-        <w:t xml:space="preserve">    &lt;</w:t>
-      </w:r>
-      <w:proofErr w:type="spellStart"/>
-      <w:r>
-        <w:rPr>
-          <w:rFonts w:ascii="Courier New" w:eastAsiaTheme="minorHAnsi" w:hAnsi="Courier New" w:cs="Courier New"/>
-          <w:sz w:val="22"/>
-          <w:szCs w:val="22"/>
-          <w:lang w:eastAsia="en-US"/>
-        </w:rPr>
-        <w:t>lastmod</w:t>
-      </w:r>
-      <w:proofErr w:type="spellEnd"/>
-      <w:r>
-        <w:rPr>
-          <w:rFonts w:ascii="Courier New" w:eastAsiaTheme="minorHAnsi" w:hAnsi="Courier New" w:cs="Courier New"/>
-          <w:sz w:val="22"/>
-          <w:szCs w:val="22"/>
-          <w:lang w:eastAsia="en-US"/>
-        </w:rPr>
-        <w:t>&gt;2023-10-01&lt;/</w:t>
-      </w:r>
-      <w:proofErr w:type="spellStart"/>
-      <w:r>
-        <w:rPr>
-          <w:rFonts w:ascii="Courier New" w:eastAsiaTheme="minorHAnsi" w:hAnsi="Courier New" w:cs="Courier New"/>
-          <w:sz w:val="22"/>
-          <w:szCs w:val="22"/>
-          <w:lang w:eastAsia="en-US"/>
-        </w:rPr>
-        <w:t>lastmod</w:t>
-      </w:r>
-      <w:proofErr w:type="spellEnd"/>
-      <w:r>
-        <w:rPr>
-          <w:rFonts w:ascii="Courier New" w:eastAsiaTheme="minorHAnsi" w:hAnsi="Courier New" w:cs="Courier New"/>
-          <w:sz w:val="22"/>
-          <w:szCs w:val="22"/>
-          <w:lang w:eastAsia="en-US"/>
-        </w:rPr>
-        <w:t>&gt;</w:t>
-      </w:r>
-    </w:p>
-    <w:p>
-      <w:pPr>
-        <w:autoSpaceDE w:val="0"/>
-        <w:autoSpaceDN w:val="0"/>
-        <w:adjustRightInd w:val="0"/>
-        <w:rPr>
-          <w:rFonts w:ascii="Courier New" w:eastAsiaTheme="minorHAnsi" w:hAnsi="Courier New" w:cs="Courier New"/>
-          <w:sz w:val="22"/>
-          <w:szCs w:val="22"/>
-          <w:lang w:eastAsia="en-US"/>
-        </w:rPr>
-      </w:pPr>
-      <w:r>
-        <w:rPr>
-          <w:rFonts w:ascii="Courier New" w:eastAsiaTheme="minorHAnsi" w:hAnsi="Courier New" w:cs="Courier New"/>
-          <w:sz w:val="22"/>
-          <w:szCs w:val="22"/>
-          <w:lang w:eastAsia="en-US"/>
-        </w:rPr>
-        <w:t xml:space="preserve">    &lt;</w:t>
-      </w:r>
-      <w:proofErr w:type="spellStart"/>
-      <w:r>
-        <w:rPr>
-          <w:rFonts w:ascii="Courier New" w:eastAsiaTheme="minorHAnsi" w:hAnsi="Courier New" w:cs="Courier New"/>
-          <w:sz w:val="22"/>
-          <w:szCs w:val="22"/>
-          <w:lang w:eastAsia="en-US"/>
-        </w:rPr>
-        <w:t>changefreq</w:t>
-      </w:r>
-      <w:proofErr w:type="spellEnd"/>
-      <w:r>
-        <w:rPr>
-          <w:rFonts w:ascii="Courier New" w:eastAsiaTheme="minorHAnsi" w:hAnsi="Courier New" w:cs="Courier New"/>
-          <w:sz w:val="22"/>
-          <w:szCs w:val="22"/>
-          <w:lang w:eastAsia="en-US"/>
-        </w:rPr>
-        <w:t>&gt;daily&lt;/</w:t>
-      </w:r>
-      <w:proofErr w:type="spellStart"/>
-      <w:r>
-        <w:rPr>
-          <w:rFonts w:ascii="Courier New" w:eastAsiaTheme="minorHAnsi" w:hAnsi="Courier New" w:cs="Courier New"/>
-          <w:sz w:val="22"/>
-          <w:szCs w:val="22"/>
-          <w:lang w:eastAsia="en-US"/>
-        </w:rPr>
-        <w:t>changefreq</w:t>
-      </w:r>
-      <w:proofErr w:type="spellEnd"/>
-      <w:r>
-        <w:rPr>
-          <w:rFonts w:ascii="Courier New" w:eastAsiaTheme="minorHAnsi" w:hAnsi="Courier New" w:cs="Courier New"/>
-          <w:sz w:val="22"/>
-          <w:szCs w:val="22"/>
-          <w:lang w:eastAsia="en-US"/>
-        </w:rPr>
-        <w:t>&gt;</w:t>
-      </w:r>
-    </w:p>
-    <w:p>
-      <w:pPr>
-        <w:autoSpaceDE w:val="0"/>
-        <w:autoSpaceDN w:val="0"/>
-        <w:adjustRightInd w:val="0"/>
-        <w:rPr>
-          <w:rFonts w:ascii="Courier New" w:eastAsiaTheme="minorHAnsi" w:hAnsi="Courier New" w:cs="Courier New"/>
-          <w:sz w:val="22"/>
-          <w:szCs w:val="22"/>
-          <w:lang w:eastAsia="en-US"/>
-        </w:rPr>
-      </w:pPr>
-      <w:r>
-        <w:rPr>
-          <w:rFonts w:ascii="Courier New" w:eastAsiaTheme="minorHAnsi" w:hAnsi="Courier New" w:cs="Courier New"/>
-          <w:sz w:val="22"/>
-          <w:szCs w:val="22"/>
-          <w:lang w:eastAsia="en-US"/>
-        </w:rPr>
-        <w:t xml:space="preserve">    &lt;priority&gt;0.9&lt;/priority&gt;</w:t>
-      </w:r>
-    </w:p>
-    <w:p>
-      <w:pPr>
-        <w:autoSpaceDE w:val="0"/>
-        <w:autoSpaceDN w:val="0"/>
-        <w:adjustRightInd w:val="0"/>
-        <w:rPr>
-          <w:rFonts w:ascii="Courier New" w:eastAsiaTheme="minorHAnsi" w:hAnsi="Courier New" w:cs="Courier New"/>
-          <w:sz w:val="22"/>
-          <w:szCs w:val="22"/>
-          <w:lang w:eastAsia="en-US"/>
-        </w:rPr>
-      </w:pPr>
-      <w:r>
-        <w:rPr>
-          <w:rFonts w:ascii="Courier New" w:eastAsiaTheme="minorHAnsi" w:hAnsi="Courier New" w:cs="Courier New"/>
-          <w:sz w:val="22"/>
-          <w:szCs w:val="22"/>
-          <w:lang w:eastAsia="en-US"/>
-        </w:rPr>
-        <w:t xml:space="preserve">  &lt;/</w:t>
-      </w:r>
-      <w:proofErr w:type="spellStart"/>
-      <w:r>
-        <w:rPr>
-          <w:rFonts w:ascii="Courier New" w:eastAsiaTheme="minorHAnsi" w:hAnsi="Courier New" w:cs="Courier New"/>
-          <w:sz w:val="22"/>
-          <w:szCs w:val="22"/>
-          <w:lang w:eastAsia="en-US"/>
-        </w:rPr>
-        <w:t>url</w:t>
-      </w:r>
-      <w:proofErr w:type="spellEnd"/>
-      <w:r>
-        <w:rPr>
-          <w:rFonts w:ascii="Courier New" w:eastAsiaTheme="minorHAnsi" w:hAnsi="Courier New" w:cs="Courier New"/>
-          <w:sz w:val="22"/>
-          <w:szCs w:val="22"/>
-          <w:lang w:eastAsia="en-US"/>
-        </w:rPr>
-        <w:t>&gt;</w:t>
-      </w:r>
-    </w:p>
-    <w:p>
-      <w:pPr>
-        <w:autoSpaceDE w:val="0"/>
-        <w:autoSpaceDN w:val="0"/>
-        <w:adjustRightInd w:val="0"/>
-        <w:rPr>
-          <w:rFonts w:ascii="Courier New" w:eastAsiaTheme="minorHAnsi" w:hAnsi="Courier New" w:cs="Courier New"/>
-          <w:sz w:val="22"/>
-          <w:szCs w:val="22"/>
-          <w:lang w:eastAsia="en-US"/>
-        </w:rPr>
-      </w:pPr>
-      <w:r>
-        <w:rPr>
-          <w:rFonts w:ascii="Courier New" w:eastAsiaTheme="minorHAnsi" w:hAnsi="Courier New" w:cs="Courier New"/>
-          <w:sz w:val="22"/>
-          <w:szCs w:val="22"/>
-          <w:lang w:eastAsia="en-US"/>
-        </w:rPr>
-        <w:t>&lt;/</w:t>
-      </w:r>
-      <w:proofErr w:type="spellStart"/>
-      <w:r>
-        <w:rPr>
-          <w:rFonts w:ascii="Courier New" w:eastAsiaTheme="minorHAnsi" w:hAnsi="Courier New" w:cs="Courier New"/>
-          <w:sz w:val="22"/>
-          <w:szCs w:val="22"/>
-          <w:lang w:eastAsia="en-US"/>
-        </w:rPr>
-        <w:t>urlset</w:t>
-      </w:r>
-      <w:proofErr w:type="spellEnd"/>
-      <w:r>
-        <w:rPr>
-          <w:rFonts w:ascii="Courier New" w:eastAsiaTheme="minorHAnsi" w:hAnsi="Courier New" w:cs="Courier New"/>
-          <w:sz w:val="22"/>
-          <w:szCs w:val="22"/>
-          <w:lang w:eastAsia="en-US"/>
-        </w:rPr>
-        <w:t>&gt;</w:t>
+        <w:t>&lt;/urlset&gt;</w:t>
       </w:r>
     </w:p>
     <w:p/>
@@ -10521,7 +11027,6 @@
         </w:rPr>
         <w:t xml:space="preserve">Figure </w:t>
       </w:r>
-      <w:proofErr w:type="gramStart"/>
       <w:r>
         <w:rPr>
           <w:i/>
@@ -10534,15 +11039,7 @@
           <w:i/>
           <w:iCs/>
         </w:rPr>
-        <w:t xml:space="preserve">  sitemap</w:t>
-      </w:r>
-      <w:proofErr w:type="gramEnd"/>
-      <w:r>
-        <w:rPr>
-          <w:i/>
-          <w:iCs/>
-        </w:rPr>
-        <w:t xml:space="preserve"> xml file</w:t>
+        <w:t xml:space="preserve">  sitemap xml file</w:t>
       </w:r>
       <w:r>
         <w:rPr>
@@ -10636,21 +11133,8 @@
     </w:p>
     <w:p>
       <w:r>
-        <w:t xml:space="preserve">Liver Fluke – The high levels of rainfall and mild temperature provide ideal conditions </w:t>
-      </w:r>
-      <w:proofErr w:type="spellStart"/>
-      <w:r>
-        <w:t>fpr</w:t>
-      </w:r>
-      <w:proofErr w:type="spellEnd"/>
-      <w:r>
-        <w:t xml:space="preserve"> flue to thrive in.  ‘Dosing Plans are priority at housing </w:t>
-      </w:r>
-      <w:proofErr w:type="gramStart"/>
-      <w:r>
-        <w:t>begins”</w:t>
-      </w:r>
-      <w:proofErr w:type="gramEnd"/>
+        <w:t>Liver Fluke – The high levels of rainfall and mild temperature provide ideal conditions fpr flue to thrive in.  ‘Dosing Plans are priority at housing begins”</w:t>
+      </w:r>
     </w:p>
     <w:p/>
     <w:p>
@@ -10677,23 +11161,7 @@
           <w:rFonts w:ascii="Arial" w:hAnsi="Arial" w:cs="Arial"/>
           <w:color w:val="212121"/>
         </w:rPr>
-        <w:t xml:space="preserve">Liver Fluke is caused by a flat leaf-like worm called Fasciola Hepatica. An intermediate host, the mud snail is also involved in the life cycle. Infection with liver fluke occurs when pasture that is contaminated with fluke is eaten by the animal. Once eaten fluke starts to feed and grow. It takes approximately twelve weeks for the flukes to grow to adult stage when they start to lay eggs. These eggs pass out in the faeces of the animal and when conditions are suitable (when temperatures go above 10 degrees) they hatch and use the mud snail to continue the life cycle. During this </w:t>
-      </w:r>
-      <w:proofErr w:type="gramStart"/>
-      <w:r>
-        <w:rPr>
-          <w:rFonts w:ascii="Arial" w:hAnsi="Arial" w:cs="Arial"/>
-          <w:color w:val="212121"/>
-        </w:rPr>
-        <w:t>twelve week</w:t>
-      </w:r>
-      <w:proofErr w:type="gramEnd"/>
-      <w:r>
-        <w:rPr>
-          <w:rFonts w:ascii="Arial" w:hAnsi="Arial" w:cs="Arial"/>
-          <w:color w:val="212121"/>
-        </w:rPr>
-        <w:t xml:space="preserve"> period the fluke are classified according to their stage of development:</w:t>
+        <w:t>Liver Fluke is caused by a flat leaf-like worm called Fasciola Hepatica. An intermediate host, the mud snail is also involved in the life cycle. Infection with liver fluke occurs when pasture that is contaminated with fluke is eaten by the animal. Once eaten fluke starts to feed and grow. It takes approximately twelve weeks for the flukes to grow to adult stage when they start to lay eggs. These eggs pass out in the faeces of the animal and when conditions are suitable (when temperatures go above 10 degrees) they hatch and use the mud snail to continue the life cycle. During this twelve week period the fluke are classified according to their stage of development:</w:t>
       </w:r>
     </w:p>
     <w:p>
@@ -10740,36 +11208,15 @@
             <w:rStyle w:val="Hyperlink"/>
             <w:rFonts w:eastAsiaTheme="majorEastAsia"/>
           </w:rPr>
-          <w:t xml:space="preserve">CSS Flexbox Responsive Form Layout </w:t>
-        </w:r>
-        <w:proofErr w:type="gramStart"/>
-        <w:r>
-          <w:rPr>
-            <w:rStyle w:val="Hyperlink"/>
-            <w:rFonts w:eastAsiaTheme="majorEastAsia"/>
-          </w:rPr>
-          <w:t>With</w:t>
-        </w:r>
-        <w:proofErr w:type="gramEnd"/>
-        <w:r>
-          <w:rPr>
-            <w:rStyle w:val="Hyperlink"/>
-            <w:rFonts w:eastAsiaTheme="majorEastAsia"/>
-          </w:rPr>
-          <w:t xml:space="preserve"> Source Code (softauthor.com)</w:t>
+          <w:t>CSS Flexbox Responsive Form Layout With Source Code (softauthor.com)</w:t>
         </w:r>
       </w:hyperlink>
     </w:p>
     <w:p/>
     <w:p>
       <w:r>
-        <w:t xml:space="preserve">IFA gathering support for new data charter for </w:t>
-      </w:r>
-      <w:proofErr w:type="gramStart"/>
-      <w:r>
-        <w:t>farmers</w:t>
-      </w:r>
-      <w:proofErr w:type="gramEnd"/>
+        <w:t>IFA gathering support for new data charter for farmers</w:t>
+      </w:r>
     </w:p>
     <w:p/>
     <w:p/>
@@ -10788,13 +11235,8 @@
         </w:numPr>
       </w:pPr>
       <w:r>
-        <w:t xml:space="preserve">Never use Ids, always use </w:t>
-      </w:r>
-      <w:proofErr w:type="gramStart"/>
-      <w:r>
-        <w:t>Class</w:t>
-      </w:r>
-      <w:proofErr w:type="gramEnd"/>
+        <w:t>Never use Ids, always use Class</w:t>
+      </w:r>
     </w:p>
     <w:p>
       <w:pPr>
@@ -10806,6 +11248,47 @@
       </w:pPr>
       <w:r>
         <w:t>Use the Hover over Button (Lecture 33, 16:57)</w:t>
+      </w:r>
+    </w:p>
+    <w:p/>
+    <w:p>
+      <w:r>
+        <w:lastRenderedPageBreak/>
+        <w:drawing>
+          <wp:inline distT="0" distB="0" distL="0" distR="0" wp14:anchorId="7C072179" wp14:editId="46E67137">
+            <wp:extent cx="5731510" cy="4348480"/>
+            <wp:effectExtent l="0" t="0" r="0" b="0"/>
+            <wp:docPr id="770299396" name="Picture 1" descr="A screen shot of a computer&#10;&#10;Description automatically generated"/>
+            <wp:cNvGraphicFramePr>
+              <a:graphicFrameLocks xmlns:a="http://schemas.openxmlformats.org/drawingml/2006/main" noChangeAspect="1"/>
+            </wp:cNvGraphicFramePr>
+            <a:graphic xmlns:a="http://schemas.openxmlformats.org/drawingml/2006/main">
+              <a:graphicData uri="http://schemas.openxmlformats.org/drawingml/2006/picture">
+                <pic:pic xmlns:pic="http://schemas.openxmlformats.org/drawingml/2006/picture">
+                  <pic:nvPicPr>
+                    <pic:cNvPr id="770299396" name="Picture 1" descr="A screen shot of a computer&#10;&#10;Description automatically generated"/>
+                    <pic:cNvPicPr/>
+                  </pic:nvPicPr>
+                  <pic:blipFill>
+                    <a:blip r:embed="rId23"/>
+                    <a:stretch>
+                      <a:fillRect/>
+                    </a:stretch>
+                  </pic:blipFill>
+                  <pic:spPr>
+                    <a:xfrm>
+                      <a:off x="0" y="0"/>
+                      <a:ext cx="5731510" cy="4348480"/>
+                    </a:xfrm>
+                    <a:prstGeom prst="rect">
+                      <a:avLst/>
+                    </a:prstGeom>
+                  </pic:spPr>
+                </pic:pic>
+              </a:graphicData>
+            </a:graphic>
+          </wp:inline>
+        </w:drawing>
       </w:r>
     </w:p>
     <w:sectPr>
@@ -11011,7 +11494,7 @@
         <w:rFonts w:ascii="Symbol" w:hAnsi="Symbol" w:hint="default"/>
       </w:rPr>
     </w:lvl>
-    <w:lvl w:ilvl="1" w:tplc="18090003" w:tentative="1">
+    <w:lvl w:ilvl="1" w:tplc="18090003">
       <w:start w:val="1"/>
       <w:numFmt w:val="bullet"/>
       <w:lvlText w:val="o"/>
@@ -11551,7 +12034,7 @@
   <w:abstractNum w:abstractNumId="7" w15:restartNumberingAfterBreak="0">
     <w:nsid w:val="42114513"/>
     <w:multiLevelType w:val="hybridMultilevel"/>
-    <w:tmpl w:val="4BAA05D8"/>
+    <w:tmpl w:val="CCA0CFE0"/>
     <w:lvl w:ilvl="0" w:tplc="18090001">
       <w:start w:val="1"/>
       <w:numFmt w:val="bullet"/>
@@ -13269,6 +13752,66 @@
       <w:u w:val="single"/>
     </w:rPr>
   </w:style>
+  <w:style w:type="character" w:customStyle="1" w:styleId="hljs-tag">
+    <w:name w:val="hljs-tag"/>
+    <w:basedOn w:val="DefaultParagraphFont"/>
+    <w:rsid w:val="00617C90"/>
+  </w:style>
+  <w:style w:type="character" w:customStyle="1" w:styleId="hljs-name">
+    <w:name w:val="hljs-name"/>
+    <w:basedOn w:val="DefaultParagraphFont"/>
+    <w:rsid w:val="00617C90"/>
+  </w:style>
+  <w:style w:type="character" w:customStyle="1" w:styleId="hljs-attr">
+    <w:name w:val="hljs-attr"/>
+    <w:basedOn w:val="DefaultParagraphFont"/>
+    <w:rsid w:val="00617C90"/>
+  </w:style>
+  <w:style w:type="character" w:customStyle="1" w:styleId="hljs-string">
+    <w:name w:val="hljs-string"/>
+    <w:basedOn w:val="DefaultParagraphFont"/>
+    <w:rsid w:val="00617C90"/>
+  </w:style>
+  <w:style w:type="character" w:customStyle="1" w:styleId="hljs-keyword">
+    <w:name w:val="hljs-keyword"/>
+    <w:basedOn w:val="DefaultParagraphFont"/>
+    <w:rsid w:val="00617C90"/>
+  </w:style>
+  <w:style w:type="character" w:customStyle="1" w:styleId="hljs-variable">
+    <w:name w:val="hljs-variable"/>
+    <w:basedOn w:val="DefaultParagraphFont"/>
+    <w:rsid w:val="00617C90"/>
+  </w:style>
+  <w:style w:type="character" w:customStyle="1" w:styleId="hljs-title">
+    <w:name w:val="hljs-title"/>
+    <w:basedOn w:val="DefaultParagraphFont"/>
+    <w:rsid w:val="00617C90"/>
+  </w:style>
+  <w:style w:type="character" w:customStyle="1" w:styleId="hljs-params">
+    <w:name w:val="hljs-params"/>
+    <w:basedOn w:val="DefaultParagraphFont"/>
+    <w:rsid w:val="00617C90"/>
+  </w:style>
+  <w:style w:type="character" w:customStyle="1" w:styleId="hljs-property">
+    <w:name w:val="hljs-property"/>
+    <w:basedOn w:val="DefaultParagraphFont"/>
+    <w:rsid w:val="00617C90"/>
+  </w:style>
+  <w:style w:type="character" w:customStyle="1" w:styleId="hljs-regexp">
+    <w:name w:val="hljs-regexp"/>
+    <w:basedOn w:val="DefaultParagraphFont"/>
+    <w:rsid w:val="00617C90"/>
+  </w:style>
+  <w:style w:type="character" w:customStyle="1" w:styleId="hljs-comment">
+    <w:name w:val="hljs-comment"/>
+    <w:basedOn w:val="DefaultParagraphFont"/>
+    <w:rsid w:val="00617C90"/>
+  </w:style>
+  <w:style w:type="character" w:customStyle="1" w:styleId="hljs-literal">
+    <w:name w:val="hljs-literal"/>
+    <w:basedOn w:val="DefaultParagraphFont"/>
+    <w:rsid w:val="00617C90"/>
+  </w:style>
 </w:styles>
 </file>
 

</xml_diff>

<commit_message>
add updates to to Slurry Management html page
</commit_message>
<xml_diff>
--- a/Planning Analysis Sheet_Deliverable_2.docx
+++ b/Planning Analysis Sheet_Deliverable_2.docx
@@ -4263,6 +4263,35 @@
         <w:pStyle w:val="ListParagraph"/>
       </w:pPr>
     </w:p>
+    <w:p>
+      <w:pPr>
+        <w:pStyle w:val="ListParagraph"/>
+      </w:pPr>
+    </w:p>
+    <w:p>
+      <w:pPr>
+        <w:pStyle w:val="ListParagraph"/>
+      </w:pPr>
+      <w:r>
+        <w:t xml:space="preserve">Validation to ensure that the user has entered valid data in the first three fields in the form. Only alphanumeric character </w:t>
+      </w:r>
+      <w:proofErr w:type="gramStart"/>
+      <w:r>
+        <w:t>are</w:t>
+      </w:r>
+      <w:proofErr w:type="gramEnd"/>
+      <w:r>
+        <w:t xml:space="preserve"> allowed to be entered. If the user enters anything </w:t>
+      </w:r>
+      <w:proofErr w:type="gramStart"/>
+      <w:r>
+        <w:t>else</w:t>
+      </w:r>
+      <w:proofErr w:type="gramEnd"/>
+      <w:r>
+        <w:t xml:space="preserve"> then an error will be generated.</w:t>
+      </w:r>
+    </w:p>
     <w:p/>
     <w:p>
       <w:pPr>
@@ -4340,6 +4369,20 @@
       </w:r>
     </w:p>
     <w:p>
+      <w:r>
+        <w:t xml:space="preserve">This page provides a tool to allow the farmer to input the numbers of cattle of different ages that on the farm and </w:t>
+      </w:r>
+      <w:r>
+        <w:t xml:space="preserve">the tool automatically </w:t>
+      </w:r>
+      <w:r>
+        <w:t>calculate the amount of winter fodder that he requires for the winter period.</w:t>
+      </w:r>
+      <w:r>
+        <w:t xml:space="preserve"> The tool works on all devices.</w:t>
+      </w:r>
+    </w:p>
+    <w:p>
       <w:pPr>
         <w:pStyle w:val="Heading2"/>
       </w:pPr>
@@ -4348,6 +4391,22 @@
       </w:r>
     </w:p>
     <w:p>
+      <w:r>
+        <w:t>Header – As Standard across all pages</w:t>
+      </w:r>
+    </w:p>
+    <w:p>
+      <w:r>
+        <w:t>Navigation- Standard across all pages</w:t>
+      </w:r>
+    </w:p>
+    <w:p/>
+    <w:p>
+      <w:r>
+        <w:t xml:space="preserve">The calculator is a Grid (class= “grid-container”). </w:t>
+      </w:r>
+    </w:p>
+    <w:p>
       <w:pPr>
         <w:pStyle w:val="Heading2"/>
       </w:pPr>
@@ -4356,6 +4415,11 @@
       </w:r>
     </w:p>
     <w:p>
+      <w:r>
+        <w:t>The styling specific for WinterFodderManagement_grid.html begins at line 746 in the styles.css.</w:t>
+      </w:r>
+    </w:p>
+    <w:p>
       <w:pPr>
         <w:pStyle w:val="Heading2"/>
       </w:pPr>
@@ -4363,6 +4427,145 @@
         <w:t>Javascript</w:t>
       </w:r>
     </w:p>
+    <w:p>
+      <w:r>
+        <w:t xml:space="preserve">The </w:t>
+      </w:r>
+      <w:proofErr w:type="spellStart"/>
+      <w:r>
+        <w:t>Javascript</w:t>
+      </w:r>
+      <w:proofErr w:type="spellEnd"/>
+      <w:r>
+        <w:t xml:space="preserve"> file is WinterFodderManagement.js. This file includes </w:t>
+      </w:r>
+      <w:proofErr w:type="gramStart"/>
+      <w:r>
+        <w:t>a number of</w:t>
+      </w:r>
+      <w:proofErr w:type="gramEnd"/>
+      <w:r>
+        <w:t xml:space="preserve"> event handlers and functions. </w:t>
+      </w:r>
+    </w:p>
+    <w:p/>
+    <w:p>
+      <w:pPr>
+        <w:pStyle w:val="Heading3"/>
+      </w:pPr>
+      <w:proofErr w:type="spellStart"/>
+      <w:r>
+        <w:lastRenderedPageBreak/>
+        <w:t>Javascript</w:t>
+      </w:r>
+      <w:proofErr w:type="spellEnd"/>
+      <w:r>
+        <w:t>- Event Handlers</w:t>
+      </w:r>
+    </w:p>
+    <w:p>
+      <w:r>
+        <w:t>When the HTML page has been loaded and parsed, the “</w:t>
+      </w:r>
+      <w:proofErr w:type="spellStart"/>
+      <w:r>
+        <w:t>DOMContentLoaded</w:t>
+      </w:r>
+      <w:proofErr w:type="spellEnd"/>
+      <w:r>
+        <w:t xml:space="preserve">” event is triggered. The event handler function defined in </w:t>
+      </w:r>
+      <w:r>
+        <w:t>WinterFodderManagement.js</w:t>
+      </w:r>
+      <w:r>
+        <w:t xml:space="preserve"> triggers two other event handlers to be setup; the </w:t>
+      </w:r>
+      <w:proofErr w:type="spellStart"/>
+      <w:r>
+        <w:t>eventlistener</w:t>
+      </w:r>
+      <w:proofErr w:type="spellEnd"/>
+      <w:r>
+        <w:t xml:space="preserve"> for the calculate silage button and the clear button. Once the DOM is loaded the program has now entered the event driven phase of the program</w:t>
+      </w:r>
+    </w:p>
+    <w:p>
+      <w:pPr>
+        <w:pStyle w:val="ListParagraph"/>
+        <w:numPr>
+          <w:ilvl w:val="0"/>
+          <w:numId w:val="19"/>
+        </w:numPr>
+      </w:pPr>
+      <w:proofErr w:type="spellStart"/>
+      <w:r>
+        <w:t>EventListener</w:t>
+      </w:r>
+      <w:proofErr w:type="spellEnd"/>
+      <w:r>
+        <w:t xml:space="preserve"> for button “Calculate Silage </w:t>
+      </w:r>
+      <w:proofErr w:type="gramStart"/>
+      <w:r>
+        <w:t>Required”</w:t>
+      </w:r>
+      <w:proofErr w:type="gramEnd"/>
+    </w:p>
+    <w:p>
+      <w:pPr>
+        <w:pStyle w:val="ListParagraph"/>
+        <w:numPr>
+          <w:ilvl w:val="0"/>
+          <w:numId w:val="19"/>
+        </w:numPr>
+      </w:pPr>
+      <w:proofErr w:type="spellStart"/>
+      <w:r>
+        <w:t>EventListener</w:t>
+      </w:r>
+      <w:proofErr w:type="spellEnd"/>
+      <w:r>
+        <w:t xml:space="preserve"> for button “C</w:t>
+      </w:r>
+      <w:r>
+        <w:t xml:space="preserve">lear to reset </w:t>
+      </w:r>
+      <w:proofErr w:type="gramStart"/>
+      <w:r>
+        <w:t>values</w:t>
+      </w:r>
+      <w:r>
+        <w:t>”</w:t>
+      </w:r>
+      <w:proofErr w:type="gramEnd"/>
+    </w:p>
+    <w:p>
+      <w:pPr>
+        <w:pStyle w:val="ListParagraph"/>
+        <w:numPr>
+          <w:ilvl w:val="0"/>
+          <w:numId w:val="19"/>
+        </w:numPr>
+      </w:pPr>
+    </w:p>
+    <w:p>
+      <w:pPr>
+        <w:pStyle w:val="Heading3"/>
+      </w:pPr>
+      <w:proofErr w:type="spellStart"/>
+      <w:r>
+        <w:t>Javascript</w:t>
+      </w:r>
+      <w:proofErr w:type="spellEnd"/>
+      <w:r>
+        <w:t xml:space="preserve">- </w:t>
+      </w:r>
+      <w:r>
+        <w:t>Functions</w:t>
+      </w:r>
+    </w:p>
+    <w:p/>
     <w:p/>
     <w:p/>
     <w:p>
@@ -4550,6 +4753,7 @@
           <w:szCs w:val="21"/>
           <w14:ligatures w14:val="none"/>
         </w:rPr>
+        <w:lastRenderedPageBreak/>
         <w:t>button</w:t>
       </w:r>
       <w:r>
@@ -4956,14 +5160,7 @@
         <w:rPr>
           <w:color w:val="FF0000"/>
         </w:rPr>
-        <w:t xml:space="preserve">The Assignment sheet has stated that popular browsers including Chrome, Edge, Firefox must render each page correctly. Based on this, the submitted project may not render well for IE users.  Only a small number of browsers support Internet Explorer,  </w:t>
-      </w:r>
-      <w:r>
-        <w:rPr>
-          <w:color w:val="FF0000"/>
-        </w:rPr>
-        <w:lastRenderedPageBreak/>
-        <w:t>“1.5% of browser traffic in 2017 was using Internet Explorer versions 8 and earlier” (Robins, 2017)</w:t>
+        <w:t>The Assignment sheet has stated that popular browsers including Chrome, Edge, Firefox must render each page correctly. Based on this, the submitted project may not render well for IE users.  Only a small number of browsers support Internet Explorer,  “1.5% of browser traffic in 2017 was using Internet Explorer versions 8 and earlier” (Robins, 2017)</w:t>
       </w:r>
     </w:p>
     <w:p>
@@ -6957,7 +7154,6 @@
                 <w:sz w:val="20"/>
                 <w:szCs w:val="20"/>
               </w:rPr>
-              <w:lastRenderedPageBreak/>
               <w:t>Note 1</w:t>
             </w:r>
           </w:p>
@@ -7273,6 +7469,7 @@
       </w:pPr>
       <w:bookmarkStart w:id="20" w:name="_Toc148336473"/>
       <w:r>
+        <w:lastRenderedPageBreak/>
         <w:t>SilkTide</w:t>
       </w:r>
       <w:bookmarkEnd w:id="20"/>
@@ -11291,6 +11488,21 @@
         </w:drawing>
       </w:r>
     </w:p>
+    <w:p/>
+    <w:p>
+      <w:r>
+        <w:t>Herd Management Page</w:t>
+      </w:r>
+    </w:p>
+    <w:p>
+      <w:pPr>
+        <w:pStyle w:val="ListParagraph"/>
+        <w:numPr>
+          <w:ilvl w:val="0"/>
+          <w:numId w:val="18"/>
+        </w:numPr>
+      </w:pPr>
+    </w:p>
     <w:sectPr>
       <w:pgSz w:w="11906" w:h="16838"/>
       <w:pgMar w:top="1440" w:right="1440" w:bottom="1440" w:left="1440" w:header="708" w:footer="708" w:gutter="0"/>
@@ -12032,6 +12244,95 @@
     </w:lvl>
   </w:abstractNum>
   <w:abstractNum w:abstractNumId="7" w15:restartNumberingAfterBreak="0">
+    <w:nsid w:val="302D71BC"/>
+    <w:multiLevelType w:val="hybridMultilevel"/>
+    <w:tmpl w:val="46942DFA"/>
+    <w:lvl w:ilvl="0" w:tplc="1809000F">
+      <w:start w:val="1"/>
+      <w:numFmt w:val="decimal"/>
+      <w:lvlText w:val="%1."/>
+      <w:lvlJc w:val="left"/>
+      <w:pPr>
+        <w:ind w:left="720" w:hanging="360"/>
+      </w:pPr>
+      <w:rPr>
+        <w:rFonts w:hint="default"/>
+      </w:rPr>
+    </w:lvl>
+    <w:lvl w:ilvl="1" w:tplc="18090019" w:tentative="1">
+      <w:start w:val="1"/>
+      <w:numFmt w:val="lowerLetter"/>
+      <w:lvlText w:val="%2."/>
+      <w:lvlJc w:val="left"/>
+      <w:pPr>
+        <w:ind w:left="1440" w:hanging="360"/>
+      </w:pPr>
+    </w:lvl>
+    <w:lvl w:ilvl="2" w:tplc="1809001B" w:tentative="1">
+      <w:start w:val="1"/>
+      <w:numFmt w:val="lowerRoman"/>
+      <w:lvlText w:val="%3."/>
+      <w:lvlJc w:val="right"/>
+      <w:pPr>
+        <w:ind w:left="2160" w:hanging="180"/>
+      </w:pPr>
+    </w:lvl>
+    <w:lvl w:ilvl="3" w:tplc="1809000F" w:tentative="1">
+      <w:start w:val="1"/>
+      <w:numFmt w:val="decimal"/>
+      <w:lvlText w:val="%4."/>
+      <w:lvlJc w:val="left"/>
+      <w:pPr>
+        <w:ind w:left="2880" w:hanging="360"/>
+      </w:pPr>
+    </w:lvl>
+    <w:lvl w:ilvl="4" w:tplc="18090019" w:tentative="1">
+      <w:start w:val="1"/>
+      <w:numFmt w:val="lowerLetter"/>
+      <w:lvlText w:val="%5."/>
+      <w:lvlJc w:val="left"/>
+      <w:pPr>
+        <w:ind w:left="3600" w:hanging="360"/>
+      </w:pPr>
+    </w:lvl>
+    <w:lvl w:ilvl="5" w:tplc="1809001B" w:tentative="1">
+      <w:start w:val="1"/>
+      <w:numFmt w:val="lowerRoman"/>
+      <w:lvlText w:val="%6."/>
+      <w:lvlJc w:val="right"/>
+      <w:pPr>
+        <w:ind w:left="4320" w:hanging="180"/>
+      </w:pPr>
+    </w:lvl>
+    <w:lvl w:ilvl="6" w:tplc="1809000F" w:tentative="1">
+      <w:start w:val="1"/>
+      <w:numFmt w:val="decimal"/>
+      <w:lvlText w:val="%7."/>
+      <w:lvlJc w:val="left"/>
+      <w:pPr>
+        <w:ind w:left="5040" w:hanging="360"/>
+      </w:pPr>
+    </w:lvl>
+    <w:lvl w:ilvl="7" w:tplc="18090019" w:tentative="1">
+      <w:start w:val="1"/>
+      <w:numFmt w:val="lowerLetter"/>
+      <w:lvlText w:val="%8."/>
+      <w:lvlJc w:val="left"/>
+      <w:pPr>
+        <w:ind w:left="5760" w:hanging="360"/>
+      </w:pPr>
+    </w:lvl>
+    <w:lvl w:ilvl="8" w:tplc="1809001B" w:tentative="1">
+      <w:start w:val="1"/>
+      <w:numFmt w:val="lowerRoman"/>
+      <w:lvlText w:val="%9."/>
+      <w:lvlJc w:val="right"/>
+      <w:pPr>
+        <w:ind w:left="6480" w:hanging="180"/>
+      </w:pPr>
+    </w:lvl>
+  </w:abstractNum>
+  <w:abstractNum w:abstractNumId="8" w15:restartNumberingAfterBreak="0">
     <w:nsid w:val="42114513"/>
     <w:multiLevelType w:val="hybridMultilevel"/>
     <w:tmpl w:val="CCA0CFE0"/>
@@ -12144,7 +12445,7 @@
       </w:rPr>
     </w:lvl>
   </w:abstractNum>
-  <w:abstractNum w:abstractNumId="8" w15:restartNumberingAfterBreak="0">
+  <w:abstractNum w:abstractNumId="9" w15:restartNumberingAfterBreak="0">
     <w:nsid w:val="43A8459C"/>
     <w:multiLevelType w:val="hybridMultilevel"/>
     <w:tmpl w:val="6E621E00"/>
@@ -12233,7 +12534,7 @@
       </w:pPr>
     </w:lvl>
   </w:abstractNum>
-  <w:abstractNum w:abstractNumId="9" w15:restartNumberingAfterBreak="0">
+  <w:abstractNum w:abstractNumId="10" w15:restartNumberingAfterBreak="0">
     <w:nsid w:val="44436FFA"/>
     <w:multiLevelType w:val="hybridMultilevel"/>
     <w:tmpl w:val="371A6ADA"/>
@@ -12322,7 +12623,7 @@
       </w:pPr>
     </w:lvl>
   </w:abstractNum>
-  <w:abstractNum w:abstractNumId="10" w15:restartNumberingAfterBreak="0">
+  <w:abstractNum w:abstractNumId="11" w15:restartNumberingAfterBreak="0">
     <w:nsid w:val="58F038AD"/>
     <w:multiLevelType w:val="hybridMultilevel"/>
     <w:tmpl w:val="E4122928"/>
@@ -12435,7 +12736,7 @@
       </w:rPr>
     </w:lvl>
   </w:abstractNum>
-  <w:abstractNum w:abstractNumId="11" w15:restartNumberingAfterBreak="0">
+  <w:abstractNum w:abstractNumId="12" w15:restartNumberingAfterBreak="0">
     <w:nsid w:val="64B11F46"/>
     <w:multiLevelType w:val="hybridMultilevel"/>
     <w:tmpl w:val="8CA4129E"/>
@@ -12524,7 +12825,7 @@
       </w:pPr>
     </w:lvl>
   </w:abstractNum>
-  <w:abstractNum w:abstractNumId="12" w15:restartNumberingAfterBreak="0">
+  <w:abstractNum w:abstractNumId="13" w15:restartNumberingAfterBreak="0">
     <w:nsid w:val="6525064E"/>
     <w:multiLevelType w:val="hybridMultilevel"/>
     <w:tmpl w:val="E2D6A7CC"/>
@@ -12613,7 +12914,7 @@
       </w:pPr>
     </w:lvl>
   </w:abstractNum>
-  <w:abstractNum w:abstractNumId="13" w15:restartNumberingAfterBreak="0">
+  <w:abstractNum w:abstractNumId="14" w15:restartNumberingAfterBreak="0">
     <w:nsid w:val="6E155980"/>
     <w:multiLevelType w:val="hybridMultilevel"/>
     <w:tmpl w:val="33F492EA"/>
@@ -12702,7 +13003,7 @@
       </w:pPr>
     </w:lvl>
   </w:abstractNum>
-  <w:abstractNum w:abstractNumId="14" w15:restartNumberingAfterBreak="0">
+  <w:abstractNum w:abstractNumId="15" w15:restartNumberingAfterBreak="0">
     <w:nsid w:val="78757965"/>
     <w:multiLevelType w:val="hybridMultilevel"/>
     <w:tmpl w:val="71F08306"/>
@@ -12791,7 +13092,7 @@
       </w:pPr>
     </w:lvl>
   </w:abstractNum>
-  <w:abstractNum w:abstractNumId="15" w15:restartNumberingAfterBreak="0">
+  <w:abstractNum w:abstractNumId="16" w15:restartNumberingAfterBreak="0">
     <w:nsid w:val="78DD0F79"/>
     <w:multiLevelType w:val="hybridMultilevel"/>
     <w:tmpl w:val="7E588DC0"/>
@@ -12904,7 +13205,7 @@
       </w:rPr>
     </w:lvl>
   </w:abstractNum>
-  <w:abstractNum w:abstractNumId="16" w15:restartNumberingAfterBreak="0">
+  <w:abstractNum w:abstractNumId="17" w15:restartNumberingAfterBreak="0">
     <w:nsid w:val="7A805011"/>
     <w:multiLevelType w:val="hybridMultilevel"/>
     <w:tmpl w:val="4268DB74"/>
@@ -12990,6 +13291,95 @@
       <w:lvlJc w:val="right"/>
       <w:pPr>
         <w:ind w:left="6480" w:hanging="180"/>
+      </w:pPr>
+    </w:lvl>
+  </w:abstractNum>
+  <w:abstractNum w:abstractNumId="18" w15:restartNumberingAfterBreak="0">
+    <w:nsid w:val="7AFB324A"/>
+    <w:multiLevelType w:val="hybridMultilevel"/>
+    <w:tmpl w:val="BE5ECA96"/>
+    <w:lvl w:ilvl="0" w:tplc="42E00046">
+      <w:start w:val="1"/>
+      <w:numFmt w:val="decimal"/>
+      <w:lvlText w:val="%1)"/>
+      <w:lvlJc w:val="left"/>
+      <w:pPr>
+        <w:ind w:left="1080" w:hanging="360"/>
+      </w:pPr>
+      <w:rPr>
+        <w:rFonts w:hint="default"/>
+      </w:rPr>
+    </w:lvl>
+    <w:lvl w:ilvl="1" w:tplc="18090019" w:tentative="1">
+      <w:start w:val="1"/>
+      <w:numFmt w:val="lowerLetter"/>
+      <w:lvlText w:val="%2."/>
+      <w:lvlJc w:val="left"/>
+      <w:pPr>
+        <w:ind w:left="1800" w:hanging="360"/>
+      </w:pPr>
+    </w:lvl>
+    <w:lvl w:ilvl="2" w:tplc="1809001B" w:tentative="1">
+      <w:start w:val="1"/>
+      <w:numFmt w:val="lowerRoman"/>
+      <w:lvlText w:val="%3."/>
+      <w:lvlJc w:val="right"/>
+      <w:pPr>
+        <w:ind w:left="2520" w:hanging="180"/>
+      </w:pPr>
+    </w:lvl>
+    <w:lvl w:ilvl="3" w:tplc="1809000F" w:tentative="1">
+      <w:start w:val="1"/>
+      <w:numFmt w:val="decimal"/>
+      <w:lvlText w:val="%4."/>
+      <w:lvlJc w:val="left"/>
+      <w:pPr>
+        <w:ind w:left="3240" w:hanging="360"/>
+      </w:pPr>
+    </w:lvl>
+    <w:lvl w:ilvl="4" w:tplc="18090019" w:tentative="1">
+      <w:start w:val="1"/>
+      <w:numFmt w:val="lowerLetter"/>
+      <w:lvlText w:val="%5."/>
+      <w:lvlJc w:val="left"/>
+      <w:pPr>
+        <w:ind w:left="3960" w:hanging="360"/>
+      </w:pPr>
+    </w:lvl>
+    <w:lvl w:ilvl="5" w:tplc="1809001B" w:tentative="1">
+      <w:start w:val="1"/>
+      <w:numFmt w:val="lowerRoman"/>
+      <w:lvlText w:val="%6."/>
+      <w:lvlJc w:val="right"/>
+      <w:pPr>
+        <w:ind w:left="4680" w:hanging="180"/>
+      </w:pPr>
+    </w:lvl>
+    <w:lvl w:ilvl="6" w:tplc="1809000F" w:tentative="1">
+      <w:start w:val="1"/>
+      <w:numFmt w:val="decimal"/>
+      <w:lvlText w:val="%7."/>
+      <w:lvlJc w:val="left"/>
+      <w:pPr>
+        <w:ind w:left="5400" w:hanging="360"/>
+      </w:pPr>
+    </w:lvl>
+    <w:lvl w:ilvl="7" w:tplc="18090019" w:tentative="1">
+      <w:start w:val="1"/>
+      <w:numFmt w:val="lowerLetter"/>
+      <w:lvlText w:val="%8."/>
+      <w:lvlJc w:val="left"/>
+      <w:pPr>
+        <w:ind w:left="6120" w:hanging="360"/>
+      </w:pPr>
+    </w:lvl>
+    <w:lvl w:ilvl="8" w:tplc="1809001B" w:tentative="1">
+      <w:start w:val="1"/>
+      <w:numFmt w:val="lowerRoman"/>
+      <w:lvlText w:val="%9."/>
+      <w:lvlJc w:val="right"/>
+      <w:pPr>
+        <w:ind w:left="6840" w:hanging="180"/>
       </w:pPr>
     </w:lvl>
   </w:abstractNum>
@@ -13000,13 +13390,13 @@
     <w:abstractNumId w:val="0"/>
   </w:num>
   <w:num w:numId="3" w16cid:durableId="1615936519">
-    <w:abstractNumId w:val="16"/>
+    <w:abstractNumId w:val="17"/>
   </w:num>
   <w:num w:numId="4" w16cid:durableId="1238249647">
-    <w:abstractNumId w:val="10"/>
+    <w:abstractNumId w:val="11"/>
   </w:num>
   <w:num w:numId="5" w16cid:durableId="722605440">
-    <w:abstractNumId w:val="15"/>
+    <w:abstractNumId w:val="16"/>
   </w:num>
   <w:num w:numId="6" w16cid:durableId="195313701">
     <w:abstractNumId w:val="4"/>
@@ -13015,7 +13405,7 @@
     <w:abstractNumId w:val="3"/>
   </w:num>
   <w:num w:numId="8" w16cid:durableId="1131362283">
-    <w:abstractNumId w:val="12"/>
+    <w:abstractNumId w:val="13"/>
   </w:num>
   <w:num w:numId="9" w16cid:durableId="257563012">
     <w:abstractNumId w:val="2"/>
@@ -13024,25 +13414,31 @@
     <w:abstractNumId w:val="1"/>
   </w:num>
   <w:num w:numId="11" w16cid:durableId="1546331435">
-    <w:abstractNumId w:val="13"/>
+    <w:abstractNumId w:val="14"/>
   </w:num>
   <w:num w:numId="12" w16cid:durableId="159588919">
-    <w:abstractNumId w:val="11"/>
+    <w:abstractNumId w:val="12"/>
   </w:num>
   <w:num w:numId="13" w16cid:durableId="1071734888">
-    <w:abstractNumId w:val="14"/>
+    <w:abstractNumId w:val="15"/>
   </w:num>
   <w:num w:numId="14" w16cid:durableId="166331902">
-    <w:abstractNumId w:val="9"/>
+    <w:abstractNumId w:val="10"/>
   </w:num>
   <w:num w:numId="15" w16cid:durableId="175582365">
-    <w:abstractNumId w:val="7"/>
+    <w:abstractNumId w:val="8"/>
   </w:num>
   <w:num w:numId="16" w16cid:durableId="831993160">
     <w:abstractNumId w:val="5"/>
   </w:num>
   <w:num w:numId="17" w16cid:durableId="251596301">
-    <w:abstractNumId w:val="8"/>
+    <w:abstractNumId w:val="9"/>
+  </w:num>
+  <w:num w:numId="18" w16cid:durableId="1116408532">
+    <w:abstractNumId w:val="7"/>
+  </w:num>
+  <w:num w:numId="19" w16cid:durableId="1679387368">
+    <w:abstractNumId w:val="18"/>
   </w:num>
 </w:numbering>
 </file>

</xml_diff>